<commit_message>
Refactoring: coapRadar-v0, coapServer-v1, coapClient-v1, coapClient-v2, coapClient-v3. Updated: coapClient-v4, Project report.
</commit_message>
<xml_diff>
--- a/Project Work Report.docx
+++ b/Project Work Report.docx
@@ -704,36 +704,42 @@
       </w:r>
     </w:p>
     <w:p>
-      <w:r>
-        <w:t xml:space="preserve">The </w:t>
-      </w:r>
-      <w:proofErr w:type="spellStart"/>
-      <w:r>
-        <w:t>increasing</w:t>
-      </w:r>
-      <w:proofErr w:type="spellEnd"/>
-      <w:r>
-        <w:t xml:space="preserve"> </w:t>
-      </w:r>
-      <w:proofErr w:type="spellStart"/>
-      <w:r>
-        <w:t>number</w:t>
-      </w:r>
-      <w:proofErr w:type="spellEnd"/>
-      <w:r>
-        <w:t xml:space="preserve"> of IoT devices in everyday life has driven us to go deeper in this protocol because it was developed specifically for low-energy devices that are connected to lossy-networks.</w:t>
+      <w:pPr>
+        <w:rPr>
+          <w:lang w:val="en-GB"/>
+        </w:rPr>
+      </w:pPr>
+      <w:r>
+        <w:rPr>
+          <w:lang w:val="en-GB"/>
+        </w:rPr>
+        <w:t>The increasing number of IoT devices in everyday life has driven us to go deeper in this protocol because it was developed specifically for low-energy devices that are connected to lossy-networks.</w:t>
       </w:r>
     </w:p>
     <w:p>
-      <w:r>
+      <w:pPr>
+        <w:rPr>
+          <w:lang w:val="en-GB"/>
+        </w:rPr>
+      </w:pPr>
+      <w:r>
+        <w:rPr>
+          <w:lang w:val="en-GB"/>
+        </w:rPr>
         <w:t xml:space="preserve">This IoT application is only a sample created in order to use </w:t>
       </w:r>
       <w:proofErr w:type="spellStart"/>
       <w:r>
+        <w:rPr>
+          <w:lang w:val="en-GB"/>
+        </w:rPr>
         <w:t>CoAP</w:t>
       </w:r>
       <w:proofErr w:type="spellEnd"/>
       <w:r>
+        <w:rPr>
+          <w:lang w:val="en-GB"/>
+        </w:rPr>
         <w:t xml:space="preserve"> protocol in a real case of study.</w:t>
       </w:r>
     </w:p>
@@ -1244,6 +1250,7 @@
           <w:b/>
           <w:bCs/>
           <w:color w:val="000000" w:themeColor="text1"/>
+          <w:lang w:val="en-GB"/>
         </w:rPr>
       </w:pPr>
       <w:r>
@@ -1256,8 +1263,14 @@
     <w:p>
       <w:pPr>
         <w:jc w:val="left"/>
-      </w:pPr>
-      <w:r>
+        <w:rPr>
+          <w:lang w:val="en-GB"/>
+        </w:rPr>
+      </w:pPr>
+      <w:r>
+        <w:rPr>
+          <w:lang w:val="en-GB"/>
+        </w:rPr>
         <w:br w:type="page"/>
       </w:r>
     </w:p>
@@ -1409,25 +1422,61 @@
         </w:rPr>
       </w:pPr>
       <w:r>
+        <w:rPr>
+          <w:lang w:val="en-GB"/>
+        </w:rPr>
         <w:t xml:space="preserve">Figure </w:t>
       </w:r>
-      <w:fldSimple w:instr=" SEQ Figure \* ARABIC ">
-        <w:r>
-          <w:rPr>
-            <w:noProof/>
-          </w:rPr>
-          <w:t>1</w:t>
-        </w:r>
-      </w:fldSimple>
-      <w:r>
+      <w:r>
+        <w:rPr>
+          <w:noProof/>
+        </w:rPr>
+        <w:fldChar w:fldCharType="begin"/>
+      </w:r>
+      <w:r>
+        <w:rPr>
+          <w:noProof/>
+          <w:lang w:val="en-GB"/>
+        </w:rPr>
+        <w:instrText xml:space="preserve"> SEQ Figure \* ARABIC </w:instrText>
+      </w:r>
+      <w:r>
+        <w:rPr>
+          <w:noProof/>
+        </w:rPr>
+        <w:fldChar w:fldCharType="separate"/>
+      </w:r>
+      <w:r>
+        <w:rPr>
+          <w:noProof/>
+          <w:lang w:val="en-GB"/>
+        </w:rPr>
+        <w:t>1</w:t>
+      </w:r>
+      <w:r>
+        <w:rPr>
+          <w:noProof/>
+        </w:rPr>
+        <w:fldChar w:fldCharType="end"/>
+      </w:r>
+      <w:r>
+        <w:rPr>
+          <w:lang w:val="en-GB"/>
+        </w:rPr>
         <w:t xml:space="preserve">: </w:t>
       </w:r>
       <w:proofErr w:type="spellStart"/>
       <w:r>
+        <w:rPr>
+          <w:lang w:val="en-GB"/>
+        </w:rPr>
         <w:t>RadarDisplay</w:t>
       </w:r>
       <w:proofErr w:type="spellEnd"/>
       <w:r>
+        <w:rPr>
+          <w:lang w:val="en-GB"/>
+        </w:rPr>
         <w:t xml:space="preserve"> GUI</w:t>
       </w:r>
     </w:p>
@@ -1720,14 +1769,36 @@
       <w:r>
         <w:t xml:space="preserve">Figure </w:t>
       </w:r>
-      <w:fldSimple w:instr=" SEQ Figure \* ARABIC ">
-        <w:r>
-          <w:rPr>
-            <w:noProof/>
-          </w:rPr>
-          <w:t>2</w:t>
-        </w:r>
-      </w:fldSimple>
+      <w:r>
+        <w:rPr>
+          <w:noProof/>
+        </w:rPr>
+        <w:fldChar w:fldCharType="begin"/>
+      </w:r>
+      <w:r>
+        <w:rPr>
+          <w:noProof/>
+        </w:rPr>
+        <w:instrText xml:space="preserve"> SEQ Figure \* ARABIC </w:instrText>
+      </w:r>
+      <w:r>
+        <w:rPr>
+          <w:noProof/>
+        </w:rPr>
+        <w:fldChar w:fldCharType="separate"/>
+      </w:r>
+      <w:r>
+        <w:rPr>
+          <w:noProof/>
+        </w:rPr>
+        <w:t>2</w:t>
+      </w:r>
+      <w:r>
+        <w:rPr>
+          <w:noProof/>
+        </w:rPr>
+        <w:fldChar w:fldCharType="end"/>
+      </w:r>
       <w:r>
         <w:t xml:space="preserve">: </w:t>
       </w:r>
@@ -1938,6 +2009,9 @@
           <w:ilvl w:val="0"/>
           <w:numId w:val="31"/>
         </w:numPr>
+        <w:rPr>
+          <w:lang w:val="en-GB"/>
+        </w:rPr>
       </w:pPr>
       <w:proofErr w:type="spellStart"/>
       <w:r>
@@ -1971,39 +2045,19 @@
         <w:rPr>
           <w:lang w:val="en-GB"/>
         </w:rPr>
-        <w:t xml:space="preserve">Remove all unnecessary </w:t>
-      </w:r>
-      <w:proofErr w:type="spellStart"/>
-      <w:r>
-        <w:rPr>
-          <w:lang w:val="en-GB"/>
-        </w:rPr>
-        <w:t>QActor</w:t>
-      </w:r>
-      <w:proofErr w:type="spellEnd"/>
-      <w:r>
-        <w:rPr>
-          <w:lang w:val="en-GB"/>
-        </w:rPr>
-        <w:t xml:space="preserve"> interaction.</w:t>
-      </w:r>
-    </w:p>
-    <w:p>
-      <w:pPr>
-        <w:pStyle w:val="ListParagraph"/>
-        <w:numPr>
-          <w:ilvl w:val="0"/>
-          <w:numId w:val="31"/>
-        </w:numPr>
-        <w:rPr>
-          <w:lang w:val="en-GB"/>
-        </w:rPr>
-      </w:pPr>
-      <w:r>
-        <w:rPr>
-          <w:lang w:val="en-GB"/>
-        </w:rPr>
-        <w:t>Allow async Get and Put requests.</w:t>
+        <w:t xml:space="preserve">From sync to async </w:t>
+      </w:r>
+      <w:r>
+        <w:rPr>
+          <w:lang w:val="en-GB"/>
+        </w:rPr>
+        <w:t>communication</w:t>
+      </w:r>
+      <w:r>
+        <w:rPr>
+          <w:lang w:val="en-GB"/>
+        </w:rPr>
+        <w:t>.</w:t>
       </w:r>
     </w:p>
     <w:p>
@@ -4329,14 +4383,36 @@
       <w:r>
         <w:t xml:space="preserve">Figure </w:t>
       </w:r>
-      <w:fldSimple w:instr=" SEQ Figure \* ARABIC ">
-        <w:r>
-          <w:rPr>
-            <w:noProof/>
-          </w:rPr>
-          <w:t>3</w:t>
-        </w:r>
-      </w:fldSimple>
+      <w:r>
+        <w:rPr>
+          <w:noProof/>
+        </w:rPr>
+        <w:fldChar w:fldCharType="begin"/>
+      </w:r>
+      <w:r>
+        <w:rPr>
+          <w:noProof/>
+        </w:rPr>
+        <w:instrText xml:space="preserve"> SEQ Figure \* ARABIC </w:instrText>
+      </w:r>
+      <w:r>
+        <w:rPr>
+          <w:noProof/>
+        </w:rPr>
+        <w:fldChar w:fldCharType="separate"/>
+      </w:r>
+      <w:r>
+        <w:rPr>
+          <w:noProof/>
+        </w:rPr>
+        <w:t>3</w:t>
+      </w:r>
+      <w:r>
+        <w:rPr>
+          <w:noProof/>
+        </w:rPr>
+        <w:fldChar w:fldCharType="end"/>
+      </w:r>
       <w:r>
         <w:t>: polarSender.qa</w:t>
       </w:r>
@@ -5819,17 +5895,7 @@
                 <w:szCs w:val="20"/>
                 <w:lang w:val="en-GB"/>
               </w:rPr>
-              <w:t xml:space="preserve"> </w:t>
-            </w:r>
-            <w:r>
-              <w:rPr>
-                <w:rFonts w:ascii="Consolas" w:hAnsi="Consolas" w:cs="Consolas"/>
-                <w:color w:val="3F7F5F"/>
-                <w:sz w:val="20"/>
-                <w:szCs w:val="20"/>
-                <w:lang w:val="en-GB"/>
-              </w:rPr>
-              <w:t xml:space="preserve">// from </w:t>
+              <w:t xml:space="preserve"> // from </w:t>
             </w:r>
             <w:r>
               <w:rPr>
@@ -15483,7 +15549,119 @@
         <w:rPr>
           <w:lang w:val="en-GB"/>
         </w:rPr>
-        <w:t xml:space="preserve"> fine, we can run the model and look at the output console what will be like that:</w:t>
+        <w:t xml:space="preserve"> fine,</w:t>
+      </w:r>
+      <w:r>
+        <w:rPr>
+          <w:lang w:val="en-GB"/>
+        </w:rPr>
+        <w:t xml:space="preserve"> </w:t>
+      </w:r>
+      <w:r>
+        <w:rPr>
+          <w:lang w:val="en-GB"/>
+        </w:rPr>
+        <w:t>w</w:t>
+      </w:r>
+      <w:r>
+        <w:rPr>
+          <w:lang w:val="en-GB"/>
+        </w:rPr>
+        <w:t xml:space="preserve">e need to start </w:t>
+      </w:r>
+      <w:r>
+        <w:rPr>
+          <w:lang w:val="en-GB"/>
+        </w:rPr>
+        <w:t xml:space="preserve">at first the </w:t>
+      </w:r>
+      <w:proofErr w:type="spellStart"/>
+      <w:r>
+        <w:rPr>
+          <w:lang w:val="en-GB"/>
+        </w:rPr>
+        <w:t>RadarDisplay</w:t>
+      </w:r>
+      <w:proofErr w:type="spellEnd"/>
+      <w:r>
+        <w:rPr>
+          <w:lang w:val="en-GB"/>
+        </w:rPr>
+        <w:t xml:space="preserve"> and</w:t>
+      </w:r>
+      <w:r>
+        <w:rPr>
+          <w:lang w:val="en-GB"/>
+        </w:rPr>
+        <w:t xml:space="preserve"> then the </w:t>
+      </w:r>
+      <w:proofErr w:type="spellStart"/>
+      <w:r>
+        <w:rPr>
+          <w:lang w:val="en-GB"/>
+        </w:rPr>
+        <w:t>coapRadar</w:t>
+      </w:r>
+      <w:proofErr w:type="spellEnd"/>
+      <w:r>
+        <w:rPr>
+          <w:lang w:val="en-GB"/>
+        </w:rPr>
+        <w:t xml:space="preserve">. So, </w:t>
+      </w:r>
+      <w:r>
+        <w:rPr>
+          <w:lang w:val="en-GB"/>
+        </w:rPr>
+        <w:t>run</w:t>
+      </w:r>
+      <w:r>
+        <w:rPr>
+          <w:lang w:val="en-GB"/>
+        </w:rPr>
+        <w:t>ning</w:t>
+      </w:r>
+      <w:r>
+        <w:rPr>
+          <w:lang w:val="en-GB"/>
+        </w:rPr>
+        <w:t xml:space="preserve"> the model and look</w:t>
+      </w:r>
+      <w:r>
+        <w:rPr>
+          <w:lang w:val="en-GB"/>
+        </w:rPr>
+        <w:t>ing</w:t>
+      </w:r>
+      <w:r>
+        <w:rPr>
+          <w:lang w:val="en-GB"/>
+        </w:rPr>
+        <w:t xml:space="preserve"> at the output console</w:t>
+      </w:r>
+      <w:r>
+        <w:rPr>
+          <w:lang w:val="en-GB"/>
+        </w:rPr>
+        <w:t>,</w:t>
+      </w:r>
+      <w:r>
+        <w:rPr>
+          <w:lang w:val="en-GB"/>
+        </w:rPr>
+        <w:t xml:space="preserve"> </w:t>
+      </w:r>
+      <w:r>
+        <w:rPr>
+          <w:lang w:val="en-GB"/>
+        </w:rPr>
+        <w:t xml:space="preserve">it </w:t>
+      </w:r>
+      <w:r>
+        <w:rPr>
+          <w:lang w:val="en-GB"/>
+        </w:rPr>
+        <w:t>will be like that:</w:t>
       </w:r>
     </w:p>
     <w:tbl>
@@ -15786,6 +15964,7 @@
                 <w:szCs w:val="20"/>
                 <w:lang w:val="en-GB"/>
               </w:rPr>
+              <w:lastRenderedPageBreak/>
               <w:t>client: Response GET received: Distance = 0</w:t>
             </w:r>
             <w:r>
@@ -15948,7 +16127,6 @@
                 <w:szCs w:val="20"/>
                 <w:lang w:val="en-GB"/>
               </w:rPr>
-              <w:lastRenderedPageBreak/>
               <w:t>client: Verifying update...</w:t>
             </w:r>
           </w:p>
@@ -16720,13 +16898,7 @@
         <w:rPr>
           <w:lang w:val="en-GB"/>
         </w:rPr>
-        <w:t xml:space="preserve"> library).</w:t>
-      </w:r>
-      <w:r>
-        <w:rPr>
-          <w:lang w:val="en-GB"/>
-        </w:rPr>
-        <w:t xml:space="preserve"> </w:t>
+        <w:t xml:space="preserve"> library). </w:t>
       </w:r>
     </w:p>
     <w:p>
@@ -17635,7 +17807,6 @@
         </w:rPr>
         <w:t xml:space="preserve">In that way, the </w:t>
       </w:r>
-      <w:proofErr w:type="spellStart"/>
       <w:r>
         <w:rPr>
           <w:rFonts w:eastAsiaTheme="majorEastAsia"/>
@@ -17648,15 +17819,7 @@
           <w:rFonts w:eastAsiaTheme="majorEastAsia"/>
           <w:lang w:val="en-GB"/>
         </w:rPr>
-        <w:t xml:space="preserve"> contains an </w:t>
-      </w:r>
-      <w:proofErr w:type="spellEnd"/>
-      <w:r>
-        <w:rPr>
-          <w:rFonts w:eastAsiaTheme="majorEastAsia"/>
-          <w:lang w:val="en-GB"/>
-        </w:rPr>
-        <w:t xml:space="preserve">instance of </w:t>
+        <w:t xml:space="preserve"> contains an instance of </w:t>
       </w:r>
       <w:proofErr w:type="spellStart"/>
       <w:r>
@@ -18317,14 +18480,36 @@
       <w:r>
         <w:t xml:space="preserve">Figure </w:t>
       </w:r>
-      <w:fldSimple w:instr=" SEQ Figure \* ARABIC ">
-        <w:r>
-          <w:rPr>
-            <w:noProof/>
-          </w:rPr>
-          <w:t>10</w:t>
-        </w:r>
-      </w:fldSimple>
+      <w:r>
+        <w:rPr>
+          <w:noProof/>
+        </w:rPr>
+        <w:fldChar w:fldCharType="begin"/>
+      </w:r>
+      <w:r>
+        <w:rPr>
+          <w:noProof/>
+        </w:rPr>
+        <w:instrText xml:space="preserve"> SEQ Figure \* ARABIC </w:instrText>
+      </w:r>
+      <w:r>
+        <w:rPr>
+          <w:noProof/>
+        </w:rPr>
+        <w:fldChar w:fldCharType="separate"/>
+      </w:r>
+      <w:r>
+        <w:rPr>
+          <w:noProof/>
+        </w:rPr>
+        <w:t>10</w:t>
+      </w:r>
+      <w:r>
+        <w:rPr>
+          <w:noProof/>
+        </w:rPr>
+        <w:fldChar w:fldCharType="end"/>
+      </w:r>
       <w:r>
         <w:t>: coap</w:t>
       </w:r>
@@ -28288,14 +28473,36 @@
       <w:r>
         <w:t xml:space="preserve">Figure </w:t>
       </w:r>
-      <w:fldSimple w:instr=" SEQ Figure \* ARABIC ">
-        <w:r>
-          <w:rPr>
-            <w:noProof/>
-          </w:rPr>
-          <w:t>16</w:t>
-        </w:r>
-      </w:fldSimple>
+      <w:r>
+        <w:rPr>
+          <w:noProof/>
+        </w:rPr>
+        <w:fldChar w:fldCharType="begin"/>
+      </w:r>
+      <w:r>
+        <w:rPr>
+          <w:noProof/>
+        </w:rPr>
+        <w:instrText xml:space="preserve"> SEQ Figure \* ARABIC </w:instrText>
+      </w:r>
+      <w:r>
+        <w:rPr>
+          <w:noProof/>
+        </w:rPr>
+        <w:fldChar w:fldCharType="separate"/>
+      </w:r>
+      <w:r>
+        <w:rPr>
+          <w:noProof/>
+        </w:rPr>
+        <w:t>16</w:t>
+      </w:r>
+      <w:r>
+        <w:rPr>
+          <w:noProof/>
+        </w:rPr>
+        <w:fldChar w:fldCharType="end"/>
+      </w:r>
       <w:r>
         <w:t xml:space="preserve">: coapClient.qa - </w:t>
       </w:r>
@@ -28396,14 +28603,23 @@
       <w:pPr>
         <w:pStyle w:val="Caption"/>
         <w:jc w:val="center"/>
-      </w:pPr>
-      <w:r>
+        <w:rPr>
+          <w:lang w:val="en-GB"/>
+        </w:rPr>
+      </w:pPr>
+      <w:r>
+        <w:rPr>
+          <w:lang w:val="en-GB"/>
+        </w:rPr>
         <w:t xml:space="preserve">Figure </w:t>
       </w:r>
       <w:r>
         <w:fldChar w:fldCharType="begin"/>
       </w:r>
       <w:r>
+        <w:rPr>
+          <w:lang w:val="en-GB"/>
+        </w:rPr>
         <w:instrText xml:space="preserve"> SEQ Figure \* ARABIC </w:instrText>
       </w:r>
       <w:r>
@@ -28412,6 +28628,7 @@
       <w:r>
         <w:rPr>
           <w:noProof/>
+          <w:lang w:val="en-GB"/>
         </w:rPr>
         <w:t>17</w:t>
       </w:r>
@@ -28419,35 +28636,30 @@
         <w:fldChar w:fldCharType="end"/>
       </w:r>
       <w:r>
+        <w:rPr>
+          <w:lang w:val="en-GB"/>
+        </w:rPr>
         <w:t>: Radar GUI Controller</w:t>
       </w:r>
       <w:r>
-        <w:t xml:space="preserve"> </w:t>
-      </w:r>
-      <w:r>
-        <w:t>–</w:t>
-      </w:r>
-      <w:r>
-        <w:t xml:space="preserve"> </w:t>
+        <w:rPr>
+          <w:lang w:val="en-GB"/>
+        </w:rPr>
+        <w:t xml:space="preserve"> – </w:t>
       </w:r>
       <w:proofErr w:type="spellStart"/>
       <w:r>
-        <w:t>c</w:t>
-      </w:r>
-      <w:r>
-        <w:t>oapClient</w:t>
+        <w:rPr>
+          <w:lang w:val="en-GB"/>
+        </w:rPr>
+        <w:t>coapClient</w:t>
       </w:r>
       <w:proofErr w:type="spellEnd"/>
       <w:r>
-        <w:t xml:space="preserve"> </w:t>
-      </w:r>
-      <w:proofErr w:type="spellStart"/>
-      <w:r>
-        <w:t>version</w:t>
-      </w:r>
-      <w:proofErr w:type="spellEnd"/>
-      <w:r>
-        <w:t xml:space="preserve"> 2</w:t>
+        <w:rPr>
+          <w:lang w:val="en-GB"/>
+        </w:rPr>
+        <w:t xml:space="preserve"> version 2</w:t>
       </w:r>
     </w:p>
     <w:p>
@@ -28559,14 +28771,36 @@
       <w:r>
         <w:t xml:space="preserve">Figure </w:t>
       </w:r>
-      <w:fldSimple w:instr=" SEQ Figure \* ARABIC ">
-        <w:r>
-          <w:rPr>
-            <w:noProof/>
-          </w:rPr>
-          <w:t>18</w:t>
-        </w:r>
-      </w:fldSimple>
+      <w:r>
+        <w:rPr>
+          <w:noProof/>
+        </w:rPr>
+        <w:fldChar w:fldCharType="begin"/>
+      </w:r>
+      <w:r>
+        <w:rPr>
+          <w:noProof/>
+        </w:rPr>
+        <w:instrText xml:space="preserve"> SEQ Figure \* ARABIC </w:instrText>
+      </w:r>
+      <w:r>
+        <w:rPr>
+          <w:noProof/>
+        </w:rPr>
+        <w:fldChar w:fldCharType="separate"/>
+      </w:r>
+      <w:r>
+        <w:rPr>
+          <w:noProof/>
+        </w:rPr>
+        <w:t>18</w:t>
+      </w:r>
+      <w:r>
+        <w:rPr>
+          <w:noProof/>
+        </w:rPr>
+        <w:fldChar w:fldCharType="end"/>
+      </w:r>
       <w:r>
         <w:t>: radarGuiController.java</w:t>
       </w:r>
@@ -28703,14 +28937,36 @@
       <w:r>
         <w:t xml:space="preserve">Figure </w:t>
       </w:r>
-      <w:fldSimple w:instr=" SEQ Figure \* ARABIC ">
-        <w:r>
-          <w:rPr>
-            <w:noProof/>
-          </w:rPr>
-          <w:t>19</w:t>
-        </w:r>
-      </w:fldSimple>
+      <w:r>
+        <w:rPr>
+          <w:noProof/>
+        </w:rPr>
+        <w:fldChar w:fldCharType="begin"/>
+      </w:r>
+      <w:r>
+        <w:rPr>
+          <w:noProof/>
+        </w:rPr>
+        <w:instrText xml:space="preserve"> SEQ Figure \* ARABIC </w:instrText>
+      </w:r>
+      <w:r>
+        <w:rPr>
+          <w:noProof/>
+        </w:rPr>
+        <w:fldChar w:fldCharType="separate"/>
+      </w:r>
+      <w:r>
+        <w:rPr>
+          <w:noProof/>
+        </w:rPr>
+        <w:t>19</w:t>
+      </w:r>
+      <w:r>
+        <w:rPr>
+          <w:noProof/>
+        </w:rPr>
+        <w:fldChar w:fldCharType="end"/>
+      </w:r>
       <w:r>
         <w:t xml:space="preserve">: CoapRadarClient.java - </w:t>
       </w:r>
@@ -28773,72 +29029,30 @@
       </w:r>
     </w:p>
     <w:p>
-      <w:r>
+      <w:pPr>
+        <w:rPr>
+          <w:lang w:val="en-GB"/>
+        </w:rPr>
+      </w:pPr>
+      <w:r>
+        <w:rPr>
+          <w:lang w:val="en-GB"/>
+        </w:rPr>
         <w:t xml:space="preserve">The </w:t>
       </w:r>
       <w:proofErr w:type="spellStart"/>
       <w:r>
+        <w:rPr>
+          <w:lang w:val="en-GB"/>
+        </w:rPr>
         <w:t>QActor</w:t>
       </w:r>
       <w:proofErr w:type="spellEnd"/>
       <w:r>
-        <w:t xml:space="preserve"> model for the client </w:t>
-      </w:r>
-      <w:proofErr w:type="spellStart"/>
-      <w:r>
-        <w:t>is</w:t>
-      </w:r>
-      <w:proofErr w:type="spellEnd"/>
-      <w:r>
-        <w:t xml:space="preserve"> no </w:t>
-      </w:r>
-      <w:proofErr w:type="spellStart"/>
-      <w:r>
-        <w:t>longer</w:t>
-      </w:r>
-      <w:proofErr w:type="spellEnd"/>
-      <w:r>
-        <w:t xml:space="preserve"> </w:t>
-      </w:r>
-      <w:proofErr w:type="spellStart"/>
-      <w:r>
-        <w:t>necessary</w:t>
-      </w:r>
-      <w:proofErr w:type="spellEnd"/>
-      <w:r>
-        <w:t xml:space="preserve">, </w:t>
-      </w:r>
-      <w:proofErr w:type="spellStart"/>
-      <w:r>
-        <w:t>it</w:t>
-      </w:r>
-      <w:proofErr w:type="spellEnd"/>
-      <w:r>
-        <w:t xml:space="preserve"> </w:t>
-      </w:r>
-      <w:proofErr w:type="spellStart"/>
-      <w:r>
-        <w:t>will</w:t>
-      </w:r>
-      <w:proofErr w:type="spellEnd"/>
-      <w:r>
-        <w:t xml:space="preserve"> be </w:t>
-      </w:r>
-      <w:proofErr w:type="spellStart"/>
-      <w:r>
-        <w:t>removed</w:t>
-      </w:r>
-      <w:proofErr w:type="spellEnd"/>
-      <w:r>
-        <w:t xml:space="preserve"> in the </w:t>
-      </w:r>
-      <w:proofErr w:type="spellStart"/>
-      <w:r>
-        <w:t>next</w:t>
-      </w:r>
-      <w:proofErr w:type="spellEnd"/>
-      <w:r>
-        <w:t xml:space="preserve"> step.</w:t>
+        <w:rPr>
+          <w:lang w:val="en-GB"/>
+        </w:rPr>
+        <w:t xml:space="preserve"> model for the client is no longer necessary, it will be removed in the next step.</w:t>
       </w:r>
     </w:p>
     <w:p>
@@ -28892,7 +29106,19 @@
         <w:rPr>
           <w:lang w:val="en-GB"/>
         </w:rPr>
-        <w:t>Now we are ready to test the new system. We can try to execute a GET request and observe if the response value is the same as displayed into the Radar Display. We can also make a PUT request with some values (for instance 50,90) and observe if the Radar Display changes correctly.</w:t>
+        <w:t>Now we are ready to test the new system</w:t>
+      </w:r>
+      <w:r>
+        <w:rPr>
+          <w:lang w:val="en-GB"/>
+        </w:rPr>
+        <w:t xml:space="preserve"> (like we did before)</w:t>
+      </w:r>
+      <w:r>
+        <w:rPr>
+          <w:lang w:val="en-GB"/>
+        </w:rPr>
+        <w:t>. We can try to execute a GET request and observe if the response value is the same as displayed into the Radar Display. We can also make a PUT request with some values (for instance 50,90) and observe if the Radar Display changes correctly.</w:t>
       </w:r>
     </w:p>
     <w:p>
@@ -29156,12 +29382,6 @@
           <w:lang w:val="en-GB"/>
         </w:rPr>
         <w:lastRenderedPageBreak/>
-        <w:t xml:space="preserve">Requirement e) </w:t>
-      </w:r>
-      <w:r>
-        <w:rPr>
-          <w:lang w:val="en-GB"/>
-        </w:rPr>
         <w:t xml:space="preserve">Remove all unnecessary </w:t>
       </w:r>
       <w:proofErr w:type="spellStart"/>
@@ -29184,38 +29404,514 @@
         </w:rPr>
         <w:t>infrastructure</w:t>
       </w:r>
+    </w:p>
+    <w:p>
+      <w:pPr>
+        <w:rPr>
+          <w:lang w:val="en-GB"/>
+        </w:rPr>
+      </w:pPr>
+      <w:r>
+        <w:rPr>
+          <w:lang w:val="en-GB"/>
+        </w:rPr>
+        <w:t xml:space="preserve">In this chapter, we will remove all the unnecessary </w:t>
+      </w:r>
+      <w:proofErr w:type="spellStart"/>
+      <w:r>
+        <w:rPr>
+          <w:lang w:val="en-GB"/>
+        </w:rPr>
+        <w:t>QActor</w:t>
+      </w:r>
+      <w:proofErr w:type="spellEnd"/>
+      <w:r>
+        <w:rPr>
+          <w:lang w:val="en-GB"/>
+        </w:rPr>
+        <w:t xml:space="preserve"> framework. In particular, we have to remove the </w:t>
+      </w:r>
+      <w:proofErr w:type="spellStart"/>
+      <w:r>
+        <w:rPr>
+          <w:lang w:val="en-GB"/>
+        </w:rPr>
+        <w:t>QActor</w:t>
+      </w:r>
+      <w:proofErr w:type="spellEnd"/>
+      <w:r>
+        <w:rPr>
+          <w:lang w:val="en-GB"/>
+        </w:rPr>
+        <w:t xml:space="preserve"> </w:t>
+      </w:r>
+      <w:r>
+        <w:rPr>
+          <w:lang w:val="en-GB"/>
+        </w:rPr>
+        <w:t xml:space="preserve">infrastructure </w:t>
+      </w:r>
+      <w:r>
+        <w:rPr>
+          <w:lang w:val="en-GB"/>
+        </w:rPr>
+        <w:t>from</w:t>
+      </w:r>
+      <w:r>
+        <w:rPr>
+          <w:lang w:val="en-GB"/>
+        </w:rPr>
+        <w:t xml:space="preserve"> the client-side.</w:t>
+      </w:r>
+    </w:p>
+    <w:p>
+      <w:pPr>
+        <w:pStyle w:val="Heading2"/>
+        <w:rPr>
+          <w:lang w:val="en-GB"/>
+        </w:rPr>
+      </w:pPr>
+      <w:r>
+        <w:rPr>
+          <w:lang w:val="en-GB"/>
+        </w:rPr>
+        <w:t>Client-side</w:t>
+      </w:r>
+    </w:p>
+    <w:p>
+      <w:pPr>
+        <w:jc w:val="left"/>
+        <w:rPr>
+          <w:lang w:val="en-GB"/>
+        </w:rPr>
+      </w:pPr>
+      <w:r>
+        <w:rPr>
+          <w:lang w:val="en-GB"/>
+        </w:rPr>
+        <w:t xml:space="preserve">We must remove the </w:t>
+      </w:r>
+      <w:proofErr w:type="spellStart"/>
+      <w:r>
+        <w:rPr>
+          <w:lang w:val="en-GB"/>
+        </w:rPr>
+        <w:t>QActor</w:t>
+      </w:r>
+      <w:proofErr w:type="spellEnd"/>
+      <w:r>
+        <w:rPr>
+          <w:lang w:val="en-GB"/>
+        </w:rPr>
+        <w:t xml:space="preserve"> model (coapClient.qa) and all auto-generated files. Then replace it this a Main class that will start the GUI.</w:t>
+      </w:r>
+      <w:r>
+        <w:rPr>
+          <w:lang w:val="en-GB"/>
+        </w:rPr>
+        <w:t xml:space="preserve"> </w:t>
+      </w:r>
+      <w:r>
+        <w:rPr>
+          <w:lang w:val="en-GB"/>
+        </w:rPr>
+        <w:t>The main class added is very simple, it only starts the GUI. The implementation is here below.</w:t>
+      </w:r>
+    </w:p>
+    <w:p>
+      <w:pPr>
+        <w:keepNext/>
+        <w:jc w:val="left"/>
+      </w:pPr>
+      <w:r>
+        <w:rPr>
+          <w:noProof/>
+        </w:rPr>
+        <w:drawing>
+          <wp:inline distT="0" distB="0" distL="0" distR="0" wp14:anchorId="36F78110" wp14:editId="501F025A">
+            <wp:extent cx="5848350" cy="1304925"/>
+            <wp:effectExtent l="0" t="0" r="0" b="9525"/>
+            <wp:docPr id="5" name="Picture 5"/>
+            <wp:cNvGraphicFramePr>
+              <a:graphicFrameLocks xmlns:a="http://schemas.openxmlformats.org/drawingml/2006/main" noChangeAspect="1"/>
+            </wp:cNvGraphicFramePr>
+            <a:graphic xmlns:a="http://schemas.openxmlformats.org/drawingml/2006/main">
+              <a:graphicData uri="http://schemas.openxmlformats.org/drawingml/2006/picture">
+                <pic:pic xmlns:pic="http://schemas.openxmlformats.org/drawingml/2006/picture">
+                  <pic:nvPicPr>
+                    <pic:cNvPr id="1" name=""/>
+                    <pic:cNvPicPr/>
+                  </pic:nvPicPr>
+                  <pic:blipFill>
+                    <a:blip r:embed="rId19"/>
+                    <a:stretch>
+                      <a:fillRect/>
+                    </a:stretch>
+                  </pic:blipFill>
+                  <pic:spPr>
+                    <a:xfrm>
+                      <a:off x="0" y="0"/>
+                      <a:ext cx="5848350" cy="1304925"/>
+                    </a:xfrm>
+                    <a:prstGeom prst="rect">
+                      <a:avLst/>
+                    </a:prstGeom>
+                  </pic:spPr>
+                </pic:pic>
+              </a:graphicData>
+            </a:graphic>
+          </wp:inline>
+        </w:drawing>
+      </w:r>
+    </w:p>
+    <w:p>
+      <w:pPr>
+        <w:pStyle w:val="Caption"/>
+        <w:jc w:val="center"/>
+        <w:rPr>
+          <w:lang w:val="en-GB"/>
+        </w:rPr>
+      </w:pPr>
+      <w:r>
+        <w:rPr>
+          <w:lang w:val="en-GB"/>
+        </w:rPr>
+        <w:t xml:space="preserve">Figure </w:t>
+      </w:r>
+      <w:r>
+        <w:fldChar w:fldCharType="begin"/>
+      </w:r>
+      <w:r>
+        <w:rPr>
+          <w:lang w:val="en-GB"/>
+        </w:rPr>
+        <w:instrText xml:space="preserve"> SEQ Figure \* ARABIC </w:instrText>
+      </w:r>
+      <w:r>
+        <w:fldChar w:fldCharType="separate"/>
+      </w:r>
+      <w:r>
+        <w:rPr>
+          <w:noProof/>
+          <w:lang w:val="en-GB"/>
+        </w:rPr>
+        <w:t>22</w:t>
+      </w:r>
+      <w:r>
+        <w:fldChar w:fldCharType="end"/>
+      </w:r>
+      <w:r>
+        <w:rPr>
+          <w:lang w:val="en-GB"/>
+        </w:rPr>
+        <w:t xml:space="preserve">: MainClient.java - </w:t>
+      </w:r>
+      <w:proofErr w:type="spellStart"/>
+      <w:r>
+        <w:rPr>
+          <w:lang w:val="en-GB"/>
+        </w:rPr>
+        <w:t>coapClient</w:t>
+      </w:r>
+      <w:proofErr w:type="spellEnd"/>
+      <w:r>
+        <w:rPr>
+          <w:lang w:val="en-GB"/>
+        </w:rPr>
+        <w:t xml:space="preserve"> version 3</w:t>
+      </w:r>
+    </w:p>
+    <w:p>
+      <w:pPr>
+        <w:jc w:val="left"/>
+        <w:rPr>
+          <w:lang w:val="en-GB"/>
+        </w:rPr>
+      </w:pPr>
+      <w:r>
+        <w:rPr>
+          <w:lang w:val="en-GB"/>
+        </w:rPr>
+        <w:t xml:space="preserve">The </w:t>
+      </w:r>
+      <w:proofErr w:type="spellStart"/>
+      <w:r>
+        <w:rPr>
+          <w:lang w:val="en-GB"/>
+        </w:rPr>
+        <w:t>RadarGuiController</w:t>
+      </w:r>
+      <w:proofErr w:type="spellEnd"/>
+      <w:r>
+        <w:rPr>
+          <w:lang w:val="en-GB"/>
+        </w:rPr>
+        <w:t xml:space="preserve"> class is updated removing all </w:t>
+      </w:r>
+      <w:proofErr w:type="spellStart"/>
+      <w:r>
+        <w:rPr>
+          <w:lang w:val="en-GB"/>
+        </w:rPr>
+        <w:t>QActor</w:t>
+      </w:r>
+      <w:proofErr w:type="spellEnd"/>
+      <w:r>
+        <w:rPr>
+          <w:lang w:val="en-GB"/>
+        </w:rPr>
+        <w:t xml:space="preserve"> references. The new class' signature is here.</w:t>
+      </w:r>
+    </w:p>
+    <w:p>
+      <w:pPr>
+        <w:keepNext/>
+        <w:jc w:val="left"/>
+      </w:pPr>
+      <w:r>
+        <w:rPr>
+          <w:noProof/>
+        </w:rPr>
+        <w:drawing>
+          <wp:inline distT="0" distB="0" distL="0" distR="0" wp14:anchorId="2BDCF937" wp14:editId="57517A29">
+            <wp:extent cx="5591175" cy="2447925"/>
+            <wp:effectExtent l="0" t="0" r="9525" b="9525"/>
+            <wp:docPr id="3" name="Picture 3"/>
+            <wp:cNvGraphicFramePr>
+              <a:graphicFrameLocks xmlns:a="http://schemas.openxmlformats.org/drawingml/2006/main" noChangeAspect="1"/>
+            </wp:cNvGraphicFramePr>
+            <a:graphic xmlns:a="http://schemas.openxmlformats.org/drawingml/2006/main">
+              <a:graphicData uri="http://schemas.openxmlformats.org/drawingml/2006/picture">
+                <pic:pic xmlns:pic="http://schemas.openxmlformats.org/drawingml/2006/picture">
+                  <pic:nvPicPr>
+                    <pic:cNvPr id="1" name=""/>
+                    <pic:cNvPicPr/>
+                  </pic:nvPicPr>
+                  <pic:blipFill>
+                    <a:blip r:embed="rId20"/>
+                    <a:stretch>
+                      <a:fillRect/>
+                    </a:stretch>
+                  </pic:blipFill>
+                  <pic:spPr>
+                    <a:xfrm>
+                      <a:off x="0" y="0"/>
+                      <a:ext cx="5591175" cy="2447925"/>
+                    </a:xfrm>
+                    <a:prstGeom prst="rect">
+                      <a:avLst/>
+                    </a:prstGeom>
+                  </pic:spPr>
+                </pic:pic>
+              </a:graphicData>
+            </a:graphic>
+          </wp:inline>
+        </w:drawing>
+      </w:r>
+    </w:p>
+    <w:p>
+      <w:pPr>
+        <w:pStyle w:val="Caption"/>
+        <w:jc w:val="center"/>
+      </w:pPr>
+      <w:r>
+        <w:t xml:space="preserve">Figure </w:t>
+      </w:r>
+      <w:fldSimple w:instr=" SEQ Figure \* ARABIC ">
+        <w:r>
+          <w:rPr>
+            <w:noProof/>
+          </w:rPr>
+          <w:t>23</w:t>
+        </w:r>
+      </w:fldSimple>
+      <w:r>
+        <w:t xml:space="preserve">: RadarGUIController.java - </w:t>
+      </w:r>
+      <w:proofErr w:type="spellStart"/>
+      <w:r>
+        <w:t>coapClient</w:t>
+      </w:r>
+      <w:proofErr w:type="spellEnd"/>
+      <w:r>
+        <w:t xml:space="preserve"> </w:t>
+      </w:r>
+      <w:proofErr w:type="spellStart"/>
+      <w:r>
+        <w:t>version</w:t>
+      </w:r>
+      <w:proofErr w:type="spellEnd"/>
+      <w:r>
+        <w:t xml:space="preserve"> 3</w:t>
+      </w:r>
+    </w:p>
+    <w:p>
+      <w:pPr>
+        <w:jc w:val="left"/>
+        <w:rPr>
+          <w:lang w:val="en-GB"/>
+        </w:rPr>
+      </w:pPr>
+      <w:r>
+        <w:rPr>
+          <w:lang w:val="en-GB"/>
+        </w:rPr>
+        <w:br w:type="page"/>
+      </w:r>
+    </w:p>
+    <w:p>
+      <w:pPr>
+        <w:pStyle w:val="Heading1"/>
+        <w:rPr>
+          <w:lang w:val="en-GB"/>
+        </w:rPr>
+      </w:pPr>
+      <w:r>
+        <w:rPr>
+          <w:lang w:val="en-GB"/>
+        </w:rPr>
+        <w:lastRenderedPageBreak/>
+        <w:t xml:space="preserve">Requirement </w:t>
+      </w:r>
+      <w:r>
+        <w:rPr>
+          <w:lang w:val="en-GB"/>
+        </w:rPr>
+        <w:t>e</w:t>
+      </w:r>
+      <w:r>
+        <w:rPr>
+          <w:lang w:val="en-GB"/>
+        </w:rPr>
+        <w:t xml:space="preserve">): </w:t>
+      </w:r>
+      <w:r>
+        <w:rPr>
+          <w:lang w:val="en-GB"/>
+        </w:rPr>
+        <w:t>From sync t</w:t>
+      </w:r>
+      <w:r>
+        <w:rPr>
+          <w:lang w:val="en-GB"/>
+        </w:rPr>
+        <w:t>o async communication</w:t>
+      </w:r>
+    </w:p>
+    <w:p>
+      <w:pPr>
+        <w:rPr>
+          <w:lang w:val="en-GB"/>
+        </w:rPr>
+      </w:pPr>
+      <w:r>
+        <w:rPr>
+          <w:lang w:val="en-GB"/>
+        </w:rPr>
+        <w:t>The goal of this chapter is to transform the communication from synchronous to asynchronous.</w:t>
+      </w:r>
+    </w:p>
+    <w:p>
+      <w:pPr>
+        <w:rPr>
+          <w:lang w:val="en-GB"/>
+        </w:rPr>
+      </w:pPr>
+      <w:r>
+        <w:rPr>
+          <w:lang w:val="en-GB"/>
+        </w:rPr>
+        <w:t xml:space="preserve">We can realize that introducing a middleware between the client and the server, called </w:t>
+      </w:r>
+      <w:proofErr w:type="spellStart"/>
+      <w:r>
+        <w:rPr>
+          <w:lang w:val="en-GB"/>
+        </w:rPr>
+        <w:t>CoapMediator</w:t>
+      </w:r>
+      <w:proofErr w:type="spellEnd"/>
+      <w:r>
+        <w:rPr>
+          <w:lang w:val="en-GB"/>
+        </w:rPr>
+        <w:t>.</w:t>
+      </w:r>
+      <w:r>
+        <w:rPr>
+          <w:lang w:val="en-GB"/>
+        </w:rPr>
+        <w:t xml:space="preserve"> </w:t>
+      </w:r>
+      <w:r>
+        <w:rPr>
+          <w:lang w:val="en-GB"/>
+        </w:rPr>
+        <w:t>In that way, the client sends the request to the mediator and continues its execution. The middleware receives the client request and forwards it to the server, then waits for the server reply and stores it.</w:t>
+      </w:r>
+      <w:r>
+        <w:rPr>
+          <w:lang w:val="en-GB"/>
+        </w:rPr>
+        <w:t xml:space="preserve"> </w:t>
+      </w:r>
+      <w:r>
+        <w:rPr>
+          <w:lang w:val="en-GB"/>
+        </w:rPr>
+        <w:t>When the client wants to receive the response will ask for it to the mediator and if the reply is available it is passed back.</w:t>
+      </w:r>
+    </w:p>
+    <w:p>
+      <w:pPr>
+        <w:pStyle w:val="Heading2"/>
+        <w:rPr>
+          <w:lang w:val="en-GB"/>
+        </w:rPr>
+      </w:pPr>
+      <w:r>
+        <w:rPr>
+          <w:lang w:val="en-GB"/>
+        </w:rPr>
+        <w:t>Radar GUI Controller</w:t>
+      </w:r>
+    </w:p>
+    <w:p>
+      <w:pPr>
+        <w:rPr>
+          <w:lang w:val="en-GB"/>
+        </w:rPr>
+      </w:pPr>
       <w:bookmarkStart w:id="0" w:name="_GoBack"/>
       <w:bookmarkEnd w:id="0"/>
     </w:p>
     <w:p>
       <w:pPr>
-        <w:rPr>
-          <w:lang w:val="en-GB"/>
-        </w:rPr>
-      </w:pPr>
+        <w:jc w:val="left"/>
+        <w:rPr>
+          <w:lang w:val="en-GB"/>
+        </w:rPr>
+      </w:pPr>
+      <w:r>
+        <w:rPr>
+          <w:lang w:val="en-GB"/>
+        </w:rPr>
+        <w:br w:type="page"/>
+      </w:r>
     </w:p>
     <w:p>
       <w:pPr>
-        <w:jc w:val="left"/>
-        <w:rPr>
-          <w:lang w:val="en-GB"/>
-        </w:rPr>
-      </w:pPr>
-      <w:r>
-        <w:rPr>
-          <w:lang w:val="en-GB"/>
-        </w:rPr>
-        <w:br w:type="page"/>
-      </w:r>
-    </w:p>
-    <w:p>
-      <w:pPr>
         <w:pStyle w:val="Heading1"/>
       </w:pPr>
       <w:r>
         <w:lastRenderedPageBreak/>
-        <w:t>Problematiche legate all’uso di più request</w:t>
-      </w:r>
+        <w:t xml:space="preserve">Problematiche legate all’uso di più </w:t>
+      </w:r>
+      <w:proofErr w:type="spellStart"/>
+      <w:r>
+        <w:t>request</w:t>
+      </w:r>
+      <w:proofErr w:type="spellEnd"/>
     </w:p>
     <w:p>
       <w:pPr>
@@ -29226,15 +29922,31 @@
         </w:numPr>
       </w:pPr>
       <w:r>
-        <w:t xml:space="preserve">Far riferimento all’esempio precedente per ipotizzare una scena dove vengano inviate più request e si voglia ottenere una </w:t>
+        <w:t xml:space="preserve">Far riferimento all’esempio precedente per ipotizzare una scena dove vengano inviate più </w:t>
       </w:r>
       <w:proofErr w:type="spellStart"/>
       <w:r>
+        <w:t>request</w:t>
+      </w:r>
+      <w:proofErr w:type="spellEnd"/>
+      <w:r>
+        <w:t xml:space="preserve"> e si voglia ottenere una </w:t>
+      </w:r>
+      <w:proofErr w:type="spellStart"/>
+      <w:r>
         <w:t>response</w:t>
       </w:r>
       <w:proofErr w:type="spellEnd"/>
       <w:r>
-        <w:t xml:space="preserve"> associata ad una determinata request inviata. </w:t>
+        <w:t xml:space="preserve"> associata ad una determinata </w:t>
+      </w:r>
+      <w:proofErr w:type="spellStart"/>
+      <w:r>
+        <w:t>request</w:t>
+      </w:r>
+      <w:proofErr w:type="spellEnd"/>
+      <w:r>
+        <w:t xml:space="preserve"> inviata. </w:t>
       </w:r>
       <w:r>
         <w:t xml:space="preserve">Nasce l’esigenza di un componente dedicato che faccia da intermediario tra </w:t>
@@ -32608,6 +33320,7 @@
   <w:style w:type="character" w:default="1" w:styleId="DefaultParagraphFont">
     <w:name w:val="Default Paragraph Font"/>
     <w:uiPriority w:val="1"/>
+    <w:semiHidden/>
     <w:unhideWhenUsed/>
   </w:style>
   <w:style w:type="table" w:default="1" w:styleId="TableNormal">
@@ -32854,7 +33567,7 @@
     <w:charset w:val="00"/>
     <w:family w:val="roman"/>
     <w:pitch w:val="variable"/>
-    <w:sig w:usb0="E0002AFF" w:usb1="C0007843" w:usb2="00000009" w:usb3="00000000" w:csb0="000001FF" w:csb1="00000000"/>
+    <w:sig w:usb0="E0002EFF" w:usb1="C000785B" w:usb2="00000009" w:usb3="00000000" w:csb0="000001FF" w:csb1="00000000"/>
   </w:font>
   <w:font w:name="Courier New">
     <w:panose1 w:val="02070309020205020404"/>
@@ -32875,14 +33588,14 @@
     <w:charset w:val="00"/>
     <w:family w:val="swiss"/>
     <w:pitch w:val="variable"/>
-    <w:sig w:usb0="E0002AFF" w:usb1="4000ACFF" w:usb2="00000001" w:usb3="00000000" w:csb0="000001FF" w:csb1="00000000"/>
+    <w:sig w:usb0="E0002AFF" w:usb1="C000247B" w:usb2="00000009" w:usb3="00000000" w:csb0="000001FF" w:csb1="00000000"/>
   </w:font>
   <w:font w:name="Calibri Light">
     <w:panose1 w:val="020F0302020204030204"/>
     <w:charset w:val="00"/>
     <w:family w:val="swiss"/>
     <w:pitch w:val="variable"/>
-    <w:sig w:usb0="A0002AEF" w:usb1="4000207B" w:usb2="00000000" w:usb3="00000000" w:csb0="000001FF" w:csb1="00000000"/>
+    <w:sig w:usb0="E0002AFF" w:usb1="C000247B" w:usb2="00000009" w:usb3="00000000" w:csb0="000001FF" w:csb1="00000000"/>
   </w:font>
   <w:font w:name="Consolas">
     <w:panose1 w:val="020B0609020204030204"/>
@@ -32913,6 +33626,8 @@
     <w:rsid w:val="00454A1C"/>
     <w:rsid w:val="004C1544"/>
     <w:rsid w:val="00585666"/>
+    <w:rsid w:val="006134E2"/>
+    <w:rsid w:val="009358AD"/>
   </w:rsids>
   <m:mathPr>
     <m:mathFont m:val="Cambria Math"/>
@@ -33697,7 +34412,7 @@
 </file>
 
 <file path=customXml/itemProps2.xml><?xml version="1.0" encoding="utf-8"?>
-<ds:datastoreItem xmlns:ds="http://schemas.openxmlformats.org/officeDocument/2006/customXml" ds:itemID="{8BF674AB-495E-4CF9-B944-489AD1E2BFAF}">
+<ds:datastoreItem xmlns:ds="http://schemas.openxmlformats.org/officeDocument/2006/customXml" ds:itemID="{F49C3089-A756-43BD-B0A9-5F152FC3E762}">
   <ds:schemaRefs>
     <ds:schemaRef ds:uri="http://schemas.openxmlformats.org/officeDocument/2006/bibliography"/>
   </ds:schemaRefs>

</xml_diff>

<commit_message>
Refactoring: Final refactoring. Now, the only thing missing is the Project Report.
</commit_message>
<xml_diff>
--- a/Project Work Report.docx
+++ b/Project Work Report.docx
@@ -29882,8 +29882,122 @@
           <w:lang w:val="en-GB"/>
         </w:rPr>
       </w:pPr>
+      <w:r>
+        <w:rPr>
+          <w:lang w:val="en-GB"/>
+        </w:rPr>
+        <w:t>The Radar GUI Controller has to be updated to allow the user to obtain a response in a later stage.</w:t>
+      </w:r>
+    </w:p>
+    <w:p>
+      <w:pPr>
+        <w:rPr>
+          <w:lang w:val="en-GB"/>
+        </w:rPr>
+      </w:pPr>
+      <w:r>
+        <w:rPr>
+          <w:lang w:val="en-GB"/>
+        </w:rPr>
+        <w:t>The new interface is that:</w:t>
+      </w:r>
+    </w:p>
+    <w:p>
+      <w:pPr>
+        <w:keepNext/>
+        <w:jc w:val="center"/>
+      </w:pPr>
+      <w:r>
+        <w:rPr>
+          <w:noProof/>
+        </w:rPr>
+        <w:drawing>
+          <wp:inline distT="0" distB="0" distL="0" distR="0" wp14:anchorId="570DDF01" wp14:editId="5EDC204D">
+            <wp:extent cx="3835730" cy="3077864"/>
+            <wp:effectExtent l="0" t="0" r="0" b="8255"/>
+            <wp:docPr id="8" name="Picture 8"/>
+            <wp:cNvGraphicFramePr>
+              <a:graphicFrameLocks xmlns:a="http://schemas.openxmlformats.org/drawingml/2006/main" noChangeAspect="1"/>
+            </wp:cNvGraphicFramePr>
+            <a:graphic xmlns:a="http://schemas.openxmlformats.org/drawingml/2006/main">
+              <a:graphicData uri="http://schemas.openxmlformats.org/drawingml/2006/picture">
+                <pic:pic xmlns:pic="http://schemas.openxmlformats.org/drawingml/2006/picture">
+                  <pic:nvPicPr>
+                    <pic:cNvPr id="1" name=""/>
+                    <pic:cNvPicPr/>
+                  </pic:nvPicPr>
+                  <pic:blipFill>
+                    <a:blip r:embed="rId21"/>
+                    <a:stretch>
+                      <a:fillRect/>
+                    </a:stretch>
+                  </pic:blipFill>
+                  <pic:spPr>
+                    <a:xfrm>
+                      <a:off x="0" y="0"/>
+                      <a:ext cx="3842385" cy="3083204"/>
+                    </a:xfrm>
+                    <a:prstGeom prst="rect">
+                      <a:avLst/>
+                    </a:prstGeom>
+                  </pic:spPr>
+                </pic:pic>
+              </a:graphicData>
+            </a:graphic>
+          </wp:inline>
+        </w:drawing>
+      </w:r>
+    </w:p>
+    <w:p>
+      <w:pPr>
+        <w:pStyle w:val="Caption"/>
+        <w:jc w:val="center"/>
+        <w:rPr>
+          <w:lang w:val="en-GB"/>
+        </w:rPr>
+      </w:pPr>
+      <w:r>
+        <w:t xml:space="preserve">Figure </w:t>
+      </w:r>
+      <w:fldSimple w:instr=" SEQ Figure \* ARABIC ">
+        <w:r>
+          <w:rPr>
+            <w:noProof/>
+          </w:rPr>
+          <w:t>24</w:t>
+        </w:r>
+      </w:fldSimple>
+      <w:r>
+        <w:t>: Radar GUI Controller</w:t>
+      </w:r>
       <w:bookmarkStart w:id="0" w:name="_GoBack"/>
       <w:bookmarkEnd w:id="0"/>
+      <w:r>
+        <w:t xml:space="preserve">- </w:t>
+      </w:r>
+      <w:proofErr w:type="spellStart"/>
+      <w:r>
+        <w:t>coapClient</w:t>
+      </w:r>
+      <w:proofErr w:type="spellEnd"/>
+      <w:r>
+        <w:t xml:space="preserve"> </w:t>
+      </w:r>
+      <w:proofErr w:type="spellStart"/>
+      <w:r>
+        <w:t>version</w:t>
+      </w:r>
+      <w:proofErr w:type="spellEnd"/>
+      <w:r>
+        <w:t xml:space="preserve"> 4</w:t>
+      </w:r>
+    </w:p>
+    <w:p>
+      <w:pPr>
+        <w:rPr>
+          <w:lang w:val="en-GB"/>
+        </w:rPr>
+      </w:pPr>
     </w:p>
     <w:p>
       <w:pPr>
@@ -34412,7 +34526,7 @@
 </file>
 
 <file path=customXml/itemProps2.xml><?xml version="1.0" encoding="utf-8"?>
-<ds:datastoreItem xmlns:ds="http://schemas.openxmlformats.org/officeDocument/2006/customXml" ds:itemID="{F49C3089-A756-43BD-B0A9-5F152FC3E762}">
+<ds:datastoreItem xmlns:ds="http://schemas.openxmlformats.org/officeDocument/2006/customXml" ds:itemID="{175FBCA6-23E8-4A83-B6E3-586D32037F37}">
   <ds:schemaRefs>
     <ds:schemaRef ds:uri="http://schemas.openxmlformats.org/officeDocument/2006/bibliography"/>
   </ds:schemaRefs>

</xml_diff>

<commit_message>
Project Work Report: Chapter 9 done.
</commit_message>
<xml_diff>
--- a/Project Work Report.docx
+++ b/Project Work Report.docx
@@ -11170,7 +11170,6 @@
         <w:t>. Vediamone il modello formale:</w:t>
       </w:r>
     </w:p>
-    <w:p/>
     <w:tbl>
       <w:tblPr>
         <w:tblStyle w:val="TableGrid"/>
@@ -11381,43 +11380,43 @@
                 <w:sz w:val="20"/>
                 <w:szCs w:val="20"/>
               </w:rPr>
+              <w:t>72</w:t>
+            </w:r>
+          </w:p>
+          <w:p>
+            <w:pPr>
+              <w:jc w:val="right"/>
+              <w:rPr>
+                <w:rFonts w:ascii="Consolas" w:hAnsi="Consolas"/>
+                <w:sz w:val="20"/>
+                <w:szCs w:val="20"/>
+              </w:rPr>
+            </w:pPr>
+            <w:r>
+              <w:rPr>
+                <w:rFonts w:ascii="Consolas" w:hAnsi="Consolas"/>
+                <w:sz w:val="20"/>
+                <w:szCs w:val="20"/>
+              </w:rPr>
+              <w:t>73</w:t>
+            </w:r>
+          </w:p>
+          <w:p>
+            <w:pPr>
+              <w:jc w:val="right"/>
+              <w:rPr>
+                <w:rFonts w:ascii="Consolas" w:hAnsi="Consolas"/>
+                <w:sz w:val="20"/>
+                <w:szCs w:val="20"/>
+              </w:rPr>
+            </w:pPr>
+            <w:r>
+              <w:rPr>
+                <w:rFonts w:ascii="Consolas" w:hAnsi="Consolas"/>
+                <w:sz w:val="20"/>
+                <w:szCs w:val="20"/>
+              </w:rPr>
               <w:lastRenderedPageBreak/>
-              <w:t>72</w:t>
-            </w:r>
-          </w:p>
-          <w:p>
-            <w:pPr>
-              <w:jc w:val="right"/>
-              <w:rPr>
-                <w:rFonts w:ascii="Consolas" w:hAnsi="Consolas"/>
-                <w:sz w:val="20"/>
-                <w:szCs w:val="20"/>
-              </w:rPr>
-            </w:pPr>
-            <w:r>
-              <w:rPr>
-                <w:rFonts w:ascii="Consolas" w:hAnsi="Consolas"/>
-                <w:sz w:val="20"/>
-                <w:szCs w:val="20"/>
-              </w:rPr>
-              <w:t>73</w:t>
-            </w:r>
-          </w:p>
-          <w:p>
-            <w:pPr>
-              <w:jc w:val="right"/>
-              <w:rPr>
-                <w:rFonts w:ascii="Consolas" w:hAnsi="Consolas"/>
-                <w:sz w:val="20"/>
-                <w:szCs w:val="20"/>
-              </w:rPr>
-            </w:pPr>
-            <w:r>
-              <w:rPr>
-                <w:rFonts w:ascii="Consolas" w:hAnsi="Consolas"/>
-                <w:sz w:val="20"/>
-                <w:szCs w:val="20"/>
-              </w:rPr>
               <w:t>74</w:t>
             </w:r>
           </w:p>
@@ -12635,7 +12634,6 @@
                 <w:szCs w:val="20"/>
                 <w:lang w:val="en-GB"/>
               </w:rPr>
-              <w:lastRenderedPageBreak/>
               <w:tab/>
             </w:r>
             <w:r>
@@ -12850,6 +12848,7 @@
                 <w:szCs w:val="20"/>
                 <w:lang w:val="en-GB"/>
               </w:rPr>
+              <w:lastRenderedPageBreak/>
               <w:tab/>
               <w:t>]</w:t>
             </w:r>
@@ -15964,7 +15963,6 @@
                 <w:szCs w:val="20"/>
                 <w:lang w:val="en-GB"/>
               </w:rPr>
-              <w:lastRenderedPageBreak/>
               <w:t>client: Response GET received: Distance = 0</w:t>
             </w:r>
             <w:r>
@@ -16127,6 +16125,7 @@
                 <w:szCs w:val="20"/>
                 <w:lang w:val="en-GB"/>
               </w:rPr>
+              <w:lastRenderedPageBreak/>
               <w:t>client: Verifying update...</w:t>
             </w:r>
           </w:p>
@@ -18591,16 +18590,14 @@
         <w:rPr>
           <w:lang w:val="en-GB"/>
         </w:rPr>
-        <w:t xml:space="preserve">. </w:t>
-      </w:r>
-      <w:proofErr w:type="gramStart"/>
-      <w:r>
-        <w:rPr>
-          <w:lang w:val="en-GB"/>
-        </w:rPr>
-        <w:t>So</w:t>
-      </w:r>
-      <w:proofErr w:type="gramEnd"/>
+        <w:t>. So</w:t>
+      </w:r>
+      <w:r>
+        <w:rPr>
+          <w:lang w:val="en-GB"/>
+        </w:rPr>
+        <w:t>,</w:t>
+      </w:r>
       <w:r>
         <w:rPr>
           <w:lang w:val="en-GB"/>
@@ -21159,7 +21156,7 @@
         <w:rPr>
           <w:lang w:val="en-GB"/>
         </w:rPr>
-        <w:t xml:space="preserve"> object, then sends to the server a PUT request with a string representation of that point in the request payload.</w:t>
+        <w:t xml:space="preserve"> object, then sends to the server a PUT request with a string representation of that point in the payload.</w:t>
       </w:r>
     </w:p>
     <w:p>
@@ -25463,7 +25460,59 @@
           <w:lang w:val="en-GB"/>
         </w:rPr>
         <w:lastRenderedPageBreak/>
-        <w:t>From the model is clear that the client sends a PUT request and immediately after a GET request in order to test if everything works.</w:t>
+        <w:t xml:space="preserve">From the model is clear that the client sends a PUT request and </w:t>
+      </w:r>
+      <w:r>
+        <w:rPr>
+          <w:highlight w:val="yellow"/>
+          <w:lang w:val="en-GB"/>
+        </w:rPr>
+        <w:t>immediately after</w:t>
+      </w:r>
+      <w:r>
+        <w:rPr>
+          <w:highlight w:val="yellow"/>
+          <w:lang w:val="en-GB"/>
+        </w:rPr>
+        <w:t xml:space="preserve"> (</w:t>
+      </w:r>
+      <w:proofErr w:type="spellStart"/>
+      <w:r>
+        <w:rPr>
+          <w:highlight w:val="yellow"/>
+          <w:lang w:val="en-GB"/>
+        </w:rPr>
+        <w:t>immediatamente</w:t>
+      </w:r>
+      <w:proofErr w:type="spellEnd"/>
+      <w:r>
+        <w:rPr>
+          <w:highlight w:val="yellow"/>
+          <w:lang w:val="en-GB"/>
+        </w:rPr>
+        <w:t xml:space="preserve"> </w:t>
+      </w:r>
+      <w:proofErr w:type="spellStart"/>
+      <w:r>
+        <w:rPr>
+          <w:highlight w:val="yellow"/>
+          <w:lang w:val="en-GB"/>
+        </w:rPr>
+        <w:t>dopo</w:t>
+      </w:r>
+      <w:proofErr w:type="spellEnd"/>
+      <w:r>
+        <w:rPr>
+          <w:highlight w:val="yellow"/>
+          <w:lang w:val="en-GB"/>
+        </w:rPr>
+        <w:t>)</w:t>
+      </w:r>
+      <w:r>
+        <w:rPr>
+          <w:lang w:val="en-GB"/>
+        </w:rPr>
+        <w:t xml:space="preserve"> a GET request in order to test if everything works.</w:t>
       </w:r>
     </w:p>
     <w:p>
@@ -25610,21 +25659,19 @@
         <w:rPr>
           <w:lang w:val="en-GB"/>
         </w:rPr>
-        <w:t xml:space="preserve">Since the sub-systems are two (one client and one server), also the output </w:t>
-      </w:r>
-      <w:proofErr w:type="spellStart"/>
-      <w:r>
-        <w:rPr>
-          <w:lang w:val="en-GB"/>
-        </w:rPr>
-        <w:t>consols</w:t>
-      </w:r>
-      <w:proofErr w:type="spellEnd"/>
-      <w:r>
-        <w:rPr>
-          <w:lang w:val="en-GB"/>
-        </w:rPr>
-        <w:t xml:space="preserve"> are two.</w:t>
+        <w:t>Since the sub-systems are two (one client and one server), also the output consol</w:t>
+      </w:r>
+      <w:r>
+        <w:rPr>
+          <w:lang w:val="en-GB"/>
+        </w:rPr>
+        <w:t>e</w:t>
+      </w:r>
+      <w:r>
+        <w:rPr>
+          <w:lang w:val="en-GB"/>
+        </w:rPr>
+        <w:t>s are two.</w:t>
       </w:r>
     </w:p>
     <w:p>
@@ -28878,7 +28925,27 @@
         <w:rPr>
           <w:lang w:val="en-GB"/>
         </w:rPr>
-        <w:t xml:space="preserve"> references are removed as showed in the following image.</w:t>
+        <w:t xml:space="preserve"> references are removed as showed in the following </w:t>
+      </w:r>
+      <w:r>
+        <w:rPr>
+          <w:lang w:val="en-GB"/>
+        </w:rPr>
+        <w:t>code snippe</w:t>
+      </w:r>
+      <w:r>
+        <w:rPr>
+          <w:lang w:val="en-GB"/>
+        </w:rPr>
+        <w:t>t</w:t>
+      </w:r>
+      <w:bookmarkStart w:id="0" w:name="_GoBack"/>
+      <w:bookmarkEnd w:id="0"/>
+      <w:r>
+        <w:rPr>
+          <w:lang w:val="en-GB"/>
+        </w:rPr>
+        <w:t>.</w:t>
       </w:r>
     </w:p>
     <w:p>
@@ -29748,14 +29815,8 @@
     <w:p>
       <w:pPr>
         <w:jc w:val="left"/>
-        <w:rPr>
-          <w:lang w:val="en-GB"/>
-        </w:rPr>
-      </w:pPr>
-      <w:r>
-        <w:rPr>
-          <w:lang w:val="en-GB"/>
-        </w:rPr>
+      </w:pPr>
+      <w:r>
         <w:br w:type="page"/>
       </w:r>
     </w:p>
@@ -29873,7 +29934,27 @@
         <w:rPr>
           <w:lang w:val="en-GB"/>
         </w:rPr>
-        <w:t>Radar GUI Controller</w:t>
+        <w:t xml:space="preserve">The </w:t>
+      </w:r>
+      <w:proofErr w:type="spellStart"/>
+      <w:r>
+        <w:rPr>
+          <w:lang w:val="en-GB"/>
+        </w:rPr>
+        <w:t>CoapMediator</w:t>
+      </w:r>
+      <w:proofErr w:type="spellEnd"/>
+      <w:r>
+        <w:rPr>
+          <w:lang w:val="en-GB"/>
+        </w:rPr>
+        <w:t xml:space="preserve"> </w:t>
+      </w:r>
+      <w:r>
+        <w:rPr>
+          <w:lang w:val="en-GB"/>
+        </w:rPr>
+        <w:t>package</w:t>
       </w:r>
     </w:p>
     <w:p>
@@ -29886,36 +29967,53 @@
         <w:rPr>
           <w:lang w:val="en-GB"/>
         </w:rPr>
-        <w:t>The Radar GUI Controller has to be updated to allow the user to obtain a response in a later stage.</w:t>
+        <w:t xml:space="preserve">The </w:t>
+      </w:r>
+      <w:proofErr w:type="spellStart"/>
+      <w:r>
+        <w:rPr>
+          <w:lang w:val="en-GB"/>
+        </w:rPr>
+        <w:t>CoAP</w:t>
+      </w:r>
+      <w:proofErr w:type="spellEnd"/>
+      <w:r>
+        <w:rPr>
+          <w:lang w:val="en-GB"/>
+        </w:rPr>
+        <w:t xml:space="preserve"> mediator is an important module of this system. It requires multiple class files to model its </w:t>
+      </w:r>
+      <w:proofErr w:type="spellStart"/>
+      <w:r>
+        <w:rPr>
+          <w:lang w:val="en-GB"/>
+        </w:rPr>
+        <w:t>behavior</w:t>
+      </w:r>
+      <w:proofErr w:type="spellEnd"/>
+      <w:r>
+        <w:rPr>
+          <w:lang w:val="en-GB"/>
+        </w:rPr>
+        <w:t>.</w:t>
       </w:r>
     </w:p>
     <w:p>
       <w:pPr>
-        <w:rPr>
-          <w:lang w:val="en-GB"/>
-        </w:rPr>
-      </w:pPr>
-      <w:r>
-        <w:rPr>
-          <w:lang w:val="en-GB"/>
-        </w:rPr>
-        <w:t>The new interface is that:</w:t>
-      </w:r>
-    </w:p>
-    <w:p>
-      <w:pPr>
-        <w:keepNext/>
         <w:jc w:val="center"/>
+        <w:rPr>
+          <w:lang w:val="en-GB"/>
+        </w:rPr>
       </w:pPr>
       <w:r>
         <w:rPr>
           <w:noProof/>
         </w:rPr>
         <w:drawing>
-          <wp:inline distT="0" distB="0" distL="0" distR="0" wp14:anchorId="570DDF01" wp14:editId="5EDC204D">
-            <wp:extent cx="3835730" cy="3077864"/>
-            <wp:effectExtent l="0" t="0" r="0" b="8255"/>
-            <wp:docPr id="8" name="Picture 8"/>
+          <wp:inline distT="0" distB="0" distL="0" distR="0" wp14:anchorId="13B02CB8" wp14:editId="68B03AC0">
+            <wp:extent cx="2486025" cy="2562225"/>
+            <wp:effectExtent l="0" t="0" r="9525" b="9525"/>
+            <wp:docPr id="13" name="Picture 13"/>
             <wp:cNvGraphicFramePr>
               <a:graphicFrameLocks xmlns:a="http://schemas.openxmlformats.org/drawingml/2006/main" noChangeAspect="1"/>
             </wp:cNvGraphicFramePr>
@@ -29935,6 +30033,1035 @@
                   <pic:spPr>
                     <a:xfrm>
                       <a:off x="0" y="0"/>
+                      <a:ext cx="2486025" cy="2562225"/>
+                    </a:xfrm>
+                    <a:prstGeom prst="rect">
+                      <a:avLst/>
+                    </a:prstGeom>
+                  </pic:spPr>
+                </pic:pic>
+              </a:graphicData>
+            </a:graphic>
+          </wp:inline>
+        </w:drawing>
+      </w:r>
+    </w:p>
+    <w:p>
+      <w:pPr>
+        <w:rPr>
+          <w:lang w:val="en-GB"/>
+        </w:rPr>
+      </w:pPr>
+      <w:r>
+        <w:rPr>
+          <w:lang w:val="en-GB"/>
+        </w:rPr>
+        <w:t xml:space="preserve">The class </w:t>
+      </w:r>
+      <w:proofErr w:type="spellStart"/>
+      <w:r>
+        <w:rPr>
+          <w:lang w:val="en-GB"/>
+        </w:rPr>
+        <w:t>CoapRequest</w:t>
+      </w:r>
+      <w:proofErr w:type="spellEnd"/>
+      <w:r>
+        <w:rPr>
+          <w:lang w:val="en-GB"/>
+        </w:rPr>
+        <w:t xml:space="preserve"> represent a general REST request from the client to the mediator. The classes </w:t>
+      </w:r>
+      <w:proofErr w:type="spellStart"/>
+      <w:r>
+        <w:rPr>
+          <w:lang w:val="en-GB"/>
+        </w:rPr>
+        <w:t>CoapRequestGET</w:t>
+      </w:r>
+      <w:proofErr w:type="spellEnd"/>
+      <w:r>
+        <w:rPr>
+          <w:lang w:val="en-GB"/>
+        </w:rPr>
+        <w:t xml:space="preserve"> and </w:t>
+      </w:r>
+      <w:proofErr w:type="spellStart"/>
+      <w:r>
+        <w:rPr>
+          <w:lang w:val="en-GB"/>
+        </w:rPr>
+        <w:t>CoapRequestPUT</w:t>
+      </w:r>
+      <w:proofErr w:type="spellEnd"/>
+      <w:r>
+        <w:rPr>
+          <w:lang w:val="en-GB"/>
+        </w:rPr>
+        <w:t xml:space="preserve"> represent specifications of that class to match the GET and PUT </w:t>
+      </w:r>
+      <w:proofErr w:type="spellStart"/>
+      <w:r>
+        <w:rPr>
+          <w:lang w:val="en-GB"/>
+        </w:rPr>
+        <w:t>behavior</w:t>
+      </w:r>
+      <w:proofErr w:type="spellEnd"/>
+      <w:r>
+        <w:rPr>
+          <w:lang w:val="en-GB"/>
+        </w:rPr>
+        <w:t>.</w:t>
+      </w:r>
+    </w:p>
+    <w:p>
+      <w:pPr>
+        <w:rPr>
+          <w:lang w:val="en-GB"/>
+        </w:rPr>
+      </w:pPr>
+      <w:r>
+        <w:rPr>
+          <w:lang w:val="en-GB"/>
+        </w:rPr>
+        <w:t xml:space="preserve">The </w:t>
+      </w:r>
+      <w:proofErr w:type="spellStart"/>
+      <w:r>
+        <w:rPr>
+          <w:lang w:val="en-GB"/>
+        </w:rPr>
+        <w:t>CoapRequestID</w:t>
+      </w:r>
+      <w:proofErr w:type="spellEnd"/>
+      <w:r>
+        <w:rPr>
+          <w:lang w:val="en-GB"/>
+        </w:rPr>
+        <w:t xml:space="preserve"> represents a request identifier. It's used by the mediator to recognize the requests and store their responses.</w:t>
+      </w:r>
+    </w:p>
+    <w:p>
+      <w:pPr>
+        <w:rPr>
+          <w:lang w:val="en-GB"/>
+        </w:rPr>
+      </w:pPr>
+      <w:r>
+        <w:rPr>
+          <w:lang w:val="en-GB"/>
+        </w:rPr>
+        <w:t xml:space="preserve">The </w:t>
+      </w:r>
+      <w:proofErr w:type="spellStart"/>
+      <w:r>
+        <w:rPr>
+          <w:lang w:val="en-GB"/>
+        </w:rPr>
+        <w:t>CoapMediatorResponse</w:t>
+      </w:r>
+      <w:proofErr w:type="spellEnd"/>
+      <w:r>
+        <w:rPr>
+          <w:lang w:val="en-GB"/>
+        </w:rPr>
+        <w:t xml:space="preserve"> represents a response from the mediator. In the general case (when no error occurs), it contains the server response to the client request. That class gives to the caller information about the response status (arrived, not arrived yet, errors, etc.).</w:t>
+      </w:r>
+    </w:p>
+    <w:p>
+      <w:pPr>
+        <w:rPr>
+          <w:lang w:val="en-GB"/>
+        </w:rPr>
+      </w:pPr>
+      <w:r>
+        <w:rPr>
+          <w:lang w:val="en-GB"/>
+        </w:rPr>
+        <w:t xml:space="preserve">The mediator requires a </w:t>
+      </w:r>
+      <w:proofErr w:type="spellStart"/>
+      <w:r>
+        <w:rPr>
+          <w:lang w:val="en-GB"/>
+        </w:rPr>
+        <w:t>SynchronizedCounter</w:t>
+      </w:r>
+      <w:proofErr w:type="spellEnd"/>
+      <w:r>
+        <w:rPr>
+          <w:lang w:val="en-GB"/>
+        </w:rPr>
+        <w:t xml:space="preserve"> to generate the request IDs in a safe way in order to assure that all the generated IDs are different.</w:t>
+      </w:r>
+    </w:p>
+    <w:p>
+      <w:pPr>
+        <w:rPr>
+          <w:lang w:val="en-GB"/>
+        </w:rPr>
+      </w:pPr>
+      <w:r>
+        <w:rPr>
+          <w:lang w:val="en-GB"/>
+        </w:rPr>
+        <w:t xml:space="preserve">The last one is the </w:t>
+      </w:r>
+      <w:proofErr w:type="spellStart"/>
+      <w:r>
+        <w:rPr>
+          <w:lang w:val="en-GB"/>
+        </w:rPr>
+        <w:t>CoapMediator</w:t>
+      </w:r>
+      <w:proofErr w:type="spellEnd"/>
+      <w:r>
+        <w:rPr>
+          <w:lang w:val="en-GB"/>
+        </w:rPr>
+        <w:t xml:space="preserve"> class, it's the class used by the GUI to execute GET, PUT and RESPONSE requests.</w:t>
+      </w:r>
+      <w:r>
+        <w:rPr>
+          <w:lang w:val="en-GB"/>
+        </w:rPr>
+        <w:t xml:space="preserve"> </w:t>
+      </w:r>
+      <w:r>
+        <w:rPr>
+          <w:lang w:val="en-GB"/>
+        </w:rPr>
+        <w:t>For each operation’s type, there is a method that manages the request.</w:t>
+      </w:r>
+    </w:p>
+    <w:p>
+      <w:pPr>
+        <w:pStyle w:val="Heading3"/>
+        <w:rPr>
+          <w:lang w:val="en-GB"/>
+        </w:rPr>
+      </w:pPr>
+      <w:r>
+        <w:rPr>
+          <w:lang w:val="en-GB"/>
+        </w:rPr>
+        <w:t xml:space="preserve">The </w:t>
+      </w:r>
+      <w:proofErr w:type="spellStart"/>
+      <w:r>
+        <w:rPr>
+          <w:lang w:val="en-GB"/>
+        </w:rPr>
+        <w:t>CoapMediator</w:t>
+      </w:r>
+      <w:proofErr w:type="spellEnd"/>
+      <w:r>
+        <w:rPr>
+          <w:lang w:val="en-GB"/>
+        </w:rPr>
+        <w:t xml:space="preserve"> class</w:t>
+      </w:r>
+    </w:p>
+    <w:p>
+      <w:pPr>
+        <w:rPr>
+          <w:lang w:val="en-GB"/>
+        </w:rPr>
+      </w:pPr>
+      <w:r>
+        <w:rPr>
+          <w:lang w:val="en-GB"/>
+        </w:rPr>
+        <w:t xml:space="preserve">This class is the most important class in the package because it encapsulates the mediator </w:t>
+      </w:r>
+      <w:proofErr w:type="spellStart"/>
+      <w:r>
+        <w:rPr>
+          <w:lang w:val="en-GB"/>
+        </w:rPr>
+        <w:t>behavior</w:t>
+      </w:r>
+      <w:proofErr w:type="spellEnd"/>
+      <w:r>
+        <w:rPr>
+          <w:lang w:val="en-GB"/>
+        </w:rPr>
+        <w:t>.</w:t>
+      </w:r>
+    </w:p>
+    <w:p>
+      <w:pPr>
+        <w:rPr>
+          <w:lang w:val="en-GB"/>
+        </w:rPr>
+      </w:pPr>
+      <w:r>
+        <w:rPr>
+          <w:lang w:val="en-GB"/>
+        </w:rPr>
+        <w:t xml:space="preserve">The methods </w:t>
+      </w:r>
+      <w:proofErr w:type="gramStart"/>
+      <w:r>
+        <w:rPr>
+          <w:lang w:val="en-GB"/>
+        </w:rPr>
+        <w:t>Get(</w:t>
+      </w:r>
+      <w:proofErr w:type="gramEnd"/>
+      <w:r>
+        <w:rPr>
+          <w:lang w:val="en-GB"/>
+        </w:rPr>
+        <w:t xml:space="preserve">) and Put() are very similar. First of all, a </w:t>
+      </w:r>
+      <w:proofErr w:type="spellStart"/>
+      <w:r>
+        <w:rPr>
+          <w:lang w:val="en-GB"/>
+        </w:rPr>
+        <w:t>CoapRequest</w:t>
+      </w:r>
+      <w:proofErr w:type="spellEnd"/>
+      <w:r>
+        <w:rPr>
+          <w:lang w:val="en-GB"/>
+        </w:rPr>
+        <w:t xml:space="preserve"> object is created and stored, the counter value is increased and a new thread is started. The thread has the goal to contact the server and execute the client request. The interaction between the thread and the server are still synchronous. When the response arrives, it will be stored in the mediator.</w:t>
+      </w:r>
+    </w:p>
+    <w:p>
+      <w:pPr>
+        <w:keepNext/>
+      </w:pPr>
+      <w:r>
+        <w:rPr>
+          <w:noProof/>
+        </w:rPr>
+        <w:lastRenderedPageBreak/>
+        <w:drawing>
+          <wp:inline distT="0" distB="0" distL="0" distR="0" wp14:anchorId="04DD7888" wp14:editId="33AC7A88">
+            <wp:extent cx="6120130" cy="842645"/>
+            <wp:effectExtent l="0" t="0" r="0" b="0"/>
+            <wp:docPr id="14" name="Picture 14"/>
+            <wp:cNvGraphicFramePr>
+              <a:graphicFrameLocks xmlns:a="http://schemas.openxmlformats.org/drawingml/2006/main" noChangeAspect="1"/>
+            </wp:cNvGraphicFramePr>
+            <a:graphic xmlns:a="http://schemas.openxmlformats.org/drawingml/2006/main">
+              <a:graphicData uri="http://schemas.openxmlformats.org/drawingml/2006/picture">
+                <pic:pic xmlns:pic="http://schemas.openxmlformats.org/drawingml/2006/picture">
+                  <pic:nvPicPr>
+                    <pic:cNvPr id="1" name=""/>
+                    <pic:cNvPicPr/>
+                  </pic:nvPicPr>
+                  <pic:blipFill>
+                    <a:blip r:embed="rId22"/>
+                    <a:stretch>
+                      <a:fillRect/>
+                    </a:stretch>
+                  </pic:blipFill>
+                  <pic:spPr>
+                    <a:xfrm>
+                      <a:off x="0" y="0"/>
+                      <a:ext cx="6120130" cy="842645"/>
+                    </a:xfrm>
+                    <a:prstGeom prst="rect">
+                      <a:avLst/>
+                    </a:prstGeom>
+                  </pic:spPr>
+                </pic:pic>
+              </a:graphicData>
+            </a:graphic>
+          </wp:inline>
+        </w:drawing>
+      </w:r>
+    </w:p>
+    <w:p>
+      <w:pPr>
+        <w:pStyle w:val="Caption"/>
+        <w:jc w:val="center"/>
+        <w:rPr>
+          <w:lang w:val="en-GB"/>
+        </w:rPr>
+      </w:pPr>
+      <w:r>
+        <w:rPr>
+          <w:lang w:val="en-GB"/>
+        </w:rPr>
+        <w:t xml:space="preserve">Figure </w:t>
+      </w:r>
+      <w:r>
+        <w:fldChar w:fldCharType="begin"/>
+      </w:r>
+      <w:r>
+        <w:rPr>
+          <w:lang w:val="en-GB"/>
+        </w:rPr>
+        <w:instrText xml:space="preserve"> SEQ Figure \* ARABIC </w:instrText>
+      </w:r>
+      <w:r>
+        <w:fldChar w:fldCharType="separate"/>
+      </w:r>
+      <w:r>
+        <w:rPr>
+          <w:noProof/>
+          <w:lang w:val="en-GB"/>
+        </w:rPr>
+        <w:t>24</w:t>
+      </w:r>
+      <w:r>
+        <w:fldChar w:fldCharType="end"/>
+      </w:r>
+      <w:r>
+        <w:rPr>
+          <w:lang w:val="en-GB"/>
+        </w:rPr>
+        <w:t xml:space="preserve">: </w:t>
+      </w:r>
+      <w:proofErr w:type="gramStart"/>
+      <w:r>
+        <w:rPr>
+          <w:lang w:val="en-GB"/>
+        </w:rPr>
+        <w:t>Get</w:t>
+      </w:r>
+      <w:r>
+        <w:rPr>
+          <w:lang w:val="en-GB"/>
+        </w:rPr>
+        <w:t>(</w:t>
+      </w:r>
+      <w:proofErr w:type="gramEnd"/>
+      <w:r>
+        <w:rPr>
+          <w:lang w:val="en-GB"/>
+        </w:rPr>
+        <w:t xml:space="preserve">) method in </w:t>
+      </w:r>
+      <w:r>
+        <w:rPr>
+          <w:lang w:val="en-GB"/>
+        </w:rPr>
+        <w:t xml:space="preserve">CoapMediator.java - </w:t>
+      </w:r>
+      <w:proofErr w:type="spellStart"/>
+      <w:r>
+        <w:rPr>
+          <w:lang w:val="en-GB"/>
+        </w:rPr>
+        <w:t>coapClient</w:t>
+      </w:r>
+      <w:proofErr w:type="spellEnd"/>
+      <w:r>
+        <w:rPr>
+          <w:lang w:val="en-GB"/>
+        </w:rPr>
+        <w:t xml:space="preserve"> version 4</w:t>
+      </w:r>
+    </w:p>
+    <w:p>
+      <w:pPr>
+        <w:keepNext/>
+      </w:pPr>
+      <w:r>
+        <w:rPr>
+          <w:noProof/>
+        </w:rPr>
+        <w:drawing>
+          <wp:inline distT="0" distB="0" distL="0" distR="0" wp14:anchorId="417470D4" wp14:editId="5055982A">
+            <wp:extent cx="6120130" cy="850265"/>
+            <wp:effectExtent l="0" t="0" r="0" b="6985"/>
+            <wp:docPr id="15" name="Picture 15"/>
+            <wp:cNvGraphicFramePr>
+              <a:graphicFrameLocks xmlns:a="http://schemas.openxmlformats.org/drawingml/2006/main" noChangeAspect="1"/>
+            </wp:cNvGraphicFramePr>
+            <a:graphic xmlns:a="http://schemas.openxmlformats.org/drawingml/2006/main">
+              <a:graphicData uri="http://schemas.openxmlformats.org/drawingml/2006/picture">
+                <pic:pic xmlns:pic="http://schemas.openxmlformats.org/drawingml/2006/picture">
+                  <pic:nvPicPr>
+                    <pic:cNvPr id="1" name=""/>
+                    <pic:cNvPicPr/>
+                  </pic:nvPicPr>
+                  <pic:blipFill>
+                    <a:blip r:embed="rId23"/>
+                    <a:stretch>
+                      <a:fillRect/>
+                    </a:stretch>
+                  </pic:blipFill>
+                  <pic:spPr>
+                    <a:xfrm>
+                      <a:off x="0" y="0"/>
+                      <a:ext cx="6120130" cy="850265"/>
+                    </a:xfrm>
+                    <a:prstGeom prst="rect">
+                      <a:avLst/>
+                    </a:prstGeom>
+                  </pic:spPr>
+                </pic:pic>
+              </a:graphicData>
+            </a:graphic>
+          </wp:inline>
+        </w:drawing>
+      </w:r>
+    </w:p>
+    <w:p>
+      <w:pPr>
+        <w:pStyle w:val="Caption"/>
+        <w:jc w:val="center"/>
+        <w:rPr>
+          <w:lang w:val="en-GB"/>
+        </w:rPr>
+      </w:pPr>
+      <w:r>
+        <w:rPr>
+          <w:lang w:val="en-GB"/>
+        </w:rPr>
+        <w:t xml:space="preserve">Figure </w:t>
+      </w:r>
+      <w:r>
+        <w:fldChar w:fldCharType="begin"/>
+      </w:r>
+      <w:r>
+        <w:rPr>
+          <w:lang w:val="en-GB"/>
+        </w:rPr>
+        <w:instrText xml:space="preserve"> SEQ Figure \* ARABIC </w:instrText>
+      </w:r>
+      <w:r>
+        <w:fldChar w:fldCharType="separate"/>
+      </w:r>
+      <w:r>
+        <w:rPr>
+          <w:noProof/>
+          <w:lang w:val="en-GB"/>
+        </w:rPr>
+        <w:t>25</w:t>
+      </w:r>
+      <w:r>
+        <w:fldChar w:fldCharType="end"/>
+      </w:r>
+      <w:r>
+        <w:rPr>
+          <w:lang w:val="en-GB"/>
+        </w:rPr>
+        <w:t xml:space="preserve">: </w:t>
+      </w:r>
+      <w:proofErr w:type="gramStart"/>
+      <w:r>
+        <w:rPr>
+          <w:lang w:val="en-GB"/>
+        </w:rPr>
+        <w:t>Put(</w:t>
+      </w:r>
+      <w:proofErr w:type="gramEnd"/>
+      <w:r>
+        <w:rPr>
+          <w:lang w:val="en-GB"/>
+        </w:rPr>
+        <w:t xml:space="preserve">) method in </w:t>
+      </w:r>
+      <w:r>
+        <w:rPr>
+          <w:lang w:val="en-GB"/>
+        </w:rPr>
+        <w:t xml:space="preserve">CoapMediator.java - </w:t>
+      </w:r>
+      <w:proofErr w:type="spellStart"/>
+      <w:r>
+        <w:rPr>
+          <w:lang w:val="en-GB"/>
+        </w:rPr>
+        <w:t>coapClient</w:t>
+      </w:r>
+      <w:proofErr w:type="spellEnd"/>
+      <w:r>
+        <w:rPr>
+          <w:lang w:val="en-GB"/>
+        </w:rPr>
+        <w:t xml:space="preserve"> version 4</w:t>
+      </w:r>
+    </w:p>
+    <w:p>
+      <w:pPr>
+        <w:rPr>
+          <w:lang w:val="en-GB"/>
+        </w:rPr>
+      </w:pPr>
+      <w:r>
+        <w:rPr>
+          <w:lang w:val="en-GB"/>
+        </w:rPr>
+        <w:t xml:space="preserve">There are another two methods in that class. The first one is </w:t>
+      </w:r>
+      <w:proofErr w:type="spellStart"/>
+      <w:proofErr w:type="gramStart"/>
+      <w:r>
+        <w:rPr>
+          <w:lang w:val="en-GB"/>
+        </w:rPr>
+        <w:t>GetResponse</w:t>
+      </w:r>
+      <w:proofErr w:type="spellEnd"/>
+      <w:r>
+        <w:rPr>
+          <w:lang w:val="en-GB"/>
+        </w:rPr>
+        <w:t>(</w:t>
+      </w:r>
+      <w:proofErr w:type="gramEnd"/>
+      <w:r>
+        <w:rPr>
+          <w:lang w:val="en-GB"/>
+        </w:rPr>
+        <w:t xml:space="preserve">), directly invoked by the GUI to retrieve the </w:t>
+      </w:r>
+      <w:proofErr w:type="spellStart"/>
+      <w:r>
+        <w:rPr>
+          <w:lang w:val="en-GB"/>
+        </w:rPr>
+        <w:t>CoAP</w:t>
+      </w:r>
+      <w:proofErr w:type="spellEnd"/>
+      <w:r>
+        <w:rPr>
+          <w:lang w:val="en-GB"/>
+        </w:rPr>
+        <w:t xml:space="preserve"> response. It creates a </w:t>
+      </w:r>
+      <w:proofErr w:type="spellStart"/>
+      <w:r>
+        <w:rPr>
+          <w:lang w:val="en-GB"/>
+        </w:rPr>
+        <w:t>CoapMediatorResponse</w:t>
+      </w:r>
+      <w:proofErr w:type="spellEnd"/>
+      <w:r>
+        <w:rPr>
+          <w:lang w:val="en-GB"/>
+        </w:rPr>
+        <w:t xml:space="preserve"> containing the server response if exists. When the response is not available yet or an error occurs, an error response code is returned. The second method is </w:t>
+      </w:r>
+      <w:proofErr w:type="spellStart"/>
+      <w:proofErr w:type="gramStart"/>
+      <w:r>
+        <w:rPr>
+          <w:lang w:val="en-GB"/>
+        </w:rPr>
+        <w:t>RegisterResponse</w:t>
+      </w:r>
+      <w:proofErr w:type="spellEnd"/>
+      <w:r>
+        <w:rPr>
+          <w:lang w:val="en-GB"/>
+        </w:rPr>
+        <w:t>(</w:t>
+      </w:r>
+      <w:proofErr w:type="gramEnd"/>
+      <w:r>
+        <w:rPr>
+          <w:lang w:val="en-GB"/>
+        </w:rPr>
+        <w:t>) that allows the mediator threads to store the server response when it arrives.</w:t>
+      </w:r>
+    </w:p>
+    <w:p>
+      <w:pPr>
+        <w:keepNext/>
+      </w:pPr>
+      <w:r>
+        <w:rPr>
+          <w:noProof/>
+        </w:rPr>
+        <w:drawing>
+          <wp:inline distT="0" distB="0" distL="0" distR="0" wp14:anchorId="3CE63021" wp14:editId="2EA4B0E1">
+            <wp:extent cx="6120130" cy="2231390"/>
+            <wp:effectExtent l="0" t="0" r="0" b="0"/>
+            <wp:docPr id="20" name="Picture 20"/>
+            <wp:cNvGraphicFramePr>
+              <a:graphicFrameLocks xmlns:a="http://schemas.openxmlformats.org/drawingml/2006/main" noChangeAspect="1"/>
+            </wp:cNvGraphicFramePr>
+            <a:graphic xmlns:a="http://schemas.openxmlformats.org/drawingml/2006/main">
+              <a:graphicData uri="http://schemas.openxmlformats.org/drawingml/2006/picture">
+                <pic:pic xmlns:pic="http://schemas.openxmlformats.org/drawingml/2006/picture">
+                  <pic:nvPicPr>
+                    <pic:cNvPr id="1" name=""/>
+                    <pic:cNvPicPr/>
+                  </pic:nvPicPr>
+                  <pic:blipFill>
+                    <a:blip r:embed="rId24"/>
+                    <a:stretch>
+                      <a:fillRect/>
+                    </a:stretch>
+                  </pic:blipFill>
+                  <pic:spPr>
+                    <a:xfrm>
+                      <a:off x="0" y="0"/>
+                      <a:ext cx="6120130" cy="2231390"/>
+                    </a:xfrm>
+                    <a:prstGeom prst="rect">
+                      <a:avLst/>
+                    </a:prstGeom>
+                  </pic:spPr>
+                </pic:pic>
+              </a:graphicData>
+            </a:graphic>
+          </wp:inline>
+        </w:drawing>
+      </w:r>
+    </w:p>
+    <w:p>
+      <w:pPr>
+        <w:pStyle w:val="Caption"/>
+        <w:jc w:val="center"/>
+        <w:rPr>
+          <w:lang w:val="en-GB"/>
+        </w:rPr>
+      </w:pPr>
+      <w:r>
+        <w:rPr>
+          <w:lang w:val="en-GB"/>
+        </w:rPr>
+        <w:t xml:space="preserve">Figure </w:t>
+      </w:r>
+      <w:r>
+        <w:fldChar w:fldCharType="begin"/>
+      </w:r>
+      <w:r>
+        <w:rPr>
+          <w:lang w:val="en-GB"/>
+        </w:rPr>
+        <w:instrText xml:space="preserve"> SEQ Figure \* ARABIC </w:instrText>
+      </w:r>
+      <w:r>
+        <w:fldChar w:fldCharType="separate"/>
+      </w:r>
+      <w:r>
+        <w:rPr>
+          <w:noProof/>
+          <w:lang w:val="en-GB"/>
+        </w:rPr>
+        <w:t>26</w:t>
+      </w:r>
+      <w:r>
+        <w:fldChar w:fldCharType="end"/>
+      </w:r>
+      <w:r>
+        <w:rPr>
+          <w:lang w:val="en-GB"/>
+        </w:rPr>
+        <w:t xml:space="preserve">: </w:t>
+      </w:r>
+      <w:proofErr w:type="spellStart"/>
+      <w:proofErr w:type="gramStart"/>
+      <w:r>
+        <w:rPr>
+          <w:lang w:val="en-GB"/>
+        </w:rPr>
+        <w:t>GetResponse</w:t>
+      </w:r>
+      <w:proofErr w:type="spellEnd"/>
+      <w:r>
+        <w:rPr>
+          <w:lang w:val="en-GB"/>
+        </w:rPr>
+        <w:t>(</w:t>
+      </w:r>
+      <w:proofErr w:type="gramEnd"/>
+      <w:r>
+        <w:rPr>
+          <w:lang w:val="en-GB"/>
+        </w:rPr>
+        <w:t xml:space="preserve">) and </w:t>
+      </w:r>
+      <w:proofErr w:type="spellStart"/>
+      <w:r>
+        <w:rPr>
+          <w:lang w:val="en-GB"/>
+        </w:rPr>
+        <w:t>RegisterResponse</w:t>
+      </w:r>
+      <w:proofErr w:type="spellEnd"/>
+      <w:r>
+        <w:rPr>
+          <w:lang w:val="en-GB"/>
+        </w:rPr>
+        <w:t xml:space="preserve">() methods in CoapManager.java - </w:t>
+      </w:r>
+      <w:proofErr w:type="spellStart"/>
+      <w:r>
+        <w:rPr>
+          <w:lang w:val="en-GB"/>
+        </w:rPr>
+        <w:t>coapClient</w:t>
+      </w:r>
+      <w:proofErr w:type="spellEnd"/>
+      <w:r>
+        <w:rPr>
+          <w:lang w:val="en-GB"/>
+        </w:rPr>
+        <w:t xml:space="preserve"> version 4</w:t>
+      </w:r>
+    </w:p>
+    <w:p>
+      <w:pPr>
+        <w:pStyle w:val="Heading3"/>
+        <w:rPr>
+          <w:lang w:val="en-GB"/>
+        </w:rPr>
+      </w:pPr>
+      <w:r>
+        <w:rPr>
+          <w:lang w:val="en-GB"/>
+        </w:rPr>
+        <w:t xml:space="preserve">The </w:t>
+      </w:r>
+      <w:proofErr w:type="spellStart"/>
+      <w:r>
+        <w:rPr>
+          <w:lang w:val="en-GB"/>
+        </w:rPr>
+        <w:t>MediatorThead</w:t>
+      </w:r>
+      <w:proofErr w:type="spellEnd"/>
+      <w:r>
+        <w:rPr>
+          <w:lang w:val="en-GB"/>
+        </w:rPr>
+        <w:t xml:space="preserve"> classes</w:t>
+      </w:r>
+    </w:p>
+    <w:p>
+      <w:pPr>
+        <w:rPr>
+          <w:lang w:val="en-GB"/>
+        </w:rPr>
+      </w:pPr>
+      <w:r>
+        <w:rPr>
+          <w:lang w:val="en-GB"/>
+        </w:rPr>
+        <w:t>Since the mediator can receive more requests simultaneously, a multi-threaded implementation gives better results. For each REST request (GET or PUT) a dedicated thread is created. It will manage a single request.</w:t>
+      </w:r>
+    </w:p>
+    <w:p>
+      <w:pPr>
+        <w:rPr>
+          <w:lang w:val="en-GB"/>
+        </w:rPr>
+      </w:pPr>
+      <w:r>
+        <w:rPr>
+          <w:lang w:val="en-GB"/>
+        </w:rPr>
+        <w:t>Another solution could be to create a thread poll, in that way each thread can manage more than one request (one at a time) decreasing the overhead caused by creating and destroying threads.</w:t>
+      </w:r>
+    </w:p>
+    <w:p>
+      <w:pPr>
+        <w:rPr>
+          <w:lang w:val="en-GB"/>
+        </w:rPr>
+      </w:pPr>
+      <w:r>
+        <w:rPr>
+          <w:lang w:val="en-GB"/>
+        </w:rPr>
+        <w:t>These classes work as the GUI button of the previous system. Each thread manages a server interaction in a synchronous way.</w:t>
+      </w:r>
+    </w:p>
+    <w:p>
+      <w:pPr>
+        <w:rPr>
+          <w:lang w:val="en-GB"/>
+        </w:rPr>
+      </w:pPr>
+    </w:p>
+    <w:p>
+      <w:pPr>
+        <w:keepNext/>
+      </w:pPr>
+      <w:r>
+        <w:rPr>
+          <w:noProof/>
+        </w:rPr>
+        <w:lastRenderedPageBreak/>
+        <w:drawing>
+          <wp:inline distT="0" distB="0" distL="0" distR="0" wp14:anchorId="787A0BF9" wp14:editId="009016C3">
+            <wp:extent cx="6120130" cy="4199255"/>
+            <wp:effectExtent l="0" t="0" r="0" b="0"/>
+            <wp:docPr id="19" name="Picture 19"/>
+            <wp:cNvGraphicFramePr>
+              <a:graphicFrameLocks xmlns:a="http://schemas.openxmlformats.org/drawingml/2006/main" noChangeAspect="1"/>
+            </wp:cNvGraphicFramePr>
+            <a:graphic xmlns:a="http://schemas.openxmlformats.org/drawingml/2006/main">
+              <a:graphicData uri="http://schemas.openxmlformats.org/drawingml/2006/picture">
+                <pic:pic xmlns:pic="http://schemas.openxmlformats.org/drawingml/2006/picture">
+                  <pic:nvPicPr>
+                    <pic:cNvPr id="1" name=""/>
+                    <pic:cNvPicPr/>
+                  </pic:nvPicPr>
+                  <pic:blipFill>
+                    <a:blip r:embed="rId25"/>
+                    <a:stretch>
+                      <a:fillRect/>
+                    </a:stretch>
+                  </pic:blipFill>
+                  <pic:spPr>
+                    <a:xfrm>
+                      <a:off x="0" y="0"/>
+                      <a:ext cx="6120130" cy="4199255"/>
+                    </a:xfrm>
+                    <a:prstGeom prst="rect">
+                      <a:avLst/>
+                    </a:prstGeom>
+                  </pic:spPr>
+                </pic:pic>
+              </a:graphicData>
+            </a:graphic>
+          </wp:inline>
+        </w:drawing>
+      </w:r>
+    </w:p>
+    <w:p>
+      <w:pPr>
+        <w:pStyle w:val="Caption"/>
+        <w:jc w:val="center"/>
+        <w:rPr>
+          <w:lang w:val="en-GB"/>
+        </w:rPr>
+      </w:pPr>
+      <w:r>
+        <w:rPr>
+          <w:lang w:val="en-GB"/>
+        </w:rPr>
+        <w:t xml:space="preserve">Figure </w:t>
+      </w:r>
+      <w:r>
+        <w:fldChar w:fldCharType="begin"/>
+      </w:r>
+      <w:r>
+        <w:rPr>
+          <w:lang w:val="en-GB"/>
+        </w:rPr>
+        <w:instrText xml:space="preserve"> SEQ Figure \* ARABIC </w:instrText>
+      </w:r>
+      <w:r>
+        <w:fldChar w:fldCharType="separate"/>
+      </w:r>
+      <w:r>
+        <w:rPr>
+          <w:noProof/>
+          <w:lang w:val="en-GB"/>
+        </w:rPr>
+        <w:t>27</w:t>
+      </w:r>
+      <w:r>
+        <w:fldChar w:fldCharType="end"/>
+      </w:r>
+      <w:r>
+        <w:rPr>
+          <w:lang w:val="en-GB"/>
+        </w:rPr>
+        <w:t xml:space="preserve">: </w:t>
+      </w:r>
+      <w:proofErr w:type="spellStart"/>
+      <w:r>
+        <w:rPr>
+          <w:lang w:val="en-GB"/>
+        </w:rPr>
+        <w:t>MediatorThread</w:t>
+      </w:r>
+      <w:proofErr w:type="spellEnd"/>
+      <w:r>
+        <w:rPr>
+          <w:lang w:val="en-GB"/>
+        </w:rPr>
+        <w:t xml:space="preserve"> classes</w:t>
+      </w:r>
+      <w:r>
+        <w:rPr>
+          <w:noProof/>
+          <w:lang w:val="en-GB"/>
+        </w:rPr>
+        <w:t xml:space="preserve"> in CoapMediator.java - coapClient version 4</w:t>
+      </w:r>
+    </w:p>
+    <w:p>
+      <w:pPr>
+        <w:pStyle w:val="Heading2"/>
+        <w:rPr>
+          <w:lang w:val="en-GB"/>
+        </w:rPr>
+      </w:pPr>
+      <w:r>
+        <w:rPr>
+          <w:lang w:val="en-GB"/>
+        </w:rPr>
+        <w:t>Radar GUI Controller</w:t>
+      </w:r>
+    </w:p>
+    <w:p>
+      <w:pPr>
+        <w:rPr>
+          <w:lang w:val="en-GB"/>
+        </w:rPr>
+      </w:pPr>
+      <w:r>
+        <w:rPr>
+          <w:lang w:val="en-GB"/>
+        </w:rPr>
+        <w:t>The Radar GUI Controller has to be updated to allow the user to obtain a response in a later stage.</w:t>
+      </w:r>
+    </w:p>
+    <w:p>
+      <w:pPr>
+        <w:rPr>
+          <w:lang w:val="en-GB"/>
+        </w:rPr>
+      </w:pPr>
+      <w:r>
+        <w:rPr>
+          <w:lang w:val="en-GB"/>
+        </w:rPr>
+        <w:t>The new interface is that:</w:t>
+      </w:r>
+    </w:p>
+    <w:p>
+      <w:pPr>
+        <w:keepNext/>
+        <w:jc w:val="center"/>
+      </w:pPr>
+      <w:r>
+        <w:rPr>
+          <w:noProof/>
+        </w:rPr>
+        <w:drawing>
+          <wp:inline distT="0" distB="0" distL="0" distR="0" wp14:anchorId="570DDF01" wp14:editId="5EDC204D">
+            <wp:extent cx="3835730" cy="3077864"/>
+            <wp:effectExtent l="0" t="0" r="0" b="8255"/>
+            <wp:docPr id="8" name="Picture 8"/>
+            <wp:cNvGraphicFramePr>
+              <a:graphicFrameLocks xmlns:a="http://schemas.openxmlformats.org/drawingml/2006/main" noChangeAspect="1"/>
+            </wp:cNvGraphicFramePr>
+            <a:graphic xmlns:a="http://schemas.openxmlformats.org/drawingml/2006/main">
+              <a:graphicData uri="http://schemas.openxmlformats.org/drawingml/2006/picture">
+                <pic:pic xmlns:pic="http://schemas.openxmlformats.org/drawingml/2006/picture">
+                  <pic:nvPicPr>
+                    <pic:cNvPr id="1" name=""/>
+                    <pic:cNvPicPr/>
+                  </pic:nvPicPr>
+                  <pic:blipFill>
+                    <a:blip r:embed="rId26"/>
+                    <a:stretch>
+                      <a:fillRect/>
+                    </a:stretch>
+                  </pic:blipFill>
+                  <pic:spPr>
+                    <a:xfrm>
+                      <a:off x="0" y="0"/>
                       <a:ext cx="3842385" cy="3083204"/>
                     </a:xfrm>
                     <a:prstGeom prst="rect">
@@ -29964,16 +31091,11 @@
           <w:rPr>
             <w:noProof/>
           </w:rPr>
-          <w:t>24</w:t>
+          <w:t>28</w:t>
         </w:r>
       </w:fldSimple>
       <w:r>
-        <w:t>: Radar GUI Controller</w:t>
-      </w:r>
-      <w:bookmarkStart w:id="0" w:name="_GoBack"/>
-      <w:bookmarkEnd w:id="0"/>
-      <w:r>
-        <w:t xml:space="preserve">- </w:t>
+        <w:t xml:space="preserve">: Radar GUI Controller- </w:t>
       </w:r>
       <w:proofErr w:type="spellStart"/>
       <w:r>
@@ -29998,120 +31120,642 @@
           <w:lang w:val="en-GB"/>
         </w:rPr>
       </w:pPr>
+      <w:r>
+        <w:rPr>
+          <w:lang w:val="en-GB"/>
+        </w:rPr>
+        <w:lastRenderedPageBreak/>
+        <w:t>A new text field and button are added. The user can insert</w:t>
+      </w:r>
+      <w:r>
+        <w:rPr>
+          <w:lang w:val="en-GB"/>
+        </w:rPr>
+        <w:t xml:space="preserve"> </w:t>
+      </w:r>
+      <w:r>
+        <w:rPr>
+          <w:lang w:val="en-GB"/>
+        </w:rPr>
+        <w:t>the request identifier</w:t>
+      </w:r>
+      <w:r>
+        <w:rPr>
+          <w:lang w:val="en-GB"/>
+        </w:rPr>
+        <w:t xml:space="preserve"> in the field</w:t>
+      </w:r>
+      <w:r>
+        <w:rPr>
+          <w:lang w:val="en-GB"/>
+        </w:rPr>
+        <w:t xml:space="preserve"> </w:t>
+      </w:r>
+      <w:r>
+        <w:rPr>
+          <w:lang w:val="en-GB"/>
+        </w:rPr>
+        <w:t>and pushing the button can receive the server reply (if it is already available)</w:t>
+      </w:r>
+      <w:r>
+        <w:rPr>
+          <w:lang w:val="en-GB"/>
+        </w:rPr>
+        <w:t>.</w:t>
+      </w:r>
     </w:p>
     <w:p>
       <w:pPr>
-        <w:jc w:val="left"/>
-        <w:rPr>
-          <w:lang w:val="en-GB"/>
-        </w:rPr>
-      </w:pPr>
-      <w:r>
-        <w:rPr>
-          <w:lang w:val="en-GB"/>
-        </w:rPr>
-        <w:br w:type="page"/>
+        <w:rPr>
+          <w:lang w:val="en-GB"/>
+        </w:rPr>
+      </w:pPr>
+      <w:r>
+        <w:rPr>
+          <w:lang w:val="en-GB"/>
+        </w:rPr>
+        <w:t xml:space="preserve">Now, we have to change the methods attached to the buttons. So that, instead of contact directly the server, they will invoke the </w:t>
+      </w:r>
+      <w:proofErr w:type="spellStart"/>
+      <w:r>
+        <w:rPr>
+          <w:lang w:val="en-GB"/>
+        </w:rPr>
+        <w:t>CoapMediator</w:t>
+      </w:r>
+      <w:proofErr w:type="spellEnd"/>
+      <w:r>
+        <w:rPr>
+          <w:lang w:val="en-GB"/>
+        </w:rPr>
+        <w:t xml:space="preserve"> in the way showed below</w:t>
+      </w:r>
+      <w:r>
+        <w:rPr>
+          <w:lang w:val="en-GB"/>
+        </w:rPr>
+        <w:t>.</w:t>
       </w:r>
     </w:p>
     <w:p>
       <w:pPr>
-        <w:pStyle w:val="Heading1"/>
-      </w:pPr>
-      <w:r>
-        <w:lastRenderedPageBreak/>
-        <w:t xml:space="preserve">Problematiche legate all’uso di più </w:t>
-      </w:r>
-      <w:proofErr w:type="spellStart"/>
-      <w:r>
-        <w:t>request</w:t>
-      </w:r>
-      <w:proofErr w:type="spellEnd"/>
+        <w:keepNext/>
+      </w:pPr>
+      <w:r>
+        <w:rPr>
+          <w:noProof/>
+        </w:rPr>
+        <w:drawing>
+          <wp:inline distT="0" distB="0" distL="0" distR="0" wp14:anchorId="682B5F3F" wp14:editId="5386C5CD">
+            <wp:extent cx="6120130" cy="887730"/>
+            <wp:effectExtent l="0" t="0" r="0" b="7620"/>
+            <wp:docPr id="9" name="Picture 9"/>
+            <wp:cNvGraphicFramePr>
+              <a:graphicFrameLocks xmlns:a="http://schemas.openxmlformats.org/drawingml/2006/main" noChangeAspect="1"/>
+            </wp:cNvGraphicFramePr>
+            <a:graphic xmlns:a="http://schemas.openxmlformats.org/drawingml/2006/main">
+              <a:graphicData uri="http://schemas.openxmlformats.org/drawingml/2006/picture">
+                <pic:pic xmlns:pic="http://schemas.openxmlformats.org/drawingml/2006/picture">
+                  <pic:nvPicPr>
+                    <pic:cNvPr id="1" name=""/>
+                    <pic:cNvPicPr/>
+                  </pic:nvPicPr>
+                  <pic:blipFill>
+                    <a:blip r:embed="rId27"/>
+                    <a:stretch>
+                      <a:fillRect/>
+                    </a:stretch>
+                  </pic:blipFill>
+                  <pic:spPr>
+                    <a:xfrm>
+                      <a:off x="0" y="0"/>
+                      <a:ext cx="6120130" cy="887730"/>
+                    </a:xfrm>
+                    <a:prstGeom prst="rect">
+                      <a:avLst/>
+                    </a:prstGeom>
+                  </pic:spPr>
+                </pic:pic>
+              </a:graphicData>
+            </a:graphic>
+          </wp:inline>
+        </w:drawing>
+      </w:r>
     </w:p>
     <w:p>
       <w:pPr>
-        <w:pStyle w:val="ListParagraph"/>
-        <w:numPr>
-          <w:ilvl w:val="0"/>
-          <w:numId w:val="21"/>
-        </w:numPr>
-      </w:pPr>
-      <w:r>
-        <w:t xml:space="preserve">Far riferimento all’esempio precedente per ipotizzare una scena dove vengano inviate più </w:t>
+        <w:pStyle w:val="Caption"/>
+        <w:jc w:val="center"/>
+        <w:rPr>
+          <w:lang w:val="en-GB"/>
+        </w:rPr>
+      </w:pPr>
+      <w:r>
+        <w:rPr>
+          <w:lang w:val="en-GB"/>
+        </w:rPr>
+        <w:t xml:space="preserve">Figure </w:t>
+      </w:r>
+      <w:r>
+        <w:fldChar w:fldCharType="begin"/>
+      </w:r>
+      <w:r>
+        <w:rPr>
+          <w:lang w:val="en-GB"/>
+        </w:rPr>
+        <w:instrText xml:space="preserve"> SEQ Figure \* ARABIC </w:instrText>
+      </w:r>
+      <w:r>
+        <w:fldChar w:fldCharType="separate"/>
+      </w:r>
+      <w:r>
+        <w:rPr>
+          <w:noProof/>
+          <w:lang w:val="en-GB"/>
+        </w:rPr>
+        <w:t>29</w:t>
+      </w:r>
+      <w:r>
+        <w:fldChar w:fldCharType="end"/>
+      </w:r>
+      <w:r>
+        <w:rPr>
+          <w:lang w:val="en-GB"/>
+        </w:rPr>
+        <w:t xml:space="preserve">: </w:t>
       </w:r>
       <w:proofErr w:type="spellStart"/>
-      <w:r>
-        <w:t>request</w:t>
+      <w:proofErr w:type="gramStart"/>
+      <w:r>
+        <w:rPr>
+          <w:lang w:val="en-GB"/>
+        </w:rPr>
+        <w:t>onRequestGET</w:t>
       </w:r>
       <w:proofErr w:type="spellEnd"/>
       <w:r>
-        <w:t xml:space="preserve"> e si voglia ottenere una </w:t>
+        <w:rPr>
+          <w:lang w:val="en-GB"/>
+        </w:rPr>
+        <w:t>(</w:t>
+      </w:r>
+      <w:proofErr w:type="gramEnd"/>
+      <w:r>
+        <w:rPr>
+          <w:lang w:val="en-GB"/>
+        </w:rPr>
+        <w:t xml:space="preserve">) in RadarGUIContoller.java - </w:t>
       </w:r>
       <w:proofErr w:type="spellStart"/>
       <w:r>
-        <w:t>response</w:t>
+        <w:rPr>
+          <w:lang w:val="en-GB"/>
+        </w:rPr>
+        <w:t>coapClient</w:t>
       </w:r>
       <w:proofErr w:type="spellEnd"/>
       <w:r>
-        <w:t xml:space="preserve"> associata ad una determinata </w:t>
-      </w:r>
-      <w:proofErr w:type="spellStart"/>
-      <w:r>
-        <w:t>request</w:t>
-      </w:r>
-      <w:proofErr w:type="spellEnd"/>
-      <w:r>
-        <w:t xml:space="preserve"> inviata. </w:t>
-      </w:r>
-      <w:r>
-        <w:t xml:space="preserve">Nasce l’esigenza di un componente dedicato che faccia da intermediario tra </w:t>
-      </w:r>
-      <w:r>
-        <w:t>il client</w:t>
-      </w:r>
-      <w:r>
-        <w:t xml:space="preserve"> e</w:t>
-      </w:r>
-      <w:r>
-        <w:t>d il server.</w:t>
+        <w:rPr>
+          <w:lang w:val="en-GB"/>
+        </w:rPr>
+        <w:t xml:space="preserve"> version 4</w:t>
       </w:r>
     </w:p>
     <w:p>
       <w:pPr>
-        <w:pStyle w:val="ListParagraph"/>
-        <w:numPr>
-          <w:ilvl w:val="0"/>
-          <w:numId w:val="21"/>
-        </w:numPr>
-      </w:pPr>
-      <w:r>
-        <w:t>Mostrare una prima ipotetica soluzione per risolvere questo problema (</w:t>
+        <w:rPr>
+          <w:lang w:val="en-GB"/>
+        </w:rPr>
+      </w:pPr>
+      <w:r>
+        <w:rPr>
+          <w:lang w:val="en-GB"/>
+        </w:rPr>
+        <w:t xml:space="preserve">This method is invoked when the user clicks on the GET button. The method obtains a </w:t>
       </w:r>
       <w:proofErr w:type="spellStart"/>
       <w:r>
-        <w:t>int</w:t>
+        <w:rPr>
+          <w:lang w:val="en-GB"/>
+        </w:rPr>
+        <w:t>CoapMediator</w:t>
       </w:r>
       <w:proofErr w:type="spellEnd"/>
       <w:r>
-        <w:t xml:space="preserve">, </w:t>
+        <w:rPr>
+          <w:lang w:val="en-GB"/>
+        </w:rPr>
+        <w:t xml:space="preserve"> instance, delegates to the mediator the execution of a GET request and saves the corresponding request identifier (that will be used from the user to ask for the request's response).</w:t>
+      </w:r>
+    </w:p>
+    <w:p>
+      <w:pPr>
+        <w:keepNext/>
+      </w:pPr>
+      <w:r>
+        <w:rPr>
+          <w:noProof/>
+        </w:rPr>
+        <w:drawing>
+          <wp:inline distT="0" distB="0" distL="0" distR="0" wp14:anchorId="0A7A970C" wp14:editId="4EE8B0FD">
+            <wp:extent cx="6120130" cy="2112010"/>
+            <wp:effectExtent l="0" t="0" r="0" b="2540"/>
+            <wp:docPr id="10" name="Picture 10"/>
+            <wp:cNvGraphicFramePr>
+              <a:graphicFrameLocks xmlns:a="http://schemas.openxmlformats.org/drawingml/2006/main" noChangeAspect="1"/>
+            </wp:cNvGraphicFramePr>
+            <a:graphic xmlns:a="http://schemas.openxmlformats.org/drawingml/2006/main">
+              <a:graphicData uri="http://schemas.openxmlformats.org/drawingml/2006/picture">
+                <pic:pic xmlns:pic="http://schemas.openxmlformats.org/drawingml/2006/picture">
+                  <pic:nvPicPr>
+                    <pic:cNvPr id="1" name=""/>
+                    <pic:cNvPicPr/>
+                  </pic:nvPicPr>
+                  <pic:blipFill>
+                    <a:blip r:embed="rId28"/>
+                    <a:stretch>
+                      <a:fillRect/>
+                    </a:stretch>
+                  </pic:blipFill>
+                  <pic:spPr>
+                    <a:xfrm>
+                      <a:off x="0" y="0"/>
+                      <a:ext cx="6120130" cy="2112010"/>
+                    </a:xfrm>
+                    <a:prstGeom prst="rect">
+                      <a:avLst/>
+                    </a:prstGeom>
+                  </pic:spPr>
+                </pic:pic>
+              </a:graphicData>
+            </a:graphic>
+          </wp:inline>
+        </w:drawing>
+      </w:r>
+    </w:p>
+    <w:p>
+      <w:pPr>
+        <w:pStyle w:val="Caption"/>
+        <w:jc w:val="center"/>
+        <w:rPr>
+          <w:lang w:val="en-GB"/>
+        </w:rPr>
+      </w:pPr>
+      <w:r>
+        <w:rPr>
+          <w:lang w:val="en-GB"/>
+        </w:rPr>
+        <w:t xml:space="preserve">Figure </w:t>
+      </w:r>
+      <w:r>
+        <w:fldChar w:fldCharType="begin"/>
+      </w:r>
+      <w:r>
+        <w:rPr>
+          <w:lang w:val="en-GB"/>
+        </w:rPr>
+        <w:instrText xml:space="preserve"> SEQ Figure \* ARABIC </w:instrText>
+      </w:r>
+      <w:r>
+        <w:fldChar w:fldCharType="separate"/>
+      </w:r>
+      <w:r>
+        <w:rPr>
+          <w:noProof/>
+          <w:lang w:val="en-GB"/>
+        </w:rPr>
+        <w:t>30</w:t>
+      </w:r>
+      <w:r>
+        <w:fldChar w:fldCharType="end"/>
+      </w:r>
+      <w:r>
+        <w:rPr>
+          <w:lang w:val="en-GB"/>
+        </w:rPr>
+        <w:t xml:space="preserve">: </w:t>
       </w:r>
       <w:proofErr w:type="spellStart"/>
-      <w:r>
-        <w:t>object</w:t>
+      <w:proofErr w:type="gramStart"/>
+      <w:r>
+        <w:rPr>
+          <w:lang w:val="en-GB"/>
+        </w:rPr>
+        <w:t>onRequestPUT</w:t>
       </w:r>
       <w:proofErr w:type="spellEnd"/>
       <w:r>
-        <w:t xml:space="preserve">, </w:t>
+        <w:rPr>
+          <w:lang w:val="en-GB"/>
+        </w:rPr>
+        <w:t>(</w:t>
+      </w:r>
+      <w:proofErr w:type="gramEnd"/>
+      <w:r>
+        <w:rPr>
+          <w:lang w:val="en-GB"/>
+        </w:rPr>
+        <w:t xml:space="preserve">) in RadarGUIController.java - </w:t>
       </w:r>
       <w:proofErr w:type="spellStart"/>
       <w:r>
-        <w:t>etc</w:t>
+        <w:rPr>
+          <w:lang w:val="en-GB"/>
+        </w:rPr>
+        <w:t>coapClient</w:t>
       </w:r>
       <w:proofErr w:type="spellEnd"/>
       <w:r>
-        <w:t>).</w:t>
+        <w:rPr>
+          <w:lang w:val="en-GB"/>
+        </w:rPr>
+        <w:t xml:space="preserve"> version 4</w:t>
       </w:r>
     </w:p>
-    <w:p/>
+    <w:p>
+      <w:pPr>
+        <w:rPr>
+          <w:lang w:val="en-GB"/>
+        </w:rPr>
+      </w:pPr>
+      <w:r>
+        <w:rPr>
+          <w:lang w:val="en-GB"/>
+        </w:rPr>
+        <w:t xml:space="preserve">The </w:t>
+      </w:r>
+      <w:proofErr w:type="spellStart"/>
+      <w:r>
+        <w:rPr>
+          <w:lang w:val="en-GB"/>
+        </w:rPr>
+        <w:t>onRequestPUT</w:t>
+      </w:r>
+      <w:proofErr w:type="spellEnd"/>
+      <w:r>
+        <w:rPr>
+          <w:lang w:val="en-GB"/>
+        </w:rPr>
+        <w:t xml:space="preserve"> method takes the distance and angle values from the GUI and invokes the mediator for a PUT request. </w:t>
+      </w:r>
+      <w:proofErr w:type="gramStart"/>
+      <w:r>
+        <w:rPr>
+          <w:lang w:val="en-GB"/>
+        </w:rPr>
+        <w:t>Also</w:t>
+      </w:r>
+      <w:proofErr w:type="gramEnd"/>
+      <w:r>
+        <w:rPr>
+          <w:lang w:val="en-GB"/>
+        </w:rPr>
+        <w:t xml:space="preserve"> in that case, it saves the request identifier.</w:t>
+      </w:r>
+    </w:p>
+    <w:p>
+      <w:pPr>
+        <w:keepNext/>
+      </w:pPr>
+      <w:r>
+        <w:rPr>
+          <w:noProof/>
+        </w:rPr>
+        <w:drawing>
+          <wp:inline distT="0" distB="0" distL="0" distR="0" wp14:anchorId="6F166ACB" wp14:editId="1D525D7D">
+            <wp:extent cx="6120130" cy="2726690"/>
+            <wp:effectExtent l="0" t="0" r="0" b="0"/>
+            <wp:docPr id="12" name="Picture 12"/>
+            <wp:cNvGraphicFramePr>
+              <a:graphicFrameLocks xmlns:a="http://schemas.openxmlformats.org/drawingml/2006/main" noChangeAspect="1"/>
+            </wp:cNvGraphicFramePr>
+            <a:graphic xmlns:a="http://schemas.openxmlformats.org/drawingml/2006/main">
+              <a:graphicData uri="http://schemas.openxmlformats.org/drawingml/2006/picture">
+                <pic:pic xmlns:pic="http://schemas.openxmlformats.org/drawingml/2006/picture">
+                  <pic:nvPicPr>
+                    <pic:cNvPr id="1" name=""/>
+                    <pic:cNvPicPr/>
+                  </pic:nvPicPr>
+                  <pic:blipFill>
+                    <a:blip r:embed="rId29"/>
+                    <a:stretch>
+                      <a:fillRect/>
+                    </a:stretch>
+                  </pic:blipFill>
+                  <pic:spPr>
+                    <a:xfrm>
+                      <a:off x="0" y="0"/>
+                      <a:ext cx="6120130" cy="2726690"/>
+                    </a:xfrm>
+                    <a:prstGeom prst="rect">
+                      <a:avLst/>
+                    </a:prstGeom>
+                  </pic:spPr>
+                </pic:pic>
+              </a:graphicData>
+            </a:graphic>
+          </wp:inline>
+        </w:drawing>
+      </w:r>
+    </w:p>
+    <w:p>
+      <w:pPr>
+        <w:pStyle w:val="Caption"/>
+        <w:jc w:val="center"/>
+        <w:rPr>
+          <w:lang w:val="en-GB"/>
+        </w:rPr>
+      </w:pPr>
+      <w:r>
+        <w:rPr>
+          <w:lang w:val="en-GB"/>
+        </w:rPr>
+        <w:t xml:space="preserve">Figure </w:t>
+      </w:r>
+      <w:r>
+        <w:fldChar w:fldCharType="begin"/>
+      </w:r>
+      <w:r>
+        <w:rPr>
+          <w:lang w:val="en-GB"/>
+        </w:rPr>
+        <w:instrText xml:space="preserve"> SEQ Figure \* ARABIC </w:instrText>
+      </w:r>
+      <w:r>
+        <w:fldChar w:fldCharType="separate"/>
+      </w:r>
+      <w:r>
+        <w:rPr>
+          <w:noProof/>
+          <w:lang w:val="en-GB"/>
+        </w:rPr>
+        <w:t>31</w:t>
+      </w:r>
+      <w:r>
+        <w:fldChar w:fldCharType="end"/>
+      </w:r>
+      <w:r>
+        <w:rPr>
+          <w:lang w:val="en-GB"/>
+        </w:rPr>
+        <w:t xml:space="preserve">: </w:t>
+      </w:r>
+      <w:proofErr w:type="spellStart"/>
+      <w:proofErr w:type="gramStart"/>
+      <w:r>
+        <w:rPr>
+          <w:lang w:val="en-GB"/>
+        </w:rPr>
+        <w:t>onRequestRESPONSE</w:t>
+      </w:r>
+      <w:proofErr w:type="spellEnd"/>
+      <w:r>
+        <w:rPr>
+          <w:lang w:val="en-GB"/>
+        </w:rPr>
+        <w:t>(</w:t>
+      </w:r>
+      <w:proofErr w:type="gramEnd"/>
+      <w:r>
+        <w:rPr>
+          <w:lang w:val="en-GB"/>
+        </w:rPr>
+        <w:t xml:space="preserve">) in RadarGUIClient.java - </w:t>
+      </w:r>
+      <w:proofErr w:type="spellStart"/>
+      <w:r>
+        <w:rPr>
+          <w:lang w:val="en-GB"/>
+        </w:rPr>
+        <w:t>coapClient</w:t>
+      </w:r>
+      <w:proofErr w:type="spellEnd"/>
+      <w:r>
+        <w:rPr>
+          <w:lang w:val="en-GB"/>
+        </w:rPr>
+        <w:t xml:space="preserve"> version 4</w:t>
+      </w:r>
+    </w:p>
+    <w:p>
+      <w:pPr>
+        <w:rPr>
+          <w:lang w:val="en-GB"/>
+        </w:rPr>
+      </w:pPr>
+      <w:r>
+        <w:rPr>
+          <w:lang w:val="en-GB"/>
+        </w:rPr>
+        <w:lastRenderedPageBreak/>
+        <w:t>That method is invoked when the user inserts on the GUI a request ID and presses the RESPONSE button. If the ID is correct, it asks for the response to the mediator. The latter replies with the received answer, otherwise it replies with a message error.</w:t>
+      </w:r>
+    </w:p>
+    <w:p>
+      <w:pPr>
+        <w:jc w:val="left"/>
+        <w:rPr>
+          <w:lang w:val="en-GB"/>
+        </w:rPr>
+      </w:pPr>
+      <w:r>
+        <w:rPr>
+          <w:lang w:val="en-GB"/>
+        </w:rPr>
+        <w:br w:type="page"/>
+      </w:r>
+    </w:p>
+    <w:p>
+      <w:pPr>
+        <w:pStyle w:val="Heading1"/>
+        <w:rPr>
+          <w:lang w:val="en-GB"/>
+        </w:rPr>
+      </w:pPr>
+      <w:proofErr w:type="spellStart"/>
+      <w:r>
+        <w:rPr>
+          <w:lang w:val="en-GB"/>
+        </w:rPr>
+        <w:lastRenderedPageBreak/>
+        <w:t>CoapMediator</w:t>
+      </w:r>
+      <w:proofErr w:type="spellEnd"/>
+      <w:r>
+        <w:rPr>
+          <w:lang w:val="en-GB"/>
+        </w:rPr>
+        <w:t xml:space="preserve"> as an independent s</w:t>
+      </w:r>
+      <w:r>
+        <w:rPr>
+          <w:lang w:val="en-GB"/>
+        </w:rPr>
+        <w:t>ub-system</w:t>
+      </w:r>
+    </w:p>
+    <w:p>
+      <w:pPr>
+        <w:rPr>
+          <w:lang w:val="en-GB"/>
+        </w:rPr>
+      </w:pPr>
+      <w:r>
+        <w:rPr>
+          <w:lang w:val="en-GB"/>
+        </w:rPr>
+        <w:t xml:space="preserve">In the last version of our system, the </w:t>
+      </w:r>
+      <w:proofErr w:type="spellStart"/>
+      <w:r>
+        <w:rPr>
+          <w:lang w:val="en-GB"/>
+        </w:rPr>
+        <w:t>CoAP</w:t>
+      </w:r>
+      <w:proofErr w:type="spellEnd"/>
+      <w:r>
+        <w:rPr>
+          <w:lang w:val="en-GB"/>
+        </w:rPr>
+        <w:t xml:space="preserve"> mediator can communicate with any </w:t>
+      </w:r>
+      <w:proofErr w:type="spellStart"/>
+      <w:r>
+        <w:rPr>
+          <w:lang w:val="en-GB"/>
+        </w:rPr>
+        <w:t>CoAP</w:t>
+      </w:r>
+      <w:proofErr w:type="spellEnd"/>
+      <w:r>
+        <w:rPr>
+          <w:lang w:val="en-GB"/>
+        </w:rPr>
+        <w:t xml:space="preserve"> server, this is not true with respect to the </w:t>
+      </w:r>
+      <w:proofErr w:type="spellStart"/>
+      <w:r>
+        <w:rPr>
+          <w:lang w:val="en-GB"/>
+        </w:rPr>
+        <w:t>CoAP</w:t>
+      </w:r>
+      <w:proofErr w:type="spellEnd"/>
+      <w:r>
+        <w:rPr>
+          <w:lang w:val="en-GB"/>
+        </w:rPr>
+        <w:t xml:space="preserve"> clients. We will allow any client to contact it and ask for async requests. This can be easily made separating the mediator module in another sub-system with its own life cycle. To allow clients to contact it, we can use TCP connections that can be created in all high-level programming languages.</w:t>
+      </w:r>
+    </w:p>
+    <w:p>
+      <w:pPr>
+        <w:rPr>
+          <w:lang w:val="en-GB"/>
+        </w:rPr>
+      </w:pPr>
+    </w:p>
     <w:sectPr>
       <w:pgSz w:w="11906" w:h="16838"/>
       <w:pgMar w:top="1417" w:right="1134" w:bottom="1134" w:left="1134" w:header="708" w:footer="708" w:gutter="0"/>
@@ -34526,7 +36170,7 @@
 </file>
 
 <file path=customXml/itemProps2.xml><?xml version="1.0" encoding="utf-8"?>
-<ds:datastoreItem xmlns:ds="http://schemas.openxmlformats.org/officeDocument/2006/customXml" ds:itemID="{175FBCA6-23E8-4A83-B6E3-586D32037F37}">
+<ds:datastoreItem xmlns:ds="http://schemas.openxmlformats.org/officeDocument/2006/customXml" ds:itemID="{F6BE7228-4F25-4BA3-A3BE-2B34218E7183}">
   <ds:schemaRefs>
     <ds:schemaRef ds:uri="http://schemas.openxmlformats.org/officeDocument/2006/bibliography"/>
   </ds:schemaRefs>

</xml_diff>

<commit_message>
Project Report: Chapter 10 done.
</commit_message>
<xml_diff>
--- a/Project Work Report.docx
+++ b/Project Work Report.docx
@@ -2009,9 +2009,6 @@
           <w:ilvl w:val="0"/>
           <w:numId w:val="31"/>
         </w:numPr>
-        <w:rPr>
-          <w:lang w:val="en-GB"/>
-        </w:rPr>
       </w:pPr>
       <w:proofErr w:type="spellStart"/>
       <w:r>
@@ -2219,6 +2216,7 @@
     </w:p>
     <w:p>
       <w:pPr>
+        <w:jc w:val="center"/>
         <w:rPr>
           <w:lang w:val="en-GB"/>
         </w:rPr>
@@ -5034,7 +5032,14 @@
           <w:highlight w:val="yellow"/>
           <w:lang w:val="en-GB"/>
         </w:rPr>
-        <w:t>concepts</w:t>
+        <w:t>the c</w:t>
+      </w:r>
+      <w:r>
+        <w:rPr>
+          <w:highlight w:val="yellow"/>
+          <w:lang w:val="en-GB"/>
+        </w:rPr>
+        <w:t>oncepts</w:t>
       </w:r>
       <w:r>
         <w:rPr>
@@ -5072,6 +5077,41 @@
       </w:r>
     </w:p>
     <w:p>
+      <w:pPr>
+        <w:jc w:val="center"/>
+        <w:rPr>
+          <w:lang w:val="en-GB"/>
+        </w:rPr>
+      </w:pPr>
+      <w:proofErr w:type="spellStart"/>
+      <w:r>
+        <w:rPr>
+          <w:lang w:val="en-GB"/>
+        </w:rPr>
+        <w:t>coapRadar</w:t>
+      </w:r>
+      <w:proofErr w:type="spellEnd"/>
+      <w:r>
+        <w:rPr>
+          <w:lang w:val="en-GB"/>
+        </w:rPr>
+        <w:t xml:space="preserve"> ----&gt; </w:t>
+      </w:r>
+      <w:proofErr w:type="spellStart"/>
+      <w:r>
+        <w:rPr>
+          <w:lang w:val="en-GB"/>
+        </w:rPr>
+        <w:t>RadarDisplay</w:t>
+      </w:r>
+      <w:proofErr w:type="spellEnd"/>
+    </w:p>
+    <w:p>
+      <w:pPr>
+        <w:rPr>
+          <w:lang w:val="en-GB"/>
+        </w:rPr>
+      </w:pPr>
       <w:r>
         <w:rPr>
           <w:lang w:val="en-GB"/>
@@ -5092,25 +5132,15 @@
         <w:t xml:space="preserve">. </w:t>
       </w:r>
       <w:r>
-        <w:t xml:space="preserve">The first part of the model </w:t>
-      </w:r>
-      <w:proofErr w:type="spellStart"/>
-      <w:r>
-        <w:t>has</w:t>
-      </w:r>
-      <w:proofErr w:type="spellEnd"/>
-      <w:r>
-        <w:t xml:space="preserve"> </w:t>
-      </w:r>
-      <w:proofErr w:type="spellStart"/>
-      <w:r>
-        <w:t>that</w:t>
-      </w:r>
-      <w:proofErr w:type="spellEnd"/>
-      <w:r>
-        <w:t xml:space="preserve"> scope</w:t>
-      </w:r>
-      <w:r>
+        <w:rPr>
+          <w:lang w:val="en-GB"/>
+        </w:rPr>
+        <w:t>The first part of the model has that scope</w:t>
+      </w:r>
+      <w:r>
+        <w:rPr>
+          <w:lang w:val="en-GB"/>
+        </w:rPr>
         <w:t>.</w:t>
       </w:r>
     </w:p>
@@ -6905,6 +6935,7 @@
                 <w:sz w:val="20"/>
                 <w:szCs w:val="20"/>
               </w:rPr>
+              <w:lastRenderedPageBreak/>
               <w:t>27</w:t>
             </w:r>
           </w:p>
@@ -6941,7 +6972,6 @@
                 <w:sz w:val="20"/>
                 <w:szCs w:val="20"/>
               </w:rPr>
-              <w:lastRenderedPageBreak/>
               <w:t>29</w:t>
             </w:r>
           </w:p>
@@ -8399,6 +8429,7 @@
                 <w:szCs w:val="20"/>
                 <w:lang w:val="en-GB"/>
               </w:rPr>
+              <w:lastRenderedPageBreak/>
               <w:tab/>
             </w:r>
             <w:r>
@@ -8482,7 +8513,6 @@
                 <w:szCs w:val="20"/>
                 <w:lang w:val="en-GB"/>
               </w:rPr>
-              <w:lastRenderedPageBreak/>
               <w:tab/>
             </w:r>
             <w:r>
@@ -11380,6 +11410,7 @@
                 <w:sz w:val="20"/>
                 <w:szCs w:val="20"/>
               </w:rPr>
+              <w:lastRenderedPageBreak/>
               <w:t>72</w:t>
             </w:r>
           </w:p>
@@ -11416,7 +11447,6 @@
                 <w:sz w:val="20"/>
                 <w:szCs w:val="20"/>
               </w:rPr>
-              <w:lastRenderedPageBreak/>
               <w:t>74</w:t>
             </w:r>
           </w:p>
@@ -12634,6 +12664,7 @@
                 <w:szCs w:val="20"/>
                 <w:lang w:val="en-GB"/>
               </w:rPr>
+              <w:lastRenderedPageBreak/>
               <w:tab/>
             </w:r>
             <w:r>
@@ -12848,7 +12879,6 @@
                 <w:szCs w:val="20"/>
                 <w:lang w:val="en-GB"/>
               </w:rPr>
-              <w:lastRenderedPageBreak/>
               <w:tab/>
               <w:t>]</w:t>
             </w:r>
@@ -15963,6 +15993,7 @@
                 <w:szCs w:val="20"/>
                 <w:lang w:val="en-GB"/>
               </w:rPr>
+              <w:lastRenderedPageBreak/>
               <w:t>client: Response GET received: Distance = 0</w:t>
             </w:r>
             <w:r>
@@ -16125,7 +16156,6 @@
                 <w:szCs w:val="20"/>
                 <w:lang w:val="en-GB"/>
               </w:rPr>
-              <w:lastRenderedPageBreak/>
               <w:t>client: Verifying update...</w:t>
             </w:r>
           </w:p>
@@ -16897,7 +16927,64 @@
         <w:rPr>
           <w:lang w:val="en-GB"/>
         </w:rPr>
-        <w:t xml:space="preserve"> library). </w:t>
+        <w:t xml:space="preserve"> library).</w:t>
+      </w:r>
+    </w:p>
+    <w:p>
+      <w:pPr>
+        <w:jc w:val="center"/>
+        <w:rPr>
+          <w:lang w:val="en-GB"/>
+        </w:rPr>
+      </w:pPr>
+      <w:proofErr w:type="spellStart"/>
+      <w:r>
+        <w:rPr>
+          <w:lang w:val="en-GB"/>
+        </w:rPr>
+        <w:t>coapClient</w:t>
+      </w:r>
+      <w:proofErr w:type="spellEnd"/>
+      <w:r>
+        <w:rPr>
+          <w:lang w:val="en-GB"/>
+        </w:rPr>
+        <w:t xml:space="preserve"> &lt;----&gt; </w:t>
+      </w:r>
+      <w:proofErr w:type="spellStart"/>
+      <w:r>
+        <w:rPr>
+          <w:lang w:val="en-GB"/>
+        </w:rPr>
+        <w:t>coapServer</w:t>
+      </w:r>
+      <w:proofErr w:type="spellEnd"/>
+      <w:r>
+        <w:rPr>
+          <w:lang w:val="en-GB"/>
+        </w:rPr>
+        <w:t xml:space="preserve"> ----&gt; </w:t>
+      </w:r>
+      <w:proofErr w:type="spellStart"/>
+      <w:r>
+        <w:rPr>
+          <w:lang w:val="en-GB"/>
+        </w:rPr>
+        <w:t>RadarDisplay</w:t>
+      </w:r>
+      <w:proofErr w:type="spellEnd"/>
+    </w:p>
+    <w:p>
+      <w:pPr>
+        <w:rPr>
+          <w:lang w:val="en-GB"/>
+        </w:rPr>
+      </w:pPr>
+      <w:r>
+        <w:rPr>
+          <w:lang w:val="en-GB"/>
+        </w:rPr>
+        <w:t xml:space="preserve"> </w:t>
       </w:r>
     </w:p>
     <w:p>
@@ -26463,6 +26550,57 @@
     </w:p>
     <w:p>
       <w:pPr>
+        <w:jc w:val="center"/>
+        <w:rPr>
+          <w:lang w:val="en-GB"/>
+        </w:rPr>
+      </w:pPr>
+      <w:proofErr w:type="spellStart"/>
+      <w:r>
+        <w:rPr>
+          <w:lang w:val="en-GB"/>
+        </w:rPr>
+        <w:t>coapClient</w:t>
+      </w:r>
+      <w:proofErr w:type="spellEnd"/>
+      <w:r>
+        <w:rPr>
+          <w:lang w:val="en-GB"/>
+        </w:rPr>
+        <w:t xml:space="preserve"> &lt;----&gt; </w:t>
+      </w:r>
+      <w:proofErr w:type="spellStart"/>
+      <w:r>
+        <w:rPr>
+          <w:lang w:val="en-GB"/>
+        </w:rPr>
+        <w:t>coapServer</w:t>
+      </w:r>
+      <w:proofErr w:type="spellEnd"/>
+      <w:r>
+        <w:rPr>
+          <w:lang w:val="en-GB"/>
+        </w:rPr>
+        <w:t xml:space="preserve"> ----&gt; </w:t>
+      </w:r>
+      <w:proofErr w:type="spellStart"/>
+      <w:r>
+        <w:rPr>
+          <w:lang w:val="en-GB"/>
+        </w:rPr>
+        <w:t>RadarDisplay</w:t>
+      </w:r>
+      <w:proofErr w:type="spellEnd"/>
+    </w:p>
+    <w:p>
+      <w:pPr>
+        <w:rPr>
+          <w:lang w:val="en-GB"/>
+        </w:rPr>
+      </w:pPr>
+    </w:p>
+    <w:p>
+      <w:pPr>
         <w:pStyle w:val="Heading2"/>
         <w:rPr>
           <w:lang w:val="en-GB"/>
@@ -28609,6 +28747,7 @@
         <w:rPr>
           <w:noProof/>
         </w:rPr>
+        <w:lastRenderedPageBreak/>
         <w:drawing>
           <wp:inline distT="0" distB="0" distL="0" distR="0" wp14:anchorId="009D267E" wp14:editId="13C57D5A">
             <wp:extent cx="4025735" cy="2071494"/>
@@ -28719,7 +28858,6 @@
         <w:rPr>
           <w:lang w:val="en-GB"/>
         </w:rPr>
-        <w:lastRenderedPageBreak/>
         <w:t>The user can click on the GET button to send a GET request to the server and then its reply will be shown in the bottom text field. Alternatively, the user can insert distance and angle data and click the PUT button to emit a PUT request and send the values to the server.</w:t>
       </w:r>
       <w:r>
@@ -28747,6 +28885,7 @@
         <w:rPr>
           <w:lang w:val="en-GB"/>
         </w:rPr>
+        <w:lastRenderedPageBreak/>
         <w:t>The implementation code is here:</w:t>
       </w:r>
     </w:p>
@@ -28939,8 +29078,6 @@
         </w:rPr>
         <w:t>t</w:t>
       </w:r>
-      <w:bookmarkStart w:id="0" w:name="_GoBack"/>
-      <w:bookmarkEnd w:id="0"/>
       <w:r>
         <w:rPr>
           <w:lang w:val="en-GB"/>
@@ -29071,28 +29208,14 @@
         <w:rPr>
           <w:lang w:val="en-GB"/>
         </w:rPr>
-        <w:t>CoapRadarClient</w:t>
+        <w:t>QActor</w:t>
       </w:r>
       <w:proofErr w:type="spellEnd"/>
       <w:r>
         <w:rPr>
           <w:lang w:val="en-GB"/>
         </w:rPr>
-        <w:t xml:space="preserve"> class has been adapted to be invoked directly by the GUI. All the </w:t>
-      </w:r>
-      <w:proofErr w:type="spellStart"/>
-      <w:r>
-        <w:rPr>
-          <w:lang w:val="en-GB"/>
-        </w:rPr>
-        <w:t>QActor</w:t>
-      </w:r>
-      <w:proofErr w:type="spellEnd"/>
-      <w:r>
-        <w:rPr>
-          <w:lang w:val="en-GB"/>
-        </w:rPr>
-        <w:t xml:space="preserve"> references are removed as showed in the following image.</w:t>
+        <w:t xml:space="preserve"> model for the client is no longer necessary, it will be removed in the next step.</w:t>
       </w:r>
     </w:p>
     <w:p>
@@ -29105,48 +29228,33 @@
         <w:rPr>
           <w:lang w:val="en-GB"/>
         </w:rPr>
-        <w:t xml:space="preserve">The </w:t>
+        <w:t xml:space="preserve">It's important to note that the </w:t>
       </w:r>
       <w:proofErr w:type="spellStart"/>
       <w:r>
         <w:rPr>
           <w:lang w:val="en-GB"/>
         </w:rPr>
-        <w:t>QActor</w:t>
+        <w:t>CoapRadarClient</w:t>
       </w:r>
       <w:proofErr w:type="spellEnd"/>
       <w:r>
         <w:rPr>
           <w:lang w:val="en-GB"/>
         </w:rPr>
-        <w:t xml:space="preserve"> model for the client is no longer necessary, it will be removed in the next step.</w:t>
-      </w:r>
-    </w:p>
-    <w:p>
-      <w:pPr>
-        <w:rPr>
-          <w:lang w:val="en-GB"/>
-        </w:rPr>
-      </w:pPr>
-      <w:r>
-        <w:rPr>
-          <w:lang w:val="en-GB"/>
-        </w:rPr>
-        <w:t xml:space="preserve">It's important to note that the </w:t>
-      </w:r>
-      <w:proofErr w:type="spellStart"/>
-      <w:r>
-        <w:rPr>
-          <w:lang w:val="en-GB"/>
-        </w:rPr>
-        <w:t>CoapRadarClient</w:t>
-      </w:r>
-      <w:proofErr w:type="spellEnd"/>
-      <w:r>
-        <w:rPr>
-          <w:lang w:val="en-GB"/>
-        </w:rPr>
-        <w:t xml:space="preserve"> adopts a synchronous communication model with the server. It means that the client blocks its execution until the response arrives.</w:t>
+        <w:t xml:space="preserve"> adopts a synchronous communication model with the server</w:t>
+      </w:r>
+      <w:r>
+        <w:rPr>
+          <w:lang w:val="en-GB"/>
+        </w:rPr>
+        <w:t>, i</w:t>
+      </w:r>
+      <w:r>
+        <w:rPr>
+          <w:lang w:val="en-GB"/>
+        </w:rPr>
+        <w:t>t means that the client blocks its execution until the response arrives.</w:t>
       </w:r>
     </w:p>
     <w:p>
@@ -29570,7 +29678,31 @@
         <w:rPr>
           <w:lang w:val="en-GB"/>
         </w:rPr>
-        <w:t xml:space="preserve"> model (coapClient.qa) and all auto-generated files. Then replace it this a Main class that will start the GUI.</w:t>
+        <w:t xml:space="preserve"> model (coapClient.qa) and all auto-generated files. Then replace it </w:t>
+      </w:r>
+      <w:r>
+        <w:rPr>
+          <w:lang w:val="en-GB"/>
+        </w:rPr>
+        <w:t xml:space="preserve">with </w:t>
+      </w:r>
+      <w:r>
+        <w:rPr>
+          <w:lang w:val="en-GB"/>
+        </w:rPr>
+        <w:t xml:space="preserve">a Main class that will start the </w:t>
+      </w:r>
+      <w:r>
+        <w:rPr>
+          <w:lang w:val="en-GB"/>
+        </w:rPr>
+        <w:t>system</w:t>
+      </w:r>
+      <w:r>
+        <w:rPr>
+          <w:lang w:val="en-GB"/>
+        </w:rPr>
+        <w:t>.</w:t>
       </w:r>
       <w:r>
         <w:rPr>
@@ -29784,14 +29916,36 @@
       <w:r>
         <w:t xml:space="preserve">Figure </w:t>
       </w:r>
-      <w:fldSimple w:instr=" SEQ Figure \* ARABIC ">
-        <w:r>
-          <w:rPr>
-            <w:noProof/>
-          </w:rPr>
-          <w:t>23</w:t>
-        </w:r>
-      </w:fldSimple>
+      <w:r>
+        <w:rPr>
+          <w:noProof/>
+        </w:rPr>
+        <w:fldChar w:fldCharType="begin"/>
+      </w:r>
+      <w:r>
+        <w:rPr>
+          <w:noProof/>
+        </w:rPr>
+        <w:instrText xml:space="preserve"> SEQ Figure \* ARABIC </w:instrText>
+      </w:r>
+      <w:r>
+        <w:rPr>
+          <w:noProof/>
+        </w:rPr>
+        <w:fldChar w:fldCharType="separate"/>
+      </w:r>
+      <w:r>
+        <w:rPr>
+          <w:noProof/>
+        </w:rPr>
+        <w:t>23</w:t>
+      </w:r>
+      <w:r>
+        <w:rPr>
+          <w:noProof/>
+        </w:rPr>
+        <w:fldChar w:fldCharType="end"/>
+      </w:r>
       <w:r>
         <w:t xml:space="preserve">: RadarGUIController.java - </w:t>
       </w:r>
@@ -29925,40 +30079,65 @@
     </w:p>
     <w:p>
       <w:pPr>
-        <w:pStyle w:val="Heading2"/>
-        <w:rPr>
-          <w:lang w:val="en-GB"/>
-        </w:rPr>
-      </w:pPr>
-      <w:r>
-        <w:rPr>
-          <w:lang w:val="en-GB"/>
-        </w:rPr>
-        <w:t xml:space="preserve">The </w:t>
-      </w:r>
+        <w:jc w:val="center"/>
+        <w:rPr>
+          <w:lang w:val="en-GB"/>
+        </w:rPr>
+      </w:pPr>
       <w:proofErr w:type="spellStart"/>
       <w:r>
         <w:rPr>
           <w:lang w:val="en-GB"/>
         </w:rPr>
-        <w:t>CoapMediator</w:t>
+        <w:t>coapClient</w:t>
       </w:r>
       <w:proofErr w:type="spellEnd"/>
       <w:r>
         <w:rPr>
           <w:lang w:val="en-GB"/>
         </w:rPr>
-        <w:t xml:space="preserve"> </w:t>
-      </w:r>
-      <w:r>
-        <w:rPr>
-          <w:lang w:val="en-GB"/>
-        </w:rPr>
-        <w:t>package</w:t>
-      </w:r>
+        <w:t xml:space="preserve"> (</w:t>
+      </w:r>
+      <w:proofErr w:type="spellStart"/>
+      <w:r>
+        <w:rPr>
+          <w:lang w:val="en-GB"/>
+        </w:rPr>
+        <w:t>coapMediator</w:t>
+      </w:r>
+      <w:proofErr w:type="spellEnd"/>
+      <w:r>
+        <w:rPr>
+          <w:lang w:val="en-GB"/>
+        </w:rPr>
+        <w:t xml:space="preserve">) &lt;----&gt; </w:t>
+      </w:r>
+      <w:proofErr w:type="spellStart"/>
+      <w:r>
+        <w:rPr>
+          <w:lang w:val="en-GB"/>
+        </w:rPr>
+        <w:t>coapServer</w:t>
+      </w:r>
+      <w:proofErr w:type="spellEnd"/>
+      <w:r>
+        <w:rPr>
+          <w:lang w:val="en-GB"/>
+        </w:rPr>
+        <w:t xml:space="preserve"> ----&gt; </w:t>
+      </w:r>
+      <w:proofErr w:type="spellStart"/>
+      <w:r>
+        <w:rPr>
+          <w:lang w:val="en-GB"/>
+        </w:rPr>
+        <w:t>RadarDisplay</w:t>
+      </w:r>
+      <w:proofErr w:type="spellEnd"/>
     </w:p>
     <w:p>
       <w:pPr>
+        <w:pStyle w:val="Heading2"/>
         <w:rPr>
           <w:lang w:val="en-GB"/>
         </w:rPr>
@@ -29974,6 +30153,39 @@
         <w:rPr>
           <w:lang w:val="en-GB"/>
         </w:rPr>
+        <w:t>CoapMediator</w:t>
+      </w:r>
+      <w:proofErr w:type="spellEnd"/>
+      <w:r>
+        <w:rPr>
+          <w:lang w:val="en-GB"/>
+        </w:rPr>
+        <w:t xml:space="preserve"> </w:t>
+      </w:r>
+      <w:r>
+        <w:rPr>
+          <w:lang w:val="en-GB"/>
+        </w:rPr>
+        <w:t>package</w:t>
+      </w:r>
+    </w:p>
+    <w:p>
+      <w:pPr>
+        <w:rPr>
+          <w:lang w:val="en-GB"/>
+        </w:rPr>
+      </w:pPr>
+      <w:r>
+        <w:rPr>
+          <w:lang w:val="en-GB"/>
+        </w:rPr>
+        <w:t xml:space="preserve">The </w:t>
+      </w:r>
+      <w:proofErr w:type="spellStart"/>
+      <w:r>
+        <w:rPr>
+          <w:lang w:val="en-GB"/>
+        </w:rPr>
         <w:t>CoAP</w:t>
       </w:r>
       <w:proofErr w:type="spellEnd"/>
@@ -29981,7 +30193,19 @@
         <w:rPr>
           <w:lang w:val="en-GB"/>
         </w:rPr>
-        <w:t xml:space="preserve"> mediator is an important module of this system. It requires multiple class files to model its </w:t>
+        <w:t xml:space="preserve"> mediator is an important module of this system. It requires multiple class</w:t>
+      </w:r>
+      <w:r>
+        <w:rPr>
+          <w:lang w:val="en-GB"/>
+        </w:rPr>
+        <w:t>es</w:t>
+      </w:r>
+      <w:r>
+        <w:rPr>
+          <w:lang w:val="en-GB"/>
+        </w:rPr>
+        <w:t xml:space="preserve"> to model its </w:t>
       </w:r>
       <w:proofErr w:type="spellStart"/>
       <w:r>
@@ -30193,7 +30417,19 @@
         <w:rPr>
           <w:lang w:val="en-GB"/>
         </w:rPr>
-        <w:t xml:space="preserve"> to generate the request IDs in a safe way in order to assure that all the generated IDs are different.</w:t>
+        <w:t xml:space="preserve"> to generate the request IDs in a safe way in order to assure that all the generated IDs are different</w:t>
+      </w:r>
+      <w:r>
+        <w:rPr>
+          <w:lang w:val="en-GB"/>
+        </w:rPr>
+        <w:t xml:space="preserve"> and consistent</w:t>
+      </w:r>
+      <w:r>
+        <w:rPr>
+          <w:lang w:val="en-GB"/>
+        </w:rPr>
+        <w:t>.</w:t>
       </w:r>
     </w:p>
     <w:p>
@@ -30328,7 +30564,33 @@
         <w:rPr>
           <w:lang w:val="en-GB"/>
         </w:rPr>
-        <w:t xml:space="preserve"> object is created and stored, the counter value is increased and a new thread is started. The thread has the goal to contact the server and execute the client request. The interaction between the thread and the server are still synchronous. When the response arrives, it will be stored in the mediator.</w:t>
+        <w:t xml:space="preserve"> object is created and stored, the counter value is increased and a new thread is started. The thread has the goal to contact the server and </w:t>
+      </w:r>
+      <w:r>
+        <w:rPr>
+          <w:lang w:val="en-GB"/>
+        </w:rPr>
+        <w:lastRenderedPageBreak/>
+        <w:t>execute the client request. The interaction</w:t>
+      </w:r>
+      <w:r>
+        <w:rPr>
+          <w:lang w:val="en-GB"/>
+        </w:rPr>
+        <w:t>s</w:t>
+      </w:r>
+      <w:r>
+        <w:rPr>
+          <w:lang w:val="en-GB"/>
+        </w:rPr>
+        <w:t xml:space="preserve"> between the thread and the server are still synchronous. </w:t>
+      </w:r>
+      <w:r>
+        <w:rPr>
+          <w:highlight w:val="yellow"/>
+          <w:lang w:val="en-GB"/>
+        </w:rPr>
+        <w:t>When the response arrives, it will be stored in the mediator.</w:t>
       </w:r>
     </w:p>
     <w:p>
@@ -30339,7 +30601,6 @@
         <w:rPr>
           <w:noProof/>
         </w:rPr>
-        <w:lastRenderedPageBreak/>
         <w:drawing>
           <wp:inline distT="0" distB="0" distL="0" distR="0" wp14:anchorId="04DD7888" wp14:editId="33AC7A88">
             <wp:extent cx="6120130" cy="842645"/>
@@ -30592,7 +30853,19 @@
         <w:rPr>
           <w:lang w:val="en-GB"/>
         </w:rPr>
-        <w:t xml:space="preserve">There are another two methods in that class. The first one is </w:t>
+        <w:t xml:space="preserve">There are two </w:t>
+      </w:r>
+      <w:r>
+        <w:rPr>
+          <w:lang w:val="en-GB"/>
+        </w:rPr>
+        <w:t xml:space="preserve">additional </w:t>
+      </w:r>
+      <w:r>
+        <w:rPr>
+          <w:lang w:val="en-GB"/>
+        </w:rPr>
+        <w:t xml:space="preserve">methods in that class. The first one is </w:t>
       </w:r>
       <w:proofErr w:type="spellStart"/>
       <w:proofErr w:type="gramStart"/>
@@ -30664,7 +30937,32 @@
         <w:rPr>
           <w:lang w:val="en-GB"/>
         </w:rPr>
-        <w:t>) that allows the mediator threads to store the server response when it arrives.</w:t>
+        <w:t>) that allows the mediator</w:t>
+      </w:r>
+      <w:r>
+        <w:rPr>
+          <w:lang w:val="en-GB"/>
+        </w:rPr>
+        <w:t>’s</w:t>
+      </w:r>
+      <w:r>
+        <w:rPr>
+          <w:lang w:val="en-GB"/>
+        </w:rPr>
+        <w:t xml:space="preserve"> threads to store the server response </w:t>
+      </w:r>
+      <w:r>
+        <w:rPr>
+          <w:highlight w:val="yellow"/>
+          <w:lang w:val="en-GB"/>
+        </w:rPr>
+        <w:t>when it arrives</w:t>
+      </w:r>
+      <w:r>
+        <w:rPr>
+          <w:lang w:val="en-GB"/>
+        </w:rPr>
+        <w:t>.</w:t>
       </w:r>
     </w:p>
     <w:p>
@@ -30856,7 +31154,20 @@
         <w:rPr>
           <w:lang w:val="en-GB"/>
         </w:rPr>
-        <w:t>Another solution could be to create a thread poll, in that way each thread can manage more than one request (one at a time) decreasing the overhead caused by creating and destroying threads.</w:t>
+        <w:t xml:space="preserve">Another solution could be to create a thread poll, in that way each thread can manage more than one request (one at a time) decreasing the overhead </w:t>
+      </w:r>
+      <w:r>
+        <w:rPr>
+          <w:highlight w:val="yellow"/>
+          <w:lang w:val="en-GB"/>
+        </w:rPr>
+        <w:t>caused by creating and destroying</w:t>
+      </w:r>
+      <w:r>
+        <w:rPr>
+          <w:lang w:val="en-GB"/>
+        </w:rPr>
+        <w:t xml:space="preserve"> threads.</w:t>
       </w:r>
     </w:p>
     <w:p>
@@ -30869,7 +31180,19 @@
         <w:rPr>
           <w:lang w:val="en-GB"/>
         </w:rPr>
-        <w:t>These classes work as the GUI button of the previous system. Each thread manages a server interaction in a synchronous way.</w:t>
+        <w:t>These classes work as the GUI button</w:t>
+      </w:r>
+      <w:r>
+        <w:rPr>
+          <w:lang w:val="en-GB"/>
+        </w:rPr>
+        <w:t>s</w:t>
+      </w:r>
+      <w:r>
+        <w:rPr>
+          <w:lang w:val="en-GB"/>
+        </w:rPr>
+        <w:t xml:space="preserve"> of the previous system.</w:t>
       </w:r>
     </w:p>
     <w:p>
@@ -31013,7 +31336,59 @@
         <w:rPr>
           <w:lang w:val="en-GB"/>
         </w:rPr>
-        <w:t>The Radar GUI Controller has to be updated to allow the user to obtain a response in a later stage.</w:t>
+        <w:t xml:space="preserve">The Radar GUI Controller has to be updated to allow the user to obtain a response </w:t>
+      </w:r>
+      <w:r>
+        <w:rPr>
+          <w:highlight w:val="yellow"/>
+          <w:lang w:val="en-GB"/>
+        </w:rPr>
+        <w:t>in a later stage</w:t>
+      </w:r>
+      <w:r>
+        <w:rPr>
+          <w:highlight w:val="yellow"/>
+          <w:lang w:val="en-GB"/>
+        </w:rPr>
+        <w:t xml:space="preserve"> (in un </w:t>
+      </w:r>
+      <w:proofErr w:type="spellStart"/>
+      <w:r>
+        <w:rPr>
+          <w:highlight w:val="yellow"/>
+          <w:lang w:val="en-GB"/>
+        </w:rPr>
+        <w:t>momento</w:t>
+      </w:r>
+      <w:proofErr w:type="spellEnd"/>
+      <w:r>
+        <w:rPr>
+          <w:highlight w:val="yellow"/>
+          <w:lang w:val="en-GB"/>
+        </w:rPr>
+        <w:t xml:space="preserve"> </w:t>
+      </w:r>
+      <w:proofErr w:type="spellStart"/>
+      <w:r>
+        <w:rPr>
+          <w:highlight w:val="yellow"/>
+          <w:lang w:val="en-GB"/>
+        </w:rPr>
+        <w:t>successivo</w:t>
+      </w:r>
+      <w:proofErr w:type="spellEnd"/>
+      <w:r>
+        <w:rPr>
+          <w:highlight w:val="yellow"/>
+          <w:lang w:val="en-GB"/>
+        </w:rPr>
+        <w:t>)</w:t>
+      </w:r>
+      <w:r>
+        <w:rPr>
+          <w:lang w:val="en-GB"/>
+        </w:rPr>
+        <w:t>.</w:t>
       </w:r>
     </w:p>
     <w:p>
@@ -31039,9 +31414,9 @@
           <w:noProof/>
         </w:rPr>
         <w:drawing>
-          <wp:inline distT="0" distB="0" distL="0" distR="0" wp14:anchorId="570DDF01" wp14:editId="5EDC204D">
-            <wp:extent cx="3835730" cy="3077864"/>
-            <wp:effectExtent l="0" t="0" r="0" b="8255"/>
+          <wp:inline distT="0" distB="0" distL="0" distR="0" wp14:anchorId="570DDF01" wp14:editId="19D2BF12">
+            <wp:extent cx="3538847" cy="2839639"/>
+            <wp:effectExtent l="0" t="0" r="5080" b="0"/>
             <wp:docPr id="8" name="Picture 8"/>
             <wp:cNvGraphicFramePr>
               <a:graphicFrameLocks xmlns:a="http://schemas.openxmlformats.org/drawingml/2006/main" noChangeAspect="1"/>
@@ -31062,7 +31437,7 @@
                   <pic:spPr>
                     <a:xfrm>
                       <a:off x="0" y="0"/>
-                      <a:ext cx="3842385" cy="3083204"/>
+                      <a:ext cx="3560804" cy="2857257"/>
                     </a:xfrm>
                     <a:prstGeom prst="rect">
                       <a:avLst/>
@@ -31084,34 +31459,62 @@
         </w:rPr>
       </w:pPr>
       <w:r>
+        <w:rPr>
+          <w:lang w:val="en-GB"/>
+        </w:rPr>
         <w:t xml:space="preserve">Figure </w:t>
       </w:r>
-      <w:fldSimple w:instr=" SEQ Figure \* ARABIC ">
-        <w:r>
-          <w:rPr>
-            <w:noProof/>
-          </w:rPr>
-          <w:t>28</w:t>
-        </w:r>
-      </w:fldSimple>
-      <w:r>
+      <w:r>
+        <w:rPr>
+          <w:noProof/>
+        </w:rPr>
+        <w:fldChar w:fldCharType="begin"/>
+      </w:r>
+      <w:r>
+        <w:rPr>
+          <w:noProof/>
+          <w:lang w:val="en-GB"/>
+        </w:rPr>
+        <w:instrText xml:space="preserve"> SEQ Figure \* ARABIC </w:instrText>
+      </w:r>
+      <w:r>
+        <w:rPr>
+          <w:noProof/>
+        </w:rPr>
+        <w:fldChar w:fldCharType="separate"/>
+      </w:r>
+      <w:r>
+        <w:rPr>
+          <w:noProof/>
+          <w:lang w:val="en-GB"/>
+        </w:rPr>
+        <w:t>28</w:t>
+      </w:r>
+      <w:r>
+        <w:rPr>
+          <w:noProof/>
+        </w:rPr>
+        <w:fldChar w:fldCharType="end"/>
+      </w:r>
+      <w:r>
+        <w:rPr>
+          <w:lang w:val="en-GB"/>
+        </w:rPr>
         <w:t xml:space="preserve">: Radar GUI Controller- </w:t>
       </w:r>
       <w:proofErr w:type="spellStart"/>
       <w:r>
+        <w:rPr>
+          <w:lang w:val="en-GB"/>
+        </w:rPr>
         <w:t>coapClient</w:t>
       </w:r>
       <w:proofErr w:type="spellEnd"/>
       <w:r>
-        <w:t xml:space="preserve"> </w:t>
-      </w:r>
-      <w:proofErr w:type="spellStart"/>
-      <w:r>
-        <w:t>version</w:t>
-      </w:r>
-      <w:proofErr w:type="spellEnd"/>
-      <w:r>
-        <w:t xml:space="preserve"> 4</w:t>
+        <w:rPr>
+          <w:lang w:val="en-GB"/>
+        </w:rPr>
+        <w:t xml:space="preserve"> version 4</w:t>
       </w:r>
     </w:p>
     <w:p>
@@ -31122,10 +31525,17 @@
       </w:pPr>
       <w:r>
         <w:rPr>
+          <w:highlight w:val="yellow"/>
           <w:lang w:val="en-GB"/>
         </w:rPr>
         <w:lastRenderedPageBreak/>
-        <w:t>A new text field and button are added. The user can insert</w:t>
+        <w:t>A new text field and button</w:t>
+      </w:r>
+      <w:r>
+        <w:rPr>
+          <w:lang w:val="en-GB"/>
+        </w:rPr>
+        <w:t xml:space="preserve"> are added. The user can insert</w:t>
       </w:r>
       <w:r>
         <w:rPr>
@@ -31345,7 +31755,59 @@
         <w:rPr>
           <w:lang w:val="en-GB"/>
         </w:rPr>
-        <w:t xml:space="preserve"> instance, delegates to the mediator the execution of a GET request and saves the corresponding request identifier (that will be used from the user to ask for the request's response).</w:t>
+        <w:t xml:space="preserve"> instance, delegates to the mediator the execution of a GET request and saves the corresponding request identifier (that </w:t>
+      </w:r>
+      <w:r>
+        <w:rPr>
+          <w:highlight w:val="yellow"/>
+          <w:lang w:val="en-GB"/>
+        </w:rPr>
+        <w:t>will be used from the user to ask for</w:t>
+      </w:r>
+      <w:r>
+        <w:rPr>
+          <w:highlight w:val="yellow"/>
+          <w:lang w:val="en-GB"/>
+        </w:rPr>
+        <w:t xml:space="preserve"> [</w:t>
+      </w:r>
+      <w:proofErr w:type="spellStart"/>
+      <w:r>
+        <w:rPr>
+          <w:highlight w:val="yellow"/>
+          <w:lang w:val="en-GB"/>
+        </w:rPr>
+        <w:t>suona</w:t>
+      </w:r>
+      <w:proofErr w:type="spellEnd"/>
+      <w:r>
+        <w:rPr>
+          <w:highlight w:val="yellow"/>
+          <w:lang w:val="en-GB"/>
+        </w:rPr>
+        <w:t xml:space="preserve"> </w:t>
+      </w:r>
+      <w:proofErr w:type="spellStart"/>
+      <w:r>
+        <w:rPr>
+          <w:highlight w:val="yellow"/>
+          <w:lang w:val="en-GB"/>
+        </w:rPr>
+        <w:t>malissimo</w:t>
+      </w:r>
+      <w:proofErr w:type="spellEnd"/>
+      <w:r>
+        <w:rPr>
+          <w:highlight w:val="yellow"/>
+          <w:lang w:val="en-GB"/>
+        </w:rPr>
+        <w:t>, o no?]</w:t>
+      </w:r>
+      <w:r>
+        <w:rPr>
+          <w:lang w:val="en-GB"/>
+        </w:rPr>
+        <w:t xml:space="preserve"> the request's response).</w:t>
       </w:r>
     </w:p>
     <w:p>
@@ -31648,7 +32110,47 @@
           <w:lang w:val="en-GB"/>
         </w:rPr>
         <w:lastRenderedPageBreak/>
-        <w:t>That method is invoked when the user inserts on the GUI a request ID and presses the RESPONSE button. If the ID is correct, it asks for the response to the mediator. The latter replies with the received answer, otherwise it replies with a message error.</w:t>
+        <w:t xml:space="preserve">The </w:t>
+      </w:r>
+      <w:proofErr w:type="spellStart"/>
+      <w:proofErr w:type="gramStart"/>
+      <w:r>
+        <w:rPr>
+          <w:lang w:val="en-GB"/>
+        </w:rPr>
+        <w:t>onRequestRESPONSE</w:t>
+      </w:r>
+      <w:proofErr w:type="spellEnd"/>
+      <w:r>
+        <w:rPr>
+          <w:lang w:val="en-GB"/>
+        </w:rPr>
+        <w:t>(</w:t>
+      </w:r>
+      <w:proofErr w:type="gramEnd"/>
+      <w:r>
+        <w:rPr>
+          <w:lang w:val="en-GB"/>
+        </w:rPr>
+        <w:t>)</w:t>
+      </w:r>
+      <w:r>
+        <w:rPr>
+          <w:lang w:val="en-GB"/>
+        </w:rPr>
+        <w:t xml:space="preserve"> method is invoked when the user inserts on the GUI a request ID and presses the RESPONSE button. If the ID is correct, </w:t>
+      </w:r>
+      <w:r>
+        <w:rPr>
+          <w:lang w:val="en-GB"/>
+        </w:rPr>
+        <w:t>the GUI</w:t>
+      </w:r>
+      <w:r>
+        <w:rPr>
+          <w:lang w:val="en-GB"/>
+        </w:rPr>
+        <w:t xml:space="preserve"> asks for the response to the mediator. The latter replies with the received answer, otherwise with a message error.</w:t>
       </w:r>
     </w:p>
     <w:p>
@@ -31732,11 +32234,63 @@
         <w:rPr>
           <w:lang w:val="en-GB"/>
         </w:rPr>
-        <w:t xml:space="preserve"> server, this is not true with respect to the </w:t>
+        <w:t xml:space="preserve"> server, this is not true </w:t>
+      </w:r>
+      <w:r>
+        <w:rPr>
+          <w:highlight w:val="yellow"/>
+          <w:lang w:val="en-GB"/>
+        </w:rPr>
+        <w:t>with respect to</w:t>
+      </w:r>
+      <w:r>
+        <w:rPr>
+          <w:highlight w:val="yellow"/>
+          <w:lang w:val="en-GB"/>
+        </w:rPr>
+        <w:t xml:space="preserve"> (per </w:t>
       </w:r>
       <w:proofErr w:type="spellStart"/>
       <w:r>
         <w:rPr>
+          <w:highlight w:val="yellow"/>
+          <w:lang w:val="en-GB"/>
+        </w:rPr>
+        <w:t>quanto</w:t>
+      </w:r>
+      <w:proofErr w:type="spellEnd"/>
+      <w:r>
+        <w:rPr>
+          <w:highlight w:val="yellow"/>
+          <w:lang w:val="en-GB"/>
+        </w:rPr>
+        <w:t xml:space="preserve"> </w:t>
+      </w:r>
+      <w:proofErr w:type="spellStart"/>
+      <w:r>
+        <w:rPr>
+          <w:highlight w:val="yellow"/>
+          <w:lang w:val="en-GB"/>
+        </w:rPr>
+        <w:t>riguarda</w:t>
+      </w:r>
+      <w:proofErr w:type="spellEnd"/>
+      <w:r>
+        <w:rPr>
+          <w:highlight w:val="yellow"/>
+          <w:lang w:val="en-GB"/>
+        </w:rPr>
+        <w:t>)</w:t>
+      </w:r>
+      <w:r>
+        <w:rPr>
+          <w:lang w:val="en-GB"/>
+        </w:rPr>
+        <w:t xml:space="preserve"> </w:t>
+      </w:r>
+      <w:proofErr w:type="spellStart"/>
+      <w:r>
+        <w:rPr>
           <w:lang w:val="en-GB"/>
         </w:rPr>
         <w:t>CoAP</w:t>
@@ -31746,7 +32300,7 @@
         <w:rPr>
           <w:lang w:val="en-GB"/>
         </w:rPr>
-        <w:t xml:space="preserve"> clients. We will allow any client to contact it and ask for async requests. This can be easily made separating the mediator module in another sub-system with its own life cycle. To allow clients to contact it, we can use TCP connections that can be created in all high-level programming languages.</w:t>
+        <w:t xml:space="preserve"> clients.</w:t>
       </w:r>
     </w:p>
     <w:p>
@@ -31755,6 +32309,774 @@
           <w:lang w:val="en-GB"/>
         </w:rPr>
       </w:pPr>
+      <w:r>
+        <w:rPr>
+          <w:lang w:val="en-GB"/>
+        </w:rPr>
+        <w:t xml:space="preserve">We will allow any client to contact it and ask for async requests. This </w:t>
+      </w:r>
+      <w:r>
+        <w:rPr>
+          <w:highlight w:val="yellow"/>
+          <w:lang w:val="en-GB"/>
+        </w:rPr>
+        <w:t>can be easily made separating</w:t>
+      </w:r>
+      <w:r>
+        <w:rPr>
+          <w:highlight w:val="yellow"/>
+          <w:lang w:val="en-GB"/>
+        </w:rPr>
+        <w:t xml:space="preserve"> (</w:t>
+      </w:r>
+      <w:proofErr w:type="spellStart"/>
+      <w:r>
+        <w:rPr>
+          <w:highlight w:val="yellow"/>
+          <w:lang w:val="en-GB"/>
+        </w:rPr>
+        <w:t>può</w:t>
+      </w:r>
+      <w:proofErr w:type="spellEnd"/>
+      <w:r>
+        <w:rPr>
+          <w:highlight w:val="yellow"/>
+          <w:lang w:val="en-GB"/>
+        </w:rPr>
+        <w:t xml:space="preserve"> </w:t>
+      </w:r>
+      <w:proofErr w:type="spellStart"/>
+      <w:r>
+        <w:rPr>
+          <w:highlight w:val="yellow"/>
+          <w:lang w:val="en-GB"/>
+        </w:rPr>
+        <w:t>essere</w:t>
+      </w:r>
+      <w:proofErr w:type="spellEnd"/>
+      <w:r>
+        <w:rPr>
+          <w:highlight w:val="yellow"/>
+          <w:lang w:val="en-GB"/>
+        </w:rPr>
+        <w:t xml:space="preserve"> </w:t>
+      </w:r>
+      <w:proofErr w:type="spellStart"/>
+      <w:r>
+        <w:rPr>
+          <w:highlight w:val="yellow"/>
+          <w:lang w:val="en-GB"/>
+        </w:rPr>
+        <w:t>facilmente</w:t>
+      </w:r>
+      <w:proofErr w:type="spellEnd"/>
+      <w:r>
+        <w:rPr>
+          <w:highlight w:val="yellow"/>
+          <w:lang w:val="en-GB"/>
+        </w:rPr>
+        <w:t xml:space="preserve"> </w:t>
+      </w:r>
+      <w:proofErr w:type="spellStart"/>
+      <w:r>
+        <w:rPr>
+          <w:highlight w:val="yellow"/>
+          <w:lang w:val="en-GB"/>
+        </w:rPr>
+        <w:t>fatto</w:t>
+      </w:r>
+      <w:proofErr w:type="spellEnd"/>
+      <w:r>
+        <w:rPr>
+          <w:highlight w:val="yellow"/>
+          <w:lang w:val="en-GB"/>
+        </w:rPr>
+        <w:t xml:space="preserve"> </w:t>
+      </w:r>
+      <w:proofErr w:type="spellStart"/>
+      <w:r>
+        <w:rPr>
+          <w:highlight w:val="yellow"/>
+          <w:lang w:val="en-GB"/>
+        </w:rPr>
+        <w:t>separando</w:t>
+      </w:r>
+      <w:proofErr w:type="spellEnd"/>
+      <w:r>
+        <w:rPr>
+          <w:highlight w:val="yellow"/>
+          <w:lang w:val="en-GB"/>
+        </w:rPr>
+        <w:t>)</w:t>
+      </w:r>
+      <w:r>
+        <w:rPr>
+          <w:lang w:val="en-GB"/>
+        </w:rPr>
+        <w:t xml:space="preserve"> the mediator module in another sub-system with its own life cycle. To allow clients to contact it, we can use TCP connections that can be created in all high-level programming languages.</w:t>
+      </w:r>
+    </w:p>
+    <w:p>
+      <w:pPr>
+        <w:jc w:val="center"/>
+        <w:rPr>
+          <w:lang w:val="en-GB"/>
+        </w:rPr>
+      </w:pPr>
+      <w:proofErr w:type="spellStart"/>
+      <w:r>
+        <w:rPr>
+          <w:lang w:val="en-GB"/>
+        </w:rPr>
+        <w:t>coapClient</w:t>
+      </w:r>
+      <w:proofErr w:type="spellEnd"/>
+      <w:r>
+        <w:rPr>
+          <w:lang w:val="en-GB"/>
+        </w:rPr>
+        <w:t xml:space="preserve"> &lt;----&gt;</w:t>
+      </w:r>
+      <w:r>
+        <w:rPr>
+          <w:lang w:val="en-GB"/>
+        </w:rPr>
+        <w:t xml:space="preserve"> </w:t>
+      </w:r>
+      <w:proofErr w:type="spellStart"/>
+      <w:r>
+        <w:rPr>
+          <w:lang w:val="en-GB"/>
+        </w:rPr>
+        <w:t>coapMediator</w:t>
+      </w:r>
+      <w:proofErr w:type="spellEnd"/>
+      <w:r>
+        <w:rPr>
+          <w:lang w:val="en-GB"/>
+        </w:rPr>
+        <w:t xml:space="preserve"> &lt;----&gt; </w:t>
+      </w:r>
+      <w:proofErr w:type="spellStart"/>
+      <w:r>
+        <w:rPr>
+          <w:lang w:val="en-GB"/>
+        </w:rPr>
+        <w:t>coapServer</w:t>
+      </w:r>
+      <w:proofErr w:type="spellEnd"/>
+      <w:r>
+        <w:rPr>
+          <w:lang w:val="en-GB"/>
+        </w:rPr>
+        <w:t xml:space="preserve"> ----&gt; </w:t>
+      </w:r>
+      <w:proofErr w:type="spellStart"/>
+      <w:r>
+        <w:rPr>
+          <w:lang w:val="en-GB"/>
+        </w:rPr>
+        <w:t>RadarDisplay</w:t>
+      </w:r>
+      <w:proofErr w:type="spellEnd"/>
+    </w:p>
+    <w:p>
+      <w:pPr>
+        <w:pStyle w:val="Heading2"/>
+        <w:rPr>
+          <w:lang w:val="en-GB"/>
+        </w:rPr>
+      </w:pPr>
+      <w:r>
+        <w:rPr>
+          <w:lang w:val="en-GB"/>
+        </w:rPr>
+        <w:t xml:space="preserve">Creating the new </w:t>
+      </w:r>
+      <w:proofErr w:type="spellStart"/>
+      <w:r>
+        <w:rPr>
+          <w:lang w:val="en-GB"/>
+        </w:rPr>
+        <w:t>C</w:t>
+      </w:r>
+      <w:r>
+        <w:rPr>
+          <w:lang w:val="en-GB"/>
+        </w:rPr>
+        <w:t>oapMediator</w:t>
+      </w:r>
+      <w:proofErr w:type="spellEnd"/>
+      <w:r>
+        <w:rPr>
+          <w:lang w:val="en-GB"/>
+        </w:rPr>
+        <w:t xml:space="preserve"> system </w:t>
+      </w:r>
+    </w:p>
+    <w:p>
+      <w:pPr>
+        <w:rPr>
+          <w:lang w:val="en-GB"/>
+        </w:rPr>
+      </w:pPr>
+      <w:r>
+        <w:rPr>
+          <w:lang w:val="en-GB"/>
+        </w:rPr>
+        <w:t xml:space="preserve">The first thing that we have to do is create another Java project. Then we have to copy the whole package </w:t>
+      </w:r>
+      <w:proofErr w:type="spellStart"/>
+      <w:proofErr w:type="gramStart"/>
+      <w:r>
+        <w:rPr>
+          <w:lang w:val="en-GB"/>
+        </w:rPr>
+        <w:t>coap.mediator</w:t>
+      </w:r>
+      <w:proofErr w:type="spellEnd"/>
+      <w:proofErr w:type="gramEnd"/>
+      <w:r>
+        <w:rPr>
+          <w:lang w:val="en-GB"/>
+        </w:rPr>
+        <w:t>. Then a main class must be created</w:t>
+      </w:r>
+      <w:r>
+        <w:rPr>
+          <w:lang w:val="en-GB"/>
+        </w:rPr>
+        <w:t>.</w:t>
+      </w:r>
+      <w:r>
+        <w:rPr>
+          <w:lang w:val="en-GB"/>
+        </w:rPr>
+        <w:t xml:space="preserve"> </w:t>
+      </w:r>
+      <w:r>
+        <w:rPr>
+          <w:lang w:val="en-GB"/>
+        </w:rPr>
+        <w:t>I</w:t>
+      </w:r>
+      <w:r>
+        <w:rPr>
+          <w:lang w:val="en-GB"/>
+        </w:rPr>
+        <w:t>n that class, the mediator has to expose a TCP server</w:t>
+      </w:r>
+      <w:r>
+        <w:rPr>
+          <w:lang w:val="en-GB"/>
+        </w:rPr>
+        <w:t xml:space="preserve"> to receive client’s TCP connections</w:t>
+      </w:r>
+      <w:r>
+        <w:rPr>
+          <w:lang w:val="en-GB"/>
+        </w:rPr>
+        <w:t>.</w:t>
+      </w:r>
+    </w:p>
+    <w:p>
+      <w:pPr>
+        <w:rPr>
+          <w:lang w:val="en-GB"/>
+        </w:rPr>
+      </w:pPr>
+      <w:r>
+        <w:rPr>
+          <w:lang w:val="en-GB"/>
+        </w:rPr>
+        <w:t>The main method creates a TCP listener socket and waits for connections.</w:t>
+      </w:r>
+      <w:r>
+        <w:rPr>
+          <w:lang w:val="en-GB"/>
+        </w:rPr>
+        <w:t xml:space="preserve"> </w:t>
+      </w:r>
+      <w:r>
+        <w:rPr>
+          <w:lang w:val="en-GB"/>
+        </w:rPr>
+        <w:t xml:space="preserve">For each connection, it detects which type the request is and starts a dedicated thread (like the </w:t>
+      </w:r>
+      <w:proofErr w:type="spellStart"/>
+      <w:r>
+        <w:rPr>
+          <w:lang w:val="en-GB"/>
+        </w:rPr>
+        <w:t>CoAP</w:t>
+      </w:r>
+      <w:proofErr w:type="spellEnd"/>
+      <w:r>
+        <w:rPr>
+          <w:lang w:val="en-GB"/>
+        </w:rPr>
+        <w:t xml:space="preserve"> server does).</w:t>
+      </w:r>
+    </w:p>
+    <w:p>
+      <w:pPr>
+        <w:rPr>
+          <w:lang w:val="en-GB"/>
+        </w:rPr>
+      </w:pPr>
+      <w:r>
+        <w:rPr>
+          <w:lang w:val="en-GB"/>
+        </w:rPr>
+        <w:t>The new system is completed and doesn't require anything else.</w:t>
+      </w:r>
+    </w:p>
+    <w:p>
+      <w:pPr>
+        <w:keepNext/>
+        <w:jc w:val="center"/>
+      </w:pPr>
+      <w:r>
+        <w:rPr>
+          <w:noProof/>
+        </w:rPr>
+        <w:drawing>
+          <wp:inline distT="0" distB="0" distL="0" distR="0" wp14:anchorId="4BE91729" wp14:editId="56CFED09">
+            <wp:extent cx="2707574" cy="2208530"/>
+            <wp:effectExtent l="0" t="0" r="0" b="1270"/>
+            <wp:docPr id="25" name="Picture 25"/>
+            <wp:cNvGraphicFramePr>
+              <a:graphicFrameLocks xmlns:a="http://schemas.openxmlformats.org/drawingml/2006/main" noChangeAspect="1"/>
+            </wp:cNvGraphicFramePr>
+            <a:graphic xmlns:a="http://schemas.openxmlformats.org/drawingml/2006/main">
+              <a:graphicData uri="http://schemas.openxmlformats.org/drawingml/2006/picture">
+                <pic:pic xmlns:pic="http://schemas.openxmlformats.org/drawingml/2006/picture">
+                  <pic:nvPicPr>
+                    <pic:cNvPr id="1" name=""/>
+                    <pic:cNvPicPr/>
+                  </pic:nvPicPr>
+                  <pic:blipFill rotWithShape="1">
+                    <a:blip r:embed="rId30"/>
+                    <a:srcRect t="13490" r="4609"/>
+                    <a:stretch/>
+                  </pic:blipFill>
+                  <pic:spPr bwMode="auto">
+                    <a:xfrm>
+                      <a:off x="0" y="0"/>
+                      <a:ext cx="2707613" cy="2208562"/>
+                    </a:xfrm>
+                    <a:prstGeom prst="rect">
+                      <a:avLst/>
+                    </a:prstGeom>
+                    <a:ln>
+                      <a:noFill/>
+                    </a:ln>
+                    <a:extLst>
+                      <a:ext uri="{53640926-AAD7-44D8-BBD7-CCE9431645EC}">
+                        <a14:shadowObscured xmlns:a14="http://schemas.microsoft.com/office/drawing/2010/main"/>
+                      </a:ext>
+                    </a:extLst>
+                  </pic:spPr>
+                </pic:pic>
+              </a:graphicData>
+            </a:graphic>
+          </wp:inline>
+        </w:drawing>
+      </w:r>
+    </w:p>
+    <w:p>
+      <w:pPr>
+        <w:pStyle w:val="Caption"/>
+        <w:jc w:val="center"/>
+        <w:rPr>
+          <w:lang w:val="en-GB"/>
+        </w:rPr>
+      </w:pPr>
+      <w:r>
+        <w:t xml:space="preserve">Figure </w:t>
+      </w:r>
+      <w:fldSimple w:instr=" SEQ Figure \* ARABIC ">
+        <w:r>
+          <w:rPr>
+            <w:noProof/>
+          </w:rPr>
+          <w:t>32</w:t>
+        </w:r>
+      </w:fldSimple>
+      <w:r>
+        <w:t xml:space="preserve">: mediator sub-system - </w:t>
+      </w:r>
+      <w:proofErr w:type="spellStart"/>
+      <w:r>
+        <w:t>coapMediator</w:t>
+      </w:r>
+      <w:proofErr w:type="spellEnd"/>
+      <w:r>
+        <w:t xml:space="preserve"> </w:t>
+      </w:r>
+      <w:proofErr w:type="spellStart"/>
+      <w:r>
+        <w:t>version</w:t>
+      </w:r>
+      <w:proofErr w:type="spellEnd"/>
+      <w:r>
+        <w:t xml:space="preserve"> 1</w:t>
+      </w:r>
+    </w:p>
+    <w:p>
+      <w:pPr>
+        <w:pStyle w:val="Heading2"/>
+        <w:rPr>
+          <w:lang w:val="en-GB"/>
+        </w:rPr>
+      </w:pPr>
+      <w:r>
+        <w:rPr>
+          <w:lang w:val="en-GB"/>
+        </w:rPr>
+        <w:t>Updating the client</w:t>
+      </w:r>
+    </w:p>
+    <w:p>
+      <w:pPr>
+        <w:rPr>
+          <w:lang w:val="en-GB"/>
+        </w:rPr>
+      </w:pPr>
+      <w:r>
+        <w:rPr>
+          <w:lang w:val="en-GB"/>
+        </w:rPr>
+        <w:t xml:space="preserve">In that system version, a new </w:t>
+      </w:r>
+      <w:proofErr w:type="spellStart"/>
+      <w:r>
+        <w:rPr>
+          <w:lang w:val="en-GB"/>
+        </w:rPr>
+        <w:t>CoapMediatorCl</w:t>
+      </w:r>
+      <w:r>
+        <w:rPr>
+          <w:lang w:val="en-GB"/>
+        </w:rPr>
+        <w:t>ient</w:t>
+      </w:r>
+      <w:proofErr w:type="spellEnd"/>
+      <w:r>
+        <w:rPr>
+          <w:lang w:val="en-GB"/>
+        </w:rPr>
+        <w:t xml:space="preserve"> is created. It encapsulates all the client TCP communication code (GET, PUT, RESPONSE) to simplify the </w:t>
+      </w:r>
+      <w:proofErr w:type="spellStart"/>
+      <w:r>
+        <w:rPr>
+          <w:lang w:val="en-GB"/>
+        </w:rPr>
+        <w:t>RadarGUIController</w:t>
+      </w:r>
+      <w:proofErr w:type="spellEnd"/>
+      <w:r>
+        <w:rPr>
+          <w:lang w:val="en-GB"/>
+        </w:rPr>
+        <w:t>.</w:t>
+      </w:r>
+    </w:p>
+    <w:p>
+      <w:pPr>
+        <w:keepNext/>
+      </w:pPr>
+      <w:r>
+        <w:rPr>
+          <w:noProof/>
+        </w:rPr>
+        <w:lastRenderedPageBreak/>
+        <w:drawing>
+          <wp:inline distT="0" distB="0" distL="0" distR="0" wp14:anchorId="52DBAB75" wp14:editId="504D889C">
+            <wp:extent cx="5438775" cy="2219325"/>
+            <wp:effectExtent l="0" t="0" r="9525" b="9525"/>
+            <wp:docPr id="21" name="Picture 21"/>
+            <wp:cNvGraphicFramePr>
+              <a:graphicFrameLocks xmlns:a="http://schemas.openxmlformats.org/drawingml/2006/main" noChangeAspect="1"/>
+            </wp:cNvGraphicFramePr>
+            <a:graphic xmlns:a="http://schemas.openxmlformats.org/drawingml/2006/main">
+              <a:graphicData uri="http://schemas.openxmlformats.org/drawingml/2006/picture">
+                <pic:pic xmlns:pic="http://schemas.openxmlformats.org/drawingml/2006/picture">
+                  <pic:nvPicPr>
+                    <pic:cNvPr id="1" name=""/>
+                    <pic:cNvPicPr/>
+                  </pic:nvPicPr>
+                  <pic:blipFill>
+                    <a:blip r:embed="rId31"/>
+                    <a:stretch>
+                      <a:fillRect/>
+                    </a:stretch>
+                  </pic:blipFill>
+                  <pic:spPr>
+                    <a:xfrm>
+                      <a:off x="0" y="0"/>
+                      <a:ext cx="5438775" cy="2219325"/>
+                    </a:xfrm>
+                    <a:prstGeom prst="rect">
+                      <a:avLst/>
+                    </a:prstGeom>
+                  </pic:spPr>
+                </pic:pic>
+              </a:graphicData>
+            </a:graphic>
+          </wp:inline>
+        </w:drawing>
+      </w:r>
+    </w:p>
+    <w:p>
+      <w:pPr>
+        <w:pStyle w:val="Caption"/>
+        <w:jc w:val="center"/>
+      </w:pPr>
+      <w:r>
+        <w:t xml:space="preserve">Figure </w:t>
+      </w:r>
+      <w:fldSimple w:instr=" SEQ Figure \* ARABIC ">
+        <w:r>
+          <w:rPr>
+            <w:noProof/>
+          </w:rPr>
+          <w:t>33</w:t>
+        </w:r>
+      </w:fldSimple>
+      <w:r>
+        <w:t xml:space="preserve">: CoapMediatorClient.java - </w:t>
+      </w:r>
+      <w:proofErr w:type="spellStart"/>
+      <w:r>
+        <w:t>coapClient</w:t>
+      </w:r>
+      <w:proofErr w:type="spellEnd"/>
+      <w:r>
+        <w:t xml:space="preserve"> </w:t>
+      </w:r>
+      <w:proofErr w:type="spellStart"/>
+      <w:r>
+        <w:t>version</w:t>
+      </w:r>
+      <w:proofErr w:type="spellEnd"/>
+      <w:r>
+        <w:t xml:space="preserve"> 5</w:t>
+      </w:r>
+    </w:p>
+    <w:p>
+      <w:pPr>
+        <w:rPr>
+          <w:lang w:val="en-GB"/>
+        </w:rPr>
+      </w:pPr>
+      <w:r>
+        <w:rPr>
+          <w:lang w:val="en-GB"/>
+        </w:rPr>
+        <w:t xml:space="preserve">We can notice that the </w:t>
+      </w:r>
+      <w:proofErr w:type="spellStart"/>
+      <w:proofErr w:type="gramStart"/>
+      <w:r>
+        <w:rPr>
+          <w:lang w:val="en-GB"/>
+        </w:rPr>
+        <w:t>GetResponse</w:t>
+      </w:r>
+      <w:proofErr w:type="spellEnd"/>
+      <w:r>
+        <w:rPr>
+          <w:lang w:val="en-GB"/>
+        </w:rPr>
+        <w:t>(</w:t>
+      </w:r>
+      <w:proofErr w:type="gramEnd"/>
+      <w:r>
+        <w:rPr>
+          <w:lang w:val="en-GB"/>
+        </w:rPr>
+        <w:t xml:space="preserve">) method returns a </w:t>
+      </w:r>
+      <w:proofErr w:type="spellStart"/>
+      <w:r>
+        <w:rPr>
+          <w:lang w:val="en-GB"/>
+        </w:rPr>
+        <w:t>MediatorMessage</w:t>
+      </w:r>
+      <w:proofErr w:type="spellEnd"/>
+      <w:r>
+        <w:rPr>
+          <w:lang w:val="en-GB"/>
+        </w:rPr>
+        <w:t xml:space="preserve"> object. It is a new class that represents a compact version of a </w:t>
+      </w:r>
+      <w:proofErr w:type="spellStart"/>
+      <w:r>
+        <w:rPr>
+          <w:lang w:val="en-GB"/>
+        </w:rPr>
+        <w:t>CoapMediatorResponse</w:t>
+      </w:r>
+      <w:proofErr w:type="spellEnd"/>
+      <w:r>
+        <w:rPr>
+          <w:lang w:val="en-GB"/>
+        </w:rPr>
+        <w:t>, used to communicate information between the mediator client and the GUI. It contains the mediator response code and the response message.</w:t>
+      </w:r>
+    </w:p>
+    <w:p>
+      <w:pPr>
+        <w:keepNext/>
+        <w:rPr>
+          <w:lang w:val="en-GB"/>
+        </w:rPr>
+      </w:pPr>
+    </w:p>
+    <w:p>
+      <w:pPr>
+        <w:keepNext/>
+      </w:pPr>
+      <w:r>
+        <w:rPr>
+          <w:noProof/>
+        </w:rPr>
+        <w:drawing>
+          <wp:inline distT="0" distB="0" distL="0" distR="0" wp14:anchorId="64DAE908" wp14:editId="3D2AC4DA">
+            <wp:extent cx="5276850" cy="3590925"/>
+            <wp:effectExtent l="0" t="0" r="0" b="9525"/>
+            <wp:docPr id="22" name="Picture 22"/>
+            <wp:cNvGraphicFramePr>
+              <a:graphicFrameLocks xmlns:a="http://schemas.openxmlformats.org/drawingml/2006/main" noChangeAspect="1"/>
+            </wp:cNvGraphicFramePr>
+            <a:graphic xmlns:a="http://schemas.openxmlformats.org/drawingml/2006/main">
+              <a:graphicData uri="http://schemas.openxmlformats.org/drawingml/2006/picture">
+                <pic:pic xmlns:pic="http://schemas.openxmlformats.org/drawingml/2006/picture">
+                  <pic:nvPicPr>
+                    <pic:cNvPr id="1" name=""/>
+                    <pic:cNvPicPr/>
+                  </pic:nvPicPr>
+                  <pic:blipFill>
+                    <a:blip r:embed="rId32"/>
+                    <a:stretch>
+                      <a:fillRect/>
+                    </a:stretch>
+                  </pic:blipFill>
+                  <pic:spPr>
+                    <a:xfrm>
+                      <a:off x="0" y="0"/>
+                      <a:ext cx="5276850" cy="3590925"/>
+                    </a:xfrm>
+                    <a:prstGeom prst="rect">
+                      <a:avLst/>
+                    </a:prstGeom>
+                  </pic:spPr>
+                </pic:pic>
+              </a:graphicData>
+            </a:graphic>
+          </wp:inline>
+        </w:drawing>
+      </w:r>
+    </w:p>
+    <w:p>
+      <w:pPr>
+        <w:pStyle w:val="Caption"/>
+        <w:jc w:val="center"/>
+      </w:pPr>
+      <w:r>
+        <w:t xml:space="preserve">Figure </w:t>
+      </w:r>
+      <w:fldSimple w:instr=" SEQ Figure \* ARABIC ">
+        <w:r>
+          <w:rPr>
+            <w:noProof/>
+          </w:rPr>
+          <w:t>34</w:t>
+        </w:r>
+      </w:fldSimple>
+      <w:r>
+        <w:t xml:space="preserve">: MediatorMessage.java - </w:t>
+      </w:r>
+      <w:proofErr w:type="spellStart"/>
+      <w:r>
+        <w:t>coapClient</w:t>
+      </w:r>
+      <w:proofErr w:type="spellEnd"/>
+      <w:r>
+        <w:t xml:space="preserve"> </w:t>
+      </w:r>
+      <w:proofErr w:type="spellStart"/>
+      <w:r>
+        <w:t>version</w:t>
+      </w:r>
+      <w:proofErr w:type="spellEnd"/>
+      <w:r>
+        <w:t xml:space="preserve"> 5</w:t>
+      </w:r>
+    </w:p>
+    <w:p>
+      <w:proofErr w:type="spellStart"/>
+      <w:r>
+        <w:t>Finally</w:t>
+      </w:r>
+      <w:proofErr w:type="spellEnd"/>
+      <w:r>
+        <w:t xml:space="preserve">, the GUI must be </w:t>
+      </w:r>
+      <w:proofErr w:type="spellStart"/>
+      <w:r>
+        <w:t>updated</w:t>
+      </w:r>
+      <w:proofErr w:type="spellEnd"/>
+      <w:r>
+        <w:t xml:space="preserve"> in </w:t>
+      </w:r>
+      <w:proofErr w:type="spellStart"/>
+      <w:r>
+        <w:t>order</w:t>
+      </w:r>
+      <w:proofErr w:type="spellEnd"/>
+      <w:r>
+        <w:t xml:space="preserve"> to use the </w:t>
+      </w:r>
+      <w:proofErr w:type="spellStart"/>
+      <w:r>
+        <w:t>CoapMediatorClient</w:t>
+      </w:r>
+      <w:proofErr w:type="spellEnd"/>
+      <w:r>
+        <w:t xml:space="preserve"> </w:t>
+      </w:r>
+      <w:proofErr w:type="spellStart"/>
+      <w:r>
+        <w:t>instead</w:t>
+      </w:r>
+      <w:proofErr w:type="spellEnd"/>
+      <w:r>
+        <w:t xml:space="preserve"> of </w:t>
+      </w:r>
+      <w:proofErr w:type="spellStart"/>
+      <w:r>
+        <w:t>creating</w:t>
+      </w:r>
+      <w:proofErr w:type="spellEnd"/>
+      <w:r>
+        <w:t xml:space="preserve"> TCP connections by </w:t>
+      </w:r>
+      <w:proofErr w:type="spellStart"/>
+      <w:r>
+        <w:t>itself</w:t>
+      </w:r>
+      <w:proofErr w:type="spellEnd"/>
+      <w:r>
+        <w:t>.</w:t>
+      </w:r>
+      <w:bookmarkStart w:id="0" w:name="_GoBack"/>
+      <w:bookmarkEnd w:id="0"/>
     </w:p>
     <w:sectPr>
       <w:pgSz w:w="11906" w:h="16838"/>
@@ -35381,6 +36703,7 @@
   </w:compat>
   <w:rsids>
     <w:rsidRoot w:val="00454A1C"/>
+    <w:rsid w:val="001C10AD"/>
     <w:rsid w:val="00454A1C"/>
     <w:rsid w:val="004C1544"/>
     <w:rsid w:val="00585666"/>
@@ -36170,7 +37493,7 @@
 </file>
 
 <file path=customXml/itemProps2.xml><?xml version="1.0" encoding="utf-8"?>
-<ds:datastoreItem xmlns:ds="http://schemas.openxmlformats.org/officeDocument/2006/customXml" ds:itemID="{F6BE7228-4F25-4BA3-A3BE-2B34218E7183}">
+<ds:datastoreItem xmlns:ds="http://schemas.openxmlformats.org/officeDocument/2006/customXml" ds:itemID="{CB2B8BCF-832C-4691-B7AF-D4D90997BC79}">
   <ds:schemaRefs>
     <ds:schemaRef ds:uri="http://schemas.openxmlformats.org/officeDocument/2006/bibliography"/>
   </ds:schemaRefs>

</xml_diff>

<commit_message>
PDF version of the Project Report added.
</commit_message>
<xml_diff>
--- a/Project Work Report.docx
+++ b/Project Work Report.docx
@@ -1291,7 +1291,6 @@
     </w:p>
     <w:p>
       <w:pPr>
-        <w:jc w:val="left"/>
         <w:rPr>
           <w:lang w:val="en-GB"/>
         </w:rPr>
@@ -1482,7 +1481,6 @@
     </w:p>
     <w:p>
       <w:pPr>
-        <w:jc w:val="left"/>
         <w:rPr>
           <w:lang w:val="en-GB"/>
         </w:rPr>
@@ -1520,7 +1518,6 @@
     </w:p>
     <w:p>
       <w:pPr>
-        <w:jc w:val="left"/>
         <w:rPr>
           <w:lang w:val="en-GB"/>
         </w:rPr>
@@ -1567,7 +1564,6 @@
           <w:ilvl w:val="0"/>
           <w:numId w:val="29"/>
         </w:numPr>
-        <w:jc w:val="left"/>
         <w:rPr>
           <w:lang w:val="en-GB"/>
         </w:rPr>
@@ -1592,7 +1588,6 @@
           <w:ilvl w:val="0"/>
           <w:numId w:val="29"/>
         </w:numPr>
-        <w:jc w:val="left"/>
         <w:rPr>
           <w:lang w:val="en-GB"/>
         </w:rPr>
@@ -1618,7 +1613,6 @@
     </w:p>
     <w:p>
       <w:pPr>
-        <w:jc w:val="left"/>
         <w:rPr>
           <w:lang w:val="en-GB"/>
         </w:rPr>
@@ -33146,42 +33140,28 @@
         <w:rPr>
           <w:lang w:val="en-GB"/>
         </w:rPr>
-        <w:t xml:space="preserve">At the moment, only GET and PUT operations are </w:t>
-      </w:r>
-      <w:proofErr w:type="spellStart"/>
-      <w:r>
-        <w:rPr>
-          <w:lang w:val="en-GB"/>
-        </w:rPr>
-        <w:t>available.</w:t>
-      </w:r>
-      <w:r>
-        <w:rPr>
-          <w:lang w:val="en-GB"/>
-        </w:rPr>
-        <w:t xml:space="preserve"> </w:t>
-      </w:r>
-      <w:proofErr w:type="spellEnd"/>
-      <w:r>
-        <w:rPr>
-          <w:lang w:val="en-GB"/>
-        </w:rPr>
-        <w:t>But i</w:t>
-      </w:r>
-      <w:r>
-        <w:rPr>
-          <w:lang w:val="en-GB"/>
-        </w:rPr>
-        <w:t>n the future, the library can be upgraded to admit other REST operation like DELETE, HEAD and POST</w:t>
-      </w:r>
-      <w:r>
-        <w:rPr>
-          <w:lang w:val="en-GB"/>
-        </w:rPr>
-        <w:t xml:space="preserve">. </w:t>
+        <w:t>At the moment, only GET and PUT operations are available. But i</w:t>
+      </w:r>
+      <w:r>
+        <w:rPr>
+          <w:lang w:val="en-GB"/>
+        </w:rPr>
+        <w:t xml:space="preserve">n the future, the library can be upgraded to admit other REST operation like DELETE, </w:t>
       </w:r>
       <w:bookmarkStart w:id="0" w:name="_GoBack"/>
       <w:bookmarkEnd w:id="0"/>
+      <w:r>
+        <w:rPr>
+          <w:lang w:val="en-GB"/>
+        </w:rPr>
+        <w:t>HEAD and POST</w:t>
+      </w:r>
+      <w:r>
+        <w:rPr>
+          <w:lang w:val="en-GB"/>
+        </w:rPr>
+        <w:t xml:space="preserve">. </w:t>
+      </w:r>
     </w:p>
     <w:sectPr>
       <w:pgSz w:w="11906" w:h="16838"/>
@@ -36664,6 +36644,36 @@
       <w:szCs w:val="18"/>
     </w:rPr>
   </w:style>
+  <w:style w:type="paragraph" w:styleId="BalloonText">
+    <w:name w:val="Balloon Text"/>
+    <w:basedOn w:val="Normal"/>
+    <w:link w:val="BalloonTextChar"/>
+    <w:uiPriority w:val="99"/>
+    <w:semiHidden/>
+    <w:unhideWhenUsed/>
+    <w:rsid w:val="00660F95"/>
+    <w:pPr>
+      <w:spacing w:after="0" w:line="240" w:lineRule="auto"/>
+    </w:pPr>
+    <w:rPr>
+      <w:rFonts w:ascii="Segoe UI" w:hAnsi="Segoe UI" w:cs="Segoe UI"/>
+      <w:sz w:val="18"/>
+      <w:szCs w:val="18"/>
+    </w:rPr>
+  </w:style>
+  <w:style w:type="character" w:customStyle="1" w:styleId="BalloonTextChar">
+    <w:name w:val="Balloon Text Char"/>
+    <w:basedOn w:val="DefaultParagraphFont"/>
+    <w:link w:val="BalloonText"/>
+    <w:uiPriority w:val="99"/>
+    <w:semiHidden/>
+    <w:rsid w:val="00660F95"/>
+    <w:rPr>
+      <w:rFonts w:ascii="Segoe UI" w:hAnsi="Segoe UI" w:cs="Segoe UI"/>
+      <w:sz w:val="18"/>
+      <w:szCs w:val="18"/>
+    </w:rPr>
+  </w:style>
 </w:styles>
 </file>
 
@@ -36782,6 +36792,13 @@
     <w:pitch w:val="variable"/>
     <w:sig w:usb0="E0002AFF" w:usb1="C000247B" w:usb2="00000009" w:usb3="00000000" w:csb0="000001FF" w:csb1="00000000"/>
   </w:font>
+  <w:font w:name="Segoe UI">
+    <w:panose1 w:val="020B0502040204020203"/>
+    <w:charset w:val="00"/>
+    <w:family w:val="swiss"/>
+    <w:pitch w:val="variable"/>
+    <w:sig w:usb0="E4002EFF" w:usb1="C000E47F" w:usb2="00000009" w:usb3="00000000" w:csb0="000001FF" w:csb1="00000000"/>
+  </w:font>
   <w:font w:name="Consolas">
     <w:panose1 w:val="020B0609020204030204"/>
     <w:charset w:val="00"/>
@@ -36816,6 +36833,7 @@
     <w:rsid w:val="006134E2"/>
     <w:rsid w:val="007C3124"/>
     <w:rsid w:val="009358AD"/>
+    <w:rsid w:val="009901B8"/>
   </w:rsids>
   <m:mathPr>
     <m:mathFont m:val="Cambria Math"/>
@@ -37600,7 +37618,7 @@
 </file>
 
 <file path=customXml/itemProps2.xml><?xml version="1.0" encoding="utf-8"?>
-<ds:datastoreItem xmlns:ds="http://schemas.openxmlformats.org/officeDocument/2006/customXml" ds:itemID="{4222F52F-79AA-478F-B2DB-A199E4EE6E60}">
+<ds:datastoreItem xmlns:ds="http://schemas.openxmlformats.org/officeDocument/2006/customXml" ds:itemID="{602CE85E-F129-4BAD-A78F-D72594B331F1}">
   <ds:schemaRefs>
     <ds:schemaRef ds:uri="http://schemas.openxmlformats.org/officeDocument/2006/bibliography"/>
   </ds:schemaRefs>

</xml_diff>

<commit_message>
Report: Chapter 11 updated.
</commit_message>
<xml_diff>
--- a/Project Work Report.docx
+++ b/Project Work Report.docx
@@ -1257,7 +1257,57 @@
         <w:rPr>
           <w:lang w:val="en-GB"/>
         </w:rPr>
-        <w:t xml:space="preserve">Observable: the client register itself as an observer with the resource. In that way, the client will be notified when the resource change. </w:t>
+        <w:t xml:space="preserve">Observable: the client register itself as an observer </w:t>
+      </w:r>
+      <w:r>
+        <w:rPr>
+          <w:lang w:val="en-GB"/>
+        </w:rPr>
+        <w:t>of</w:t>
+      </w:r>
+      <w:r>
+        <w:rPr>
+          <w:lang w:val="en-GB"/>
+        </w:rPr>
+        <w:t xml:space="preserve"> the resource. In that way, the client will be notified when the resource</w:t>
+      </w:r>
+      <w:r>
+        <w:rPr>
+          <w:lang w:val="en-GB"/>
+        </w:rPr>
+        <w:t>’s</w:t>
+      </w:r>
+      <w:bookmarkStart w:id="0" w:name="_GoBack"/>
+      <w:bookmarkEnd w:id="0"/>
+      <w:r>
+        <w:rPr>
+          <w:lang w:val="en-GB"/>
+        </w:rPr>
+        <w:t xml:space="preserve"> </w:t>
+      </w:r>
+      <w:r>
+        <w:rPr>
+          <w:lang w:val="en-GB"/>
+        </w:rPr>
+        <w:t xml:space="preserve">state </w:t>
+      </w:r>
+      <w:r>
+        <w:rPr>
+          <w:lang w:val="en-GB"/>
+        </w:rPr>
+        <w:t>change</w:t>
+      </w:r>
+      <w:r>
+        <w:rPr>
+          <w:lang w:val="en-GB"/>
+        </w:rPr>
+        <w:t>s</w:t>
+      </w:r>
+      <w:r>
+        <w:rPr>
+          <w:lang w:val="en-GB"/>
+        </w:rPr>
+        <w:t xml:space="preserve">. </w:t>
       </w:r>
     </w:p>
     <w:p>
@@ -33146,22 +33196,166 @@
         <w:rPr>
           <w:lang w:val="en-GB"/>
         </w:rPr>
-        <w:t xml:space="preserve">n the future, the library can be upgraded to admit other REST operation like DELETE, </w:t>
-      </w:r>
-      <w:bookmarkStart w:id="0" w:name="_GoBack"/>
-      <w:bookmarkEnd w:id="0"/>
-      <w:r>
-        <w:rPr>
-          <w:lang w:val="en-GB"/>
-        </w:rPr>
-        <w:t>HEAD and POST</w:t>
-      </w:r>
-      <w:r>
-        <w:rPr>
-          <w:lang w:val="en-GB"/>
-        </w:rPr>
-        <w:t xml:space="preserve">. </w:t>
-      </w:r>
+        <w:t>n the future, the library can be upgraded to admit other REST operation like DELETE, HEAD and POST</w:t>
+      </w:r>
+      <w:r>
+        <w:rPr>
+          <w:lang w:val="en-GB"/>
+        </w:rPr>
+        <w:t>.</w:t>
+      </w:r>
+    </w:p>
+    <w:p>
+      <w:pPr>
+        <w:rPr>
+          <w:lang w:val="en-GB"/>
+        </w:rPr>
+      </w:pPr>
+      <w:r>
+        <w:rPr>
+          <w:lang w:val="en-GB"/>
+        </w:rPr>
+        <w:t xml:space="preserve">In this project </w:t>
+      </w:r>
+      <w:r>
+        <w:rPr>
+          <w:lang w:val="en-GB"/>
+        </w:rPr>
+        <w:t xml:space="preserve">we have implemented only two of the three communication types allowed by Californium, </w:t>
+      </w:r>
+      <w:r>
+        <w:rPr>
+          <w:lang w:val="en-GB"/>
+        </w:rPr>
+        <w:t xml:space="preserve">the </w:t>
+      </w:r>
+      <w:r>
+        <w:rPr>
+          <w:lang w:val="en-GB"/>
+        </w:rPr>
+        <w:t xml:space="preserve">synchronous and </w:t>
+      </w:r>
+      <w:r>
+        <w:rPr>
+          <w:lang w:val="en-GB"/>
+        </w:rPr>
+        <w:t xml:space="preserve">the </w:t>
+      </w:r>
+      <w:r>
+        <w:rPr>
+          <w:lang w:val="en-GB"/>
+        </w:rPr>
+        <w:t xml:space="preserve">asynchronous </w:t>
+      </w:r>
+      <w:r>
+        <w:rPr>
+          <w:lang w:val="en-GB"/>
+        </w:rPr>
+        <w:t>one</w:t>
+      </w:r>
+      <w:r>
+        <w:rPr>
+          <w:lang w:val="en-GB"/>
+        </w:rPr>
+        <w:t>.</w:t>
+      </w:r>
+      <w:r>
+        <w:rPr>
+          <w:lang w:val="en-GB"/>
+        </w:rPr>
+        <w:t xml:space="preserve"> The third type is the observable communication</w:t>
+      </w:r>
+      <w:r>
+        <w:rPr>
+          <w:lang w:val="en-GB"/>
+        </w:rPr>
+        <w:t>,</w:t>
+      </w:r>
+      <w:r>
+        <w:rPr>
+          <w:lang w:val="en-GB"/>
+        </w:rPr>
+        <w:t xml:space="preserve"> </w:t>
+      </w:r>
+      <w:r>
+        <w:rPr>
+          <w:lang w:val="en-GB"/>
+        </w:rPr>
+        <w:t xml:space="preserve">in that communication </w:t>
+      </w:r>
+      <w:r>
+        <w:rPr>
+          <w:lang w:val="en-GB"/>
+        </w:rPr>
+        <w:t xml:space="preserve">the client register itself as an observer </w:t>
+      </w:r>
+      <w:r>
+        <w:rPr>
+          <w:lang w:val="en-GB"/>
+        </w:rPr>
+        <w:t>of</w:t>
+      </w:r>
+      <w:r>
+        <w:rPr>
+          <w:lang w:val="en-GB"/>
+        </w:rPr>
+        <w:t xml:space="preserve"> the resource. In that way, </w:t>
+      </w:r>
+      <w:r>
+        <w:rPr>
+          <w:lang w:val="en-GB"/>
+        </w:rPr>
+        <w:t>it</w:t>
+      </w:r>
+      <w:r>
+        <w:rPr>
+          <w:lang w:val="en-GB"/>
+        </w:rPr>
+        <w:t xml:space="preserve"> will be notified when the resource</w:t>
+      </w:r>
+      <w:r>
+        <w:rPr>
+          <w:lang w:val="en-GB"/>
+        </w:rPr>
+        <w:t>’s</w:t>
+      </w:r>
+      <w:r>
+        <w:rPr>
+          <w:lang w:val="en-GB"/>
+        </w:rPr>
+        <w:t xml:space="preserve"> state</w:t>
+      </w:r>
+      <w:r>
+        <w:rPr>
+          <w:lang w:val="en-GB"/>
+        </w:rPr>
+        <w:t xml:space="preserve"> change</w:t>
+      </w:r>
+      <w:r>
+        <w:rPr>
+          <w:lang w:val="en-GB"/>
+        </w:rPr>
+        <w:t>s.</w:t>
+      </w:r>
+      <w:r>
+        <w:rPr>
+          <w:lang w:val="en-GB"/>
+        </w:rPr>
+        <w:t xml:space="preserve"> </w:t>
+      </w:r>
+      <w:r>
+        <w:rPr>
+          <w:lang w:val="en-GB"/>
+        </w:rPr>
+        <w:t>This feature can be implemented in a future version of that library.</w:t>
+      </w:r>
+    </w:p>
+    <w:p>
+      <w:pPr>
+        <w:rPr>
+          <w:lang w:val="en-GB"/>
+        </w:rPr>
+      </w:pPr>
     </w:p>
     <w:sectPr>
       <w:pgSz w:w="11906" w:h="16838"/>
@@ -36829,6 +37023,7 @@
     <w:rsid w:val="004115BE"/>
     <w:rsid w:val="00454A1C"/>
     <w:rsid w:val="004C1544"/>
+    <w:rsid w:val="005117C7"/>
     <w:rsid w:val="00585666"/>
     <w:rsid w:val="006134E2"/>
     <w:rsid w:val="007C3124"/>
@@ -37618,7 +37813,7 @@
 </file>
 
 <file path=customXml/itemProps2.xml><?xml version="1.0" encoding="utf-8"?>
-<ds:datastoreItem xmlns:ds="http://schemas.openxmlformats.org/officeDocument/2006/customXml" ds:itemID="{602CE85E-F129-4BAD-A78F-D72594B331F1}">
+<ds:datastoreItem xmlns:ds="http://schemas.openxmlformats.org/officeDocument/2006/customXml" ds:itemID="{4C0C4DD1-7FA4-4CEF-937D-87466D132825}">
   <ds:schemaRefs>
     <ds:schemaRef ds:uri="http://schemas.openxmlformats.org/officeDocument/2006/bibliography"/>
   </ds:schemaRefs>

</xml_diff>